<commit_message>
Entrega al CV completada
</commit_message>
<xml_diff>
--- a/Docs/Plan/WRENCH STUDIO.docx
+++ b/Docs/Plan/WRENCH STUDIO.docx
@@ -417,6 +417,7 @@
           <w:lang w:val="es-ES"/>
         </w:rPr>
       </w:pPr>
+      <w:proofErr w:type="spellStart"/>
       <w:r>
         <w:rPr>
           <w:rFonts w:asciiTheme="minorHAnsi" w:hAnsiTheme="minorHAnsi" w:cstheme="minorHAnsi"/>
@@ -427,6 +428,7 @@
         </w:rPr>
         <w:t>Nicoló</w:t>
       </w:r>
+      <w:proofErr w:type="spellEnd"/>
       <w:r>
         <w:rPr>
           <w:rFonts w:asciiTheme="minorHAnsi" w:hAnsiTheme="minorHAnsi" w:cstheme="minorHAnsi"/>
@@ -437,6 +439,7 @@
         </w:rPr>
         <w:t xml:space="preserve"> </w:t>
       </w:r>
+      <w:proofErr w:type="spellStart"/>
       <w:r>
         <w:rPr>
           <w:rFonts w:asciiTheme="minorHAnsi" w:hAnsiTheme="minorHAnsi" w:cstheme="minorHAnsi"/>
@@ -445,7 +448,18 @@
           <w:szCs w:val="32"/>
           <w:lang w:val="es-ES"/>
         </w:rPr>
-        <w:t>Melley (</w:t>
+        <w:t>Melley</w:t>
+      </w:r>
+      <w:proofErr w:type="spellEnd"/>
+      <w:r>
+        <w:rPr>
+          <w:rFonts w:asciiTheme="minorHAnsi" w:hAnsiTheme="minorHAnsi" w:cstheme="minorHAnsi"/>
+          <w:color w:val="000000"/>
+          <w:sz w:val="32"/>
+          <w:szCs w:val="32"/>
+          <w:lang w:val="es-ES"/>
+        </w:rPr>
+        <w:t xml:space="preserve"> (</w:t>
       </w:r>
       <w:r>
         <w:rPr>
@@ -1272,7 +1286,21 @@
         <w:rPr>
           <w:lang w:val="es-ES"/>
         </w:rPr>
-        <w:t>El problema de que el juego no sea adictivo lo resolvemos dejando unos tiempos de espera en cada actividad, por ejemplo asistir a una clase podría dejar 30 minutos de espera</w:t>
+        <w:t xml:space="preserve">El problema de que el juego no sea adictivo lo resolvemos dejando unos tiempos de espera en cada actividad, por </w:t>
+      </w:r>
+      <w:proofErr w:type="gramStart"/>
+      <w:r>
+        <w:rPr>
+          <w:lang w:val="es-ES"/>
+        </w:rPr>
+        <w:t>ejemplo</w:t>
+      </w:r>
+      <w:proofErr w:type="gramEnd"/>
+      <w:r>
+        <w:rPr>
+          <w:lang w:val="es-ES"/>
+        </w:rPr>
+        <w:t xml:space="preserve"> asistir a una clase podría dejar 30 minutos de espera</w:t>
       </w:r>
       <w:r>
         <w:rPr>
@@ -2420,7 +2448,7 @@
               <w:bottom w:val="single" w:sz="8" w:space="0" w:color="auto"/>
               <w:right w:val="single" w:sz="8" w:space="0" w:color="auto"/>
             </w:tcBorders>
-            <w:shd w:val="clear" w:color="000000" w:fill="FFFFFF"/>
+            <w:shd w:val="clear" w:color="auto" w:fill="000000" w:themeFill="text1"/>
             <w:noWrap/>
             <w:vAlign w:val="center"/>
             <w:hideMark/>
@@ -2479,6 +2507,7 @@
                 <w:lang w:eastAsia="pl-PL"/>
               </w:rPr>
             </w:pPr>
+            <w:proofErr w:type="spellStart"/>
             <w:r>
               <w:rPr>
                 <w:rFonts w:ascii="Calibri" w:eastAsia="Times New Roman" w:hAnsi="Calibri" w:cs="Calibri"/>
@@ -2487,8 +2516,31 @@
                 <w:color w:val="000000"/>
                 <w:lang w:val="es-ES" w:eastAsia="pl-PL"/>
               </w:rPr>
-              <w:t>Nicoló Melley</w:t>
-            </w:r>
+              <w:t>Nicoló</w:t>
+            </w:r>
+            <w:proofErr w:type="spellEnd"/>
+            <w:r>
+              <w:rPr>
+                <w:rFonts w:ascii="Calibri" w:eastAsia="Times New Roman" w:hAnsi="Calibri" w:cs="Calibri"/>
+                <w:b/>
+                <w:bCs/>
+                <w:color w:val="000000"/>
+                <w:lang w:val="es-ES" w:eastAsia="pl-PL"/>
+              </w:rPr>
+              <w:t xml:space="preserve"> </w:t>
+            </w:r>
+            <w:proofErr w:type="spellStart"/>
+            <w:r>
+              <w:rPr>
+                <w:rFonts w:ascii="Calibri" w:eastAsia="Times New Roman" w:hAnsi="Calibri" w:cs="Calibri"/>
+                <w:b/>
+                <w:bCs/>
+                <w:color w:val="000000"/>
+                <w:lang w:val="es-ES" w:eastAsia="pl-PL"/>
+              </w:rPr>
+              <w:t>Melley</w:t>
+            </w:r>
+            <w:proofErr w:type="spellEnd"/>
           </w:p>
         </w:tc>
         <w:tc>
@@ -4081,7 +4133,21 @@
               <w:rPr>
                 <w:lang w:val="es-ES"/>
               </w:rPr>
-              <w:t xml:space="preserve">Encontrar otro programas, trabajar en paralelo, </w:t>
+              <w:t xml:space="preserve">Encontrar </w:t>
+            </w:r>
+            <w:proofErr w:type="gramStart"/>
+            <w:r>
+              <w:rPr>
+                <w:lang w:val="es-ES"/>
+              </w:rPr>
+              <w:t>otro programas</w:t>
+            </w:r>
+            <w:proofErr w:type="gramEnd"/>
+            <w:r>
+              <w:rPr>
+                <w:lang w:val="es-ES"/>
+              </w:rPr>
+              <w:t xml:space="preserve">, trabajar en paralelo, </w:t>
             </w:r>
             <w:r>
               <w:rPr>
@@ -4863,12 +4929,14 @@
           <w:lang w:val="es-ES"/>
         </w:rPr>
       </w:pPr>
+      <w:proofErr w:type="spellStart"/>
       <w:r>
         <w:rPr>
           <w:lang w:val="es-ES"/>
         </w:rPr>
         <w:t>Discord</w:t>
       </w:r>
+      <w:proofErr w:type="spellEnd"/>
     </w:p>
     <w:p>
       <w:pPr>
@@ -4903,11 +4971,19 @@
           <w:lang w:val="es-ES"/>
         </w:rPr>
       </w:pPr>
-      <w:r>
-        <w:rPr>
-          <w:lang w:val="es-ES"/>
-        </w:rPr>
-        <w:t>Docs Google</w:t>
+      <w:proofErr w:type="spellStart"/>
+      <w:r>
+        <w:rPr>
+          <w:lang w:val="es-ES"/>
+        </w:rPr>
+        <w:t>Docs</w:t>
+      </w:r>
+      <w:proofErr w:type="spellEnd"/>
+      <w:r>
+        <w:rPr>
+          <w:lang w:val="es-ES"/>
+        </w:rPr>
+        <w:t xml:space="preserve"> Google</w:t>
       </w:r>
     </w:p>
     <w:p>
@@ -4961,12 +5037,14 @@
           <w:lang w:val="es-ES"/>
         </w:rPr>
       </w:pPr>
+      <w:proofErr w:type="spellStart"/>
       <w:r>
         <w:rPr>
           <w:lang w:val="es-ES"/>
         </w:rPr>
         <w:t>Github</w:t>
       </w:r>
+      <w:proofErr w:type="spellEnd"/>
     </w:p>
     <w:p>
       <w:pPr>
@@ -5001,12 +5079,14 @@
           <w:lang w:val="es-ES"/>
         </w:rPr>
       </w:pPr>
+      <w:proofErr w:type="spellStart"/>
       <w:r>
         <w:rPr>
           <w:lang w:val="es-ES"/>
         </w:rPr>
         <w:t>Piskel</w:t>
       </w:r>
+      <w:proofErr w:type="spellEnd"/>
     </w:p>
     <w:p>
       <w:pPr>
@@ -5019,12 +5099,14 @@
           <w:lang w:val="es-ES"/>
         </w:rPr>
       </w:pPr>
+      <w:proofErr w:type="spellStart"/>
       <w:r>
         <w:rPr>
           <w:lang w:val="es-ES"/>
         </w:rPr>
         <w:t>Illustrator</w:t>
       </w:r>
+      <w:proofErr w:type="spellEnd"/>
     </w:p>
     <w:p>
       <w:pPr>
@@ -5055,12 +5137,14 @@
           <w:lang w:val="es-ES"/>
         </w:rPr>
       </w:pPr>
+      <w:proofErr w:type="spellStart"/>
       <w:r>
         <w:rPr>
           <w:lang w:val="es-ES"/>
         </w:rPr>
         <w:t>Canva</w:t>
       </w:r>
+      <w:proofErr w:type="spellEnd"/>
     </w:p>
     <w:p>
       <w:pPr>
@@ -5095,12 +5179,14 @@
           <w:lang w:val="es-ES"/>
         </w:rPr>
       </w:pPr>
+      <w:proofErr w:type="spellStart"/>
       <w:r>
         <w:rPr>
           <w:lang w:val="es-ES"/>
         </w:rPr>
         <w:t>VsCode</w:t>
       </w:r>
+      <w:proofErr w:type="spellEnd"/>
     </w:p>
     <w:p>
       <w:pPr>
@@ -5117,8 +5203,16 @@
         <w:rPr>
           <w:lang w:val="es-ES"/>
         </w:rPr>
-        <w:t>IntelliJ Edit</w:t>
-      </w:r>
+        <w:t xml:space="preserve">IntelliJ </w:t>
+      </w:r>
+      <w:proofErr w:type="spellStart"/>
+      <w:r>
+        <w:rPr>
+          <w:lang w:val="es-ES"/>
+        </w:rPr>
+        <w:t>Edit</w:t>
+      </w:r>
+      <w:proofErr w:type="spellEnd"/>
     </w:p>
     <w:p>
       <w:pPr>
@@ -7173,6 +7267,7 @@
     <w:rsidRoot w:val="00C60D95"/>
     <w:rsid w:val="002B7015"/>
     <w:rsid w:val="00537B2A"/>
+    <w:rsid w:val="007838F4"/>
     <w:rsid w:val="008311A1"/>
     <w:rsid w:val="00A3239A"/>
     <w:rsid w:val="00A41138"/>
@@ -7942,10 +8037,21 @@
 </file>
 
 <file path=customXml/item1.xml><?xml version="1.0" encoding="utf-8"?>
-<b:Sources xmlns:b="http://schemas.openxmlformats.org/officeDocument/2006/bibliography" xmlns="http://schemas.openxmlformats.org/officeDocument/2006/bibliography" SelectedStyle="\APASixthEditionOfficeOnline.xsl" StyleName="APA" Version="6"/>
+<p:properties xmlns:p="http://schemas.microsoft.com/office/2006/metadata/properties" xmlns:xsi="http://www.w3.org/2001/XMLSchema-instance" xmlns:pc="http://schemas.microsoft.com/office/infopath/2007/PartnerControls">
+  <documentManagement/>
+</p:properties>
 </file>
 
 <file path=customXml/item2.xml><?xml version="1.0" encoding="utf-8"?>
+<?mso-contentType ?>
+<FormTemplates xmlns="http://schemas.microsoft.com/sharepoint/v3/contenttype/forms">
+  <Display>DocumentLibraryForm</Display>
+  <Edit>DocumentLibraryForm</Edit>
+  <New>DocumentLibraryForm</New>
+</FormTemplates>
+</file>
+
+<file path=customXml/item3.xml><?xml version="1.0" encoding="utf-8"?>
 <ct:contentTypeSchema xmlns:ct="http://schemas.microsoft.com/office/2006/metadata/contentType" xmlns:ma="http://schemas.microsoft.com/office/2006/metadata/properties/metaAttributes" ct:_="" ma:_="" ma:contentTypeName="Document" ma:contentTypeID="0x01010011969A99975E704893396190DA1A5459" ma:contentTypeVersion="2" ma:contentTypeDescription="Create a new document." ma:contentTypeScope="" ma:versionID="97da8ddb9d447a3ff124840a985c2733">
   <xsd:schema xmlns:xsd="http://www.w3.org/2001/XMLSchema" xmlns:xs="http://www.w3.org/2001/XMLSchema" xmlns:p="http://schemas.microsoft.com/office/2006/metadata/properties" xmlns:ns3="194766e4-0712-4782-902b-02fbcb4237a0" targetNamespace="http://schemas.microsoft.com/office/2006/metadata/properties" ma:root="true" ma:fieldsID="4f1a4069e40eb2e6564cd2147c25f163" ns3:_="">
     <xsd:import namespace="194766e4-0712-4782-902b-02fbcb4237a0"/>
@@ -8077,30 +8183,28 @@
 </ct:contentTypeSchema>
 </file>
 
-<file path=customXml/item3.xml><?xml version="1.0" encoding="utf-8"?>
-<?mso-contentType ?>
-<FormTemplates xmlns="http://schemas.microsoft.com/sharepoint/v3/contenttype/forms">
-  <Display>DocumentLibraryForm</Display>
-  <Edit>DocumentLibraryForm</Edit>
-  <New>DocumentLibraryForm</New>
-</FormTemplates>
-</file>
-
 <file path=customXml/item4.xml><?xml version="1.0" encoding="utf-8"?>
-<p:properties xmlns:p="http://schemas.microsoft.com/office/2006/metadata/properties" xmlns:xsi="http://www.w3.org/2001/XMLSchema-instance" xmlns:pc="http://schemas.microsoft.com/office/infopath/2007/PartnerControls">
-  <documentManagement/>
-</p:properties>
+<b:Sources xmlns:b="http://schemas.openxmlformats.org/officeDocument/2006/bibliography" xmlns="http://schemas.openxmlformats.org/officeDocument/2006/bibliography" SelectedStyle="\APASixthEditionOfficeOnline.xsl" StyleName="APA" Version="6"/>
 </file>
 
 <file path=customXml/itemProps1.xml><?xml version="1.0" encoding="utf-8"?>
-<ds:datastoreItem xmlns:ds="http://schemas.openxmlformats.org/officeDocument/2006/customXml" ds:itemID="{3112A787-1A60-40B5-8685-0BC93B04A3F8}">
+<ds:datastoreItem xmlns:ds="http://schemas.openxmlformats.org/officeDocument/2006/customXml" ds:itemID="{5423178B-35CA-4889-988E-78A08F0A2119}">
   <ds:schemaRefs>
-    <ds:schemaRef ds:uri="http://schemas.openxmlformats.org/officeDocument/2006/bibliography"/>
+    <ds:schemaRef ds:uri="http://schemas.microsoft.com/office/2006/metadata/properties"/>
+    <ds:schemaRef ds:uri="http://schemas.microsoft.com/office/infopath/2007/PartnerControls"/>
   </ds:schemaRefs>
 </ds:datastoreItem>
 </file>
 
 <file path=customXml/itemProps2.xml><?xml version="1.0" encoding="utf-8"?>
+<ds:datastoreItem xmlns:ds="http://schemas.openxmlformats.org/officeDocument/2006/customXml" ds:itemID="{0C30A707-477E-4B4F-AD2B-4F7BC2046C7E}">
+  <ds:schemaRefs>
+    <ds:schemaRef ds:uri="http://schemas.microsoft.com/sharepoint/v3/contenttype/forms"/>
+  </ds:schemaRefs>
+</ds:datastoreItem>
+</file>
+
+<file path=customXml/itemProps3.xml><?xml version="1.0" encoding="utf-8"?>
 <ds:datastoreItem xmlns:ds="http://schemas.openxmlformats.org/officeDocument/2006/customXml" ds:itemID="{3782CF05-CD58-4073-88B1-7BD7D28DC5B3}">
   <ds:schemaRefs>
     <ds:schemaRef ds:uri="http://schemas.microsoft.com/office/2006/metadata/contentType"/>
@@ -8118,19 +8222,10 @@
 </ds:datastoreItem>
 </file>
 
-<file path=customXml/itemProps3.xml><?xml version="1.0" encoding="utf-8"?>
-<ds:datastoreItem xmlns:ds="http://schemas.openxmlformats.org/officeDocument/2006/customXml" ds:itemID="{0C30A707-477E-4B4F-AD2B-4F7BC2046C7E}">
+<file path=customXml/itemProps4.xml><?xml version="1.0" encoding="utf-8"?>
+<ds:datastoreItem xmlns:ds="http://schemas.openxmlformats.org/officeDocument/2006/customXml" ds:itemID="{3112A787-1A60-40B5-8685-0BC93B04A3F8}">
   <ds:schemaRefs>
-    <ds:schemaRef ds:uri="http://schemas.microsoft.com/sharepoint/v3/contenttype/forms"/>
-  </ds:schemaRefs>
-</ds:datastoreItem>
-</file>
-
-<file path=customXml/itemProps4.xml><?xml version="1.0" encoding="utf-8"?>
-<ds:datastoreItem xmlns:ds="http://schemas.openxmlformats.org/officeDocument/2006/customXml" ds:itemID="{5423178B-35CA-4889-988E-78A08F0A2119}">
-  <ds:schemaRefs>
-    <ds:schemaRef ds:uri="http://schemas.microsoft.com/office/2006/metadata/properties"/>
-    <ds:schemaRef ds:uri="http://schemas.microsoft.com/office/infopath/2007/PartnerControls"/>
+    <ds:schemaRef ds:uri="http://schemas.openxmlformats.org/officeDocument/2006/bibliography"/>
   </ds:schemaRefs>
 </ds:datastoreItem>
 </file>
</xml_diff>

<commit_message>
Añadido modelo de proceso software elegido
</commit_message>
<xml_diff>
--- a/Docs/Plan/WRENCH STUDIO.docx
+++ b/Docs/Plan/WRENCH STUDIO.docx
@@ -5607,6 +5607,97 @@
         <w:rPr>
           <w:lang w:val="es-ES"/>
         </w:rPr>
+        <w:t xml:space="preserve">Hemos elegido </w:t>
+      </w:r>
+      <w:r>
+        <w:rPr>
+          <w:lang w:val="es-ES"/>
+        </w:rPr>
+        <w:t>el proceso software ágil, por causa de previstos cambios</w:t>
+      </w:r>
+      <w:r>
+        <w:rPr>
+          <w:lang w:val="es-ES"/>
+        </w:rPr>
+        <w:t xml:space="preserve"> de requisitos y ideas</w:t>
+      </w:r>
+      <w:r>
+        <w:rPr>
+          <w:lang w:val="es-ES"/>
+        </w:rPr>
+        <w:t xml:space="preserve"> durante proyecto.</w:t>
+      </w:r>
+      <w:r>
+        <w:rPr>
+          <w:lang w:val="es-ES"/>
+        </w:rPr>
+        <w:t xml:space="preserve"> Es m</w:t>
+      </w:r>
+      <w:r>
+        <w:rPr>
+          <w:lang w:val="es-ES"/>
+        </w:rPr>
+        <w:t xml:space="preserve">enos </w:t>
+      </w:r>
+      <w:r>
+        <w:rPr>
+          <w:lang w:val="es-ES"/>
+        </w:rPr>
+        <w:t>sujetable</w:t>
+      </w:r>
+      <w:r>
+        <w:rPr>
+          <w:lang w:val="es-ES"/>
+        </w:rPr>
+        <w:t xml:space="preserve"> al plan</w:t>
+      </w:r>
+      <w:r>
+        <w:rPr>
+          <w:lang w:val="es-ES"/>
+        </w:rPr>
+        <w:t xml:space="preserve"> original.</w:t>
+      </w:r>
+      <w:r>
+        <w:rPr>
+          <w:lang w:val="es-ES"/>
+        </w:rPr>
+        <w:t xml:space="preserve"> Se centra más en funcionamiento del software que en detalles de documentación</w:t>
+      </w:r>
+      <w:r>
+        <w:rPr>
+          <w:lang w:val="es-ES"/>
+        </w:rPr>
+        <w:t>.</w:t>
+      </w:r>
+      <w:r>
+        <w:rPr>
+          <w:lang w:val="es-ES"/>
+        </w:rPr>
+        <w:t xml:space="preserve"> Permite colaboración y m</w:t>
+      </w:r>
+      <w:r>
+        <w:rPr>
+          <w:lang w:val="es-ES"/>
+        </w:rPr>
+        <w:t xml:space="preserve">ayor </w:t>
+      </w:r>
+      <w:r>
+        <w:rPr>
+          <w:lang w:val="es-ES"/>
+        </w:rPr>
+        <w:t>flexibilidad entre miembros de equipo.</w:t>
+      </w:r>
+    </w:p>
+    <w:p>
+      <w:pPr>
+        <w:rPr>
+          <w:lang w:val="es-ES"/>
+        </w:rPr>
+      </w:pPr>
+      <w:r>
+        <w:rPr>
+          <w:lang w:val="es-ES"/>
+        </w:rPr>
         <w:t>Enlace para nuestro página trello</w:t>
       </w:r>
       <w:r>
@@ -5632,6 +5723,34 @@
           <w:lang w:val="es-ES"/>
         </w:rPr>
       </w:pPr>
+      <w:r>
+        <w:rPr>
+          <w:noProof/>
+          <w:lang w:val="es-ES"/>
+        </w:rPr>
+        <w:t>Nuestro sistema de planificación</w:t>
+      </w:r>
+      <w:r>
+        <w:rPr>
+          <w:noProof/>
+          <w:lang w:val="es-ES"/>
+        </w:rPr>
+        <w:t xml:space="preserve"> </w:t>
+      </w:r>
+      <w:r>
+        <w:rPr>
+          <w:noProof/>
+          <w:lang w:val="es-ES"/>
+        </w:rPr>
+        <w:t>divide tareas según temas y roles que se deben encargar de esta tarea</w:t>
+      </w:r>
+      <w:r>
+        <w:rPr>
+          <w:noProof/>
+          <w:lang w:val="es-ES"/>
+        </w:rPr>
+        <w:t>.</w:t>
+      </w:r>
     </w:p>
     <w:p>
       <w:pPr>
@@ -8297,8 +8416,8 @@
   <w:rsids>
     <w:rsidRoot w:val="00C60D95"/>
     <w:rsid w:val="002B7015"/>
-    <w:rsid w:val="003E6E36"/>
     <w:rsid w:val="00537B2A"/>
+    <w:rsid w:val="00675BFC"/>
     <w:rsid w:val="007838F4"/>
     <w:rsid w:val="008311A1"/>
     <w:rsid w:val="00A3239A"/>

</xml_diff>

<commit_message>
Arregladas algunas tildes y palabras
</commit_message>
<xml_diff>
--- a/Docs/Plan/WRENCH STUDIO.docx
+++ b/Docs/Plan/WRENCH STUDIO.docx
@@ -6,7 +6,7 @@
       <w:pPr>
         <w:jc w:val="center"/>
         <w:rPr>
-          <w:rStyle w:val="Tytuksiki"/>
+          <w:rStyle w:val="Ttulodellibro"/>
           <w:sz w:val="96"/>
           <w:szCs w:val="96"/>
           <w:lang w:val="es-ES"/>
@@ -16,7 +16,7 @@
       <w:bookmarkEnd w:id="0"/>
       <w:r>
         <w:rPr>
-          <w:rStyle w:val="Tytuksiki"/>
+          <w:rStyle w:val="Ttulodellibro"/>
           <w:noProof/>
           <w:sz w:val="96"/>
           <w:szCs w:val="96"/>
@@ -100,7 +100,7 @@
       </w:r>
       <w:r>
         <w:rPr>
-          <w:rStyle w:val="Tytuksiki"/>
+          <w:rStyle w:val="Ttulodellibro"/>
           <w:sz w:val="96"/>
           <w:szCs w:val="96"/>
           <w:lang w:val="es-ES"/>
@@ -112,7 +112,7 @@
       <w:pPr>
         <w:jc w:val="center"/>
         <w:rPr>
-          <w:rStyle w:val="Tytuksiki"/>
+          <w:rStyle w:val="Ttulodellibro"/>
           <w:sz w:val="96"/>
           <w:szCs w:val="96"/>
           <w:lang w:val="es-ES"/>
@@ -123,7 +123,7 @@
       <w:pPr>
         <w:jc w:val="center"/>
         <w:rPr>
-          <w:rStyle w:val="Tytuksiki"/>
+          <w:rStyle w:val="Ttulodellibro"/>
           <w:sz w:val="96"/>
           <w:szCs w:val="96"/>
           <w:lang w:val="es-ES"/>
@@ -134,7 +134,7 @@
       <w:pPr>
         <w:jc w:val="center"/>
         <w:rPr>
-          <w:rStyle w:val="Tytuksiki"/>
+          <w:rStyle w:val="Ttulodellibro"/>
           <w:sz w:val="96"/>
           <w:szCs w:val="96"/>
           <w:lang w:val="es-ES"/>
@@ -145,7 +145,7 @@
       <w:pPr>
         <w:jc w:val="center"/>
         <w:rPr>
-          <w:rStyle w:val="Tytuksiki"/>
+          <w:rStyle w:val="Ttulodellibro"/>
           <w:sz w:val="96"/>
           <w:szCs w:val="96"/>
           <w:lang w:val="es-ES"/>
@@ -156,7 +156,7 @@
       <w:pPr>
         <w:jc w:val="center"/>
         <w:rPr>
-          <w:rStyle w:val="Tytuksiki"/>
+          <w:rStyle w:val="Ttulodellibro"/>
           <w:rFonts w:cstheme="minorHAnsi"/>
           <w:b w:val="0"/>
           <w:bCs w:val="0"/>
@@ -169,7 +169,7 @@
       </w:pPr>
       <w:r>
         <w:rPr>
-          <w:rStyle w:val="Tytuksiki"/>
+          <w:rStyle w:val="Ttulodellibro"/>
           <w:rFonts w:cstheme="minorHAnsi"/>
           <w:b w:val="0"/>
           <w:bCs w:val="0"/>
@@ -184,7 +184,7 @@
     </w:p>
     <w:p>
       <w:pPr>
-        <w:pStyle w:val="NormalnyWeb"/>
+        <w:pStyle w:val="NormalWeb"/>
         <w:numPr>
           <w:ilvl w:val="0"/>
           <w:numId w:val="2"/>
@@ -263,7 +263,7 @@
     </w:p>
     <w:p>
       <w:pPr>
-        <w:pStyle w:val="NormalnyWeb"/>
+        <w:pStyle w:val="NormalWeb"/>
         <w:numPr>
           <w:ilvl w:val="0"/>
           <w:numId w:val="2"/>
@@ -332,7 +332,7 @@
     </w:p>
     <w:p>
       <w:pPr>
-        <w:pStyle w:val="NormalnyWeb"/>
+        <w:pStyle w:val="NormalWeb"/>
         <w:numPr>
           <w:ilvl w:val="0"/>
           <w:numId w:val="2"/>
@@ -401,7 +401,7 @@
     </w:p>
     <w:p>
       <w:pPr>
-        <w:pStyle w:val="NormalnyWeb"/>
+        <w:pStyle w:val="NormalWeb"/>
         <w:numPr>
           <w:ilvl w:val="0"/>
           <w:numId w:val="2"/>
@@ -439,7 +439,6 @@
         </w:rPr>
         <w:t xml:space="preserve"> </w:t>
       </w:r>
-      <w:proofErr w:type="spellStart"/>
       <w:r>
         <w:rPr>
           <w:rFonts w:asciiTheme="minorHAnsi" w:hAnsiTheme="minorHAnsi" w:cstheme="minorHAnsi"/>
@@ -448,9 +447,8 @@
           <w:szCs w:val="32"/>
           <w:lang w:val="es-ES"/>
         </w:rPr>
-        <w:t>Melley</w:t>
-      </w:r>
-      <w:proofErr w:type="spellEnd"/>
+        <w:t>Melley (</w:t>
+      </w:r>
       <w:r>
         <w:rPr>
           <w:rFonts w:asciiTheme="minorHAnsi" w:hAnsiTheme="minorHAnsi" w:cstheme="minorHAnsi"/>
@@ -459,7 +457,7 @@
           <w:szCs w:val="32"/>
           <w:lang w:val="es-ES"/>
         </w:rPr>
-        <w:t xml:space="preserve"> (</w:t>
+        <w:t>nicolomelley</w:t>
       </w:r>
       <w:r>
         <w:rPr>
@@ -469,7 +467,7 @@
           <w:szCs w:val="32"/>
           <w:lang w:val="es-ES"/>
         </w:rPr>
-        <w:t>nicolomelley</w:t>
+        <w:t>@</w:t>
       </w:r>
       <w:r>
         <w:rPr>
@@ -479,7 +477,7 @@
           <w:szCs w:val="32"/>
           <w:lang w:val="es-ES"/>
         </w:rPr>
-        <w:t>@</w:t>
+        <w:t>uma.es</w:t>
       </w:r>
       <w:r>
         <w:rPr>
@@ -489,22 +487,12 @@
           <w:szCs w:val="32"/>
           <w:lang w:val="es-ES"/>
         </w:rPr>
-        <w:t>uma.es</w:t>
-      </w:r>
-      <w:r>
-        <w:rPr>
-          <w:rFonts w:asciiTheme="minorHAnsi" w:hAnsiTheme="minorHAnsi" w:cstheme="minorHAnsi"/>
-          <w:color w:val="000000"/>
-          <w:sz w:val="32"/>
-          <w:szCs w:val="32"/>
-          <w:lang w:val="es-ES"/>
-        </w:rPr>
         <w:t>)</w:t>
       </w:r>
     </w:p>
     <w:p>
       <w:pPr>
-        <w:pStyle w:val="NormalnyWeb"/>
+        <w:pStyle w:val="NormalWeb"/>
         <w:numPr>
           <w:ilvl w:val="0"/>
           <w:numId w:val="2"/>
@@ -553,7 +541,7 @@
     </w:p>
     <w:p>
       <w:pPr>
-        <w:pStyle w:val="NormalnyWeb"/>
+        <w:pStyle w:val="NormalWeb"/>
         <w:numPr>
           <w:ilvl w:val="0"/>
           <w:numId w:val="2"/>
@@ -568,7 +556,6 @@
           <w:szCs w:val="32"/>
         </w:rPr>
       </w:pPr>
-      <w:proofErr w:type="spellStart"/>
       <w:r>
         <w:rPr>
           <w:rFonts w:asciiTheme="minorHAnsi" w:hAnsiTheme="minorHAnsi" w:cstheme="minorHAnsi"/>
@@ -576,9 +563,8 @@
           <w:sz w:val="32"/>
           <w:szCs w:val="32"/>
         </w:rPr>
-        <w:t>Jaime</w:t>
-      </w:r>
-      <w:proofErr w:type="spellEnd"/>
+        <w:t>Jaime Nevado Farfán (jaimenevadof@</w:t>
+      </w:r>
       <w:r>
         <w:rPr>
           <w:rFonts w:asciiTheme="minorHAnsi" w:hAnsiTheme="minorHAnsi" w:cstheme="minorHAnsi"/>
@@ -586,9 +572,8 @@
           <w:sz w:val="32"/>
           <w:szCs w:val="32"/>
         </w:rPr>
-        <w:t xml:space="preserve"> Nevado </w:t>
-      </w:r>
-      <w:proofErr w:type="spellStart"/>
+        <w:t>uma.es</w:t>
+      </w:r>
       <w:r>
         <w:rPr>
           <w:rFonts w:asciiTheme="minorHAnsi" w:hAnsiTheme="minorHAnsi" w:cstheme="minorHAnsi"/>
@@ -596,40 +581,12 @@
           <w:sz w:val="32"/>
           <w:szCs w:val="32"/>
         </w:rPr>
-        <w:t>Farfán</w:t>
-      </w:r>
-      <w:proofErr w:type="spellEnd"/>
-      <w:r>
-        <w:rPr>
-          <w:rFonts w:asciiTheme="minorHAnsi" w:hAnsiTheme="minorHAnsi" w:cstheme="minorHAnsi"/>
-          <w:color w:val="000000"/>
-          <w:sz w:val="32"/>
-          <w:szCs w:val="32"/>
-        </w:rPr>
-        <w:t xml:space="preserve"> (jaimenevadof@</w:t>
-      </w:r>
-      <w:r>
-        <w:rPr>
-          <w:rFonts w:asciiTheme="minorHAnsi" w:hAnsiTheme="minorHAnsi" w:cstheme="minorHAnsi"/>
-          <w:color w:val="000000"/>
-          <w:sz w:val="32"/>
-          <w:szCs w:val="32"/>
-        </w:rPr>
-        <w:t>uma.es</w:t>
-      </w:r>
-      <w:r>
-        <w:rPr>
-          <w:rFonts w:asciiTheme="minorHAnsi" w:hAnsiTheme="minorHAnsi" w:cstheme="minorHAnsi"/>
-          <w:color w:val="000000"/>
-          <w:sz w:val="32"/>
-          <w:szCs w:val="32"/>
-        </w:rPr>
         <w:t>)</w:t>
       </w:r>
     </w:p>
     <w:p>
       <w:pPr>
-        <w:pStyle w:val="NormalnyWeb"/>
+        <w:pStyle w:val="NormalWeb"/>
         <w:numPr>
           <w:ilvl w:val="0"/>
           <w:numId w:val="2"/>
@@ -683,7 +640,7 @@
     </w:p>
     <w:p>
       <w:pPr>
-        <w:pStyle w:val="NormalnyWeb"/>
+        <w:pStyle w:val="NormalWeb"/>
         <w:numPr>
           <w:ilvl w:val="0"/>
           <w:numId w:val="2"/>
@@ -732,9 +689,9 @@
     </w:p>
     <w:p>
       <w:pPr>
-        <w:pStyle w:val="Akapitzlist"/>
-        <w:rPr>
-          <w:rStyle w:val="Tytuksiki"/>
+        <w:pStyle w:val="Prrafodelista"/>
+        <w:rPr>
+          <w:rStyle w:val="Ttulodellibro"/>
           <w:rFonts w:cstheme="minorHAnsi"/>
           <w:b w:val="0"/>
           <w:bCs w:val="0"/>
@@ -748,9 +705,9 @@
     </w:p>
     <w:p>
       <w:pPr>
-        <w:pStyle w:val="Akapitzlist"/>
-        <w:rPr>
-          <w:rStyle w:val="Tytuksiki"/>
+        <w:pStyle w:val="Prrafodelista"/>
+        <w:rPr>
+          <w:rStyle w:val="Ttulodellibro"/>
           <w:rFonts w:cstheme="minorHAnsi"/>
           <w:b w:val="0"/>
           <w:bCs w:val="0"/>
@@ -764,10 +721,10 @@
     </w:p>
     <w:p>
       <w:pPr>
-        <w:pStyle w:val="Akapitzlist"/>
+        <w:pStyle w:val="Prrafodelista"/>
         <w:jc w:val="center"/>
         <w:rPr>
-          <w:rStyle w:val="Tytuksiki"/>
+          <w:rStyle w:val="Ttulodellibro"/>
           <w:rFonts w:cstheme="minorHAnsi"/>
           <w:b w:val="0"/>
           <w:bCs w:val="0"/>
@@ -778,7 +735,7 @@
       </w:pPr>
       <w:r>
         <w:rPr>
-          <w:rStyle w:val="Tytuksiki"/>
+          <w:rStyle w:val="Ttulodellibro"/>
           <w:rFonts w:cstheme="minorHAnsi"/>
           <w:b w:val="0"/>
           <w:bCs w:val="0"/>
@@ -791,7 +748,7 @@
     </w:p>
     <w:p>
       <w:pPr>
-        <w:pStyle w:val="Akapitzlist"/>
+        <w:pStyle w:val="Prrafodelista"/>
         <w:jc w:val="center"/>
         <w:rPr>
           <w:sz w:val="24"/>
@@ -803,7 +760,7 @@
       <w:hyperlink r:id="rId12" w:history="1">
         <w:r>
           <w:rPr>
-            <w:rStyle w:val="Hipercze"/>
+            <w:rStyle w:val="Hipervnculo"/>
             <w:sz w:val="24"/>
             <w:szCs w:val="24"/>
             <w:lang w:val="es-ES"/>
@@ -814,7 +771,7 @@
     </w:p>
     <w:p>
       <w:pPr>
-        <w:pStyle w:val="Akapitzlist"/>
+        <w:pStyle w:val="Prrafodelista"/>
         <w:jc w:val="center"/>
         <w:rPr>
           <w:rFonts w:cstheme="minorHAnsi"/>
@@ -847,7 +804,7 @@
       <w:sdtContent>
         <w:p>
           <w:pPr>
-            <w:pStyle w:val="Nagwekspisutreci"/>
+            <w:pStyle w:val="TtuloTDC"/>
             <w:rPr>
               <w:rFonts w:asciiTheme="minorHAnsi" w:eastAsiaTheme="minorEastAsia" w:hAnsiTheme="minorHAnsi" w:cstheme="minorBidi"/>
               <w:color w:val="auto"/>
@@ -858,21 +815,21 @@
         </w:p>
         <w:p>
           <w:pPr>
-            <w:pStyle w:val="Nagwek1"/>
+            <w:pStyle w:val="Ttulo1"/>
             <w:rPr>
-              <w:rStyle w:val="Nagwek1Znak"/>
+              <w:rStyle w:val="Ttulo1Car"/>
             </w:rPr>
           </w:pPr>
           <w:r>
             <w:rPr>
-              <w:rStyle w:val="Nagwek1Znak"/>
+              <w:rStyle w:val="Ttulo1Car"/>
             </w:rPr>
             <w:t>TABLA DE CONTENIDOS</w:t>
           </w:r>
         </w:p>
         <w:p>
           <w:pPr>
-            <w:pStyle w:val="Spistreci1"/>
+            <w:pStyle w:val="TDC1"/>
             <w:rPr>
               <w:noProof/>
               <w:sz w:val="22"/>
@@ -892,7 +849,7 @@
           <w:hyperlink w:anchor="_Toc128045672" w:history="1">
             <w:r>
               <w:rPr>
-                <w:rStyle w:val="Hipercze"/>
+                <w:rStyle w:val="Hipervnculo"/>
                 <w:noProof/>
                 <w:lang w:val="es-ES"/>
               </w:rPr>
@@ -950,7 +907,7 @@
         </w:p>
         <w:p>
           <w:pPr>
-            <w:pStyle w:val="Spistreci1"/>
+            <w:pStyle w:val="TDC1"/>
             <w:rPr>
               <w:noProof/>
               <w:sz w:val="22"/>
@@ -961,7 +918,7 @@
           <w:hyperlink w:anchor="_Toc128045673" w:history="1">
             <w:r>
               <w:rPr>
-                <w:rStyle w:val="Hipercze"/>
+                <w:rStyle w:val="Hipervnculo"/>
                 <w:noProof/>
                 <w:lang w:val="es-ES"/>
               </w:rPr>
@@ -1019,7 +976,7 @@
         </w:p>
         <w:p>
           <w:pPr>
-            <w:pStyle w:val="Spistreci1"/>
+            <w:pStyle w:val="TDC1"/>
             <w:rPr>
               <w:noProof/>
               <w:sz w:val="22"/>
@@ -1030,7 +987,7 @@
           <w:hyperlink w:anchor="_Toc128045674" w:history="1">
             <w:r>
               <w:rPr>
-                <w:rStyle w:val="Hipercze"/>
+                <w:rStyle w:val="Hipervnculo"/>
                 <w:noProof/>
                 <w:lang w:val="es-ES"/>
               </w:rPr>
@@ -1088,7 +1045,7 @@
         </w:p>
         <w:p>
           <w:pPr>
-            <w:pStyle w:val="Spistreci1"/>
+            <w:pStyle w:val="TDC1"/>
             <w:rPr>
               <w:noProof/>
               <w:sz w:val="22"/>
@@ -1099,7 +1056,7 @@
           <w:hyperlink w:anchor="_Toc128045675" w:history="1">
             <w:r>
               <w:rPr>
-                <w:rStyle w:val="Hipercze"/>
+                <w:rStyle w:val="Hipervnculo"/>
                 <w:noProof/>
               </w:rPr>
               <w:t>Sección 4: Planificación</w:t>
@@ -1156,7 +1113,7 @@
         </w:p>
         <w:p>
           <w:pPr>
-            <w:pStyle w:val="Spistreci1"/>
+            <w:pStyle w:val="TDC1"/>
             <w:rPr>
               <w:noProof/>
               <w:sz w:val="22"/>
@@ -1167,7 +1124,7 @@
           <w:hyperlink w:anchor="_Toc128045676" w:history="1">
             <w:r>
               <w:rPr>
-                <w:rStyle w:val="Hipercze"/>
+                <w:rStyle w:val="Hipervnculo"/>
                 <w:noProof/>
               </w:rPr>
               <w:t>Sección 5: Requisitos</w:t>
@@ -1224,7 +1181,7 @@
         </w:p>
         <w:p>
           <w:pPr>
-            <w:pStyle w:val="Spistreci1"/>
+            <w:pStyle w:val="TDC1"/>
             <w:rPr>
               <w:noProof/>
               <w:sz w:val="22"/>
@@ -1235,7 +1192,7 @@
           <w:hyperlink w:anchor="_Toc128045677" w:history="1">
             <w:r>
               <w:rPr>
-                <w:rStyle w:val="Hipercze"/>
+                <w:rStyle w:val="Hipervnculo"/>
                 <w:noProof/>
                 <w:lang w:val="es-ES"/>
               </w:rPr>
@@ -1280,7 +1237,7 @@
                 <w:noProof/>
                 <w:webHidden/>
               </w:rPr>
-              <w:t>8</w:t>
+              <w:t>10</w:t>
             </w:r>
             <w:r>
               <w:rPr>
@@ -1304,9 +1261,9 @@
     </w:sdt>
     <w:p>
       <w:pPr>
-        <w:pStyle w:val="Akapitzlist"/>
-        <w:rPr>
-          <w:rStyle w:val="Tytuksiki"/>
+        <w:pStyle w:val="Prrafodelista"/>
+        <w:rPr>
+          <w:rStyle w:val="Ttulodellibro"/>
           <w:rFonts w:cstheme="minorHAnsi"/>
           <w:b w:val="0"/>
           <w:bCs w:val="0"/>
@@ -1318,9 +1275,9 @@
     </w:p>
     <w:p>
       <w:pPr>
-        <w:pStyle w:val="Nagwek1"/>
-        <w:rPr>
-          <w:rStyle w:val="Tytuksiki"/>
+        <w:pStyle w:val="Ttulo1"/>
+        <w:rPr>
+          <w:rStyle w:val="Ttulodellibro"/>
           <w:b w:val="0"/>
           <w:bCs w:val="0"/>
           <w:smallCaps w:val="0"/>
@@ -1329,7 +1286,7 @@
       </w:pPr>
       <w:r>
         <w:rPr>
-          <w:rStyle w:val="Tytuksiki"/>
+          <w:rStyle w:val="Ttulodellibro"/>
           <w:b w:val="0"/>
           <w:bCs w:val="0"/>
           <w:smallCaps w:val="0"/>
@@ -1342,7 +1299,7 @@
       <w:bookmarkStart w:id="2" w:name="_Toc128045672"/>
       <w:r>
         <w:rPr>
-          <w:rStyle w:val="Tytuksiki"/>
+          <w:rStyle w:val="Ttulodellibro"/>
           <w:b w:val="0"/>
           <w:bCs w:val="0"/>
           <w:smallCaps w:val="0"/>
@@ -1465,7 +1422,21 @@
         <w:rPr>
           <w:lang w:val="es-ES"/>
         </w:rPr>
-        <w:t>El problema de que el juego no sea adictivo lo resolvemos dejando unos tiempos de espera en cada actividad, por ejemplo asistir a una clase podría dejar 30 minutos de espera</w:t>
+        <w:t xml:space="preserve">El problema de que el juego no sea adictivo lo resolvemos dejando unos tiempos de espera en cada actividad, por </w:t>
+      </w:r>
+      <w:proofErr w:type="gramStart"/>
+      <w:r>
+        <w:rPr>
+          <w:lang w:val="es-ES"/>
+        </w:rPr>
+        <w:t>ejemplo</w:t>
+      </w:r>
+      <w:proofErr w:type="gramEnd"/>
+      <w:r>
+        <w:rPr>
+          <w:lang w:val="es-ES"/>
+        </w:rPr>
+        <w:t xml:space="preserve"> asistir a una clase podría dejar 30 minutos de espera</w:t>
       </w:r>
       <w:r>
         <w:rPr>
@@ -1516,7 +1487,7 @@
       <w:hyperlink w:anchor="_Ir_a_siguiente" w:history="1">
         <w:r>
           <w:rPr>
-            <w:rStyle w:val="Hipercze"/>
+            <w:rStyle w:val="Hipervnculo"/>
             <w:i/>
             <w:iCs/>
             <w:lang w:val="es-ES"/>
@@ -1527,7 +1498,7 @@
     </w:p>
     <w:p>
       <w:pPr>
-        <w:pStyle w:val="Nagwek1"/>
+        <w:pStyle w:val="Ttulo1"/>
         <w:rPr>
           <w:lang w:val="es-ES"/>
         </w:rPr>
@@ -1535,7 +1506,7 @@
       <w:bookmarkStart w:id="3" w:name="_Toc127303772"/>
       <w:r>
         <w:rPr>
-          <w:rStyle w:val="Nagwek1Znak"/>
+          <w:rStyle w:val="Ttulo1Car"/>
           <w:lang w:val="es-ES"/>
         </w:rPr>
         <w:br w:type="column"/>
@@ -1543,7 +1514,7 @@
       <w:bookmarkStart w:id="4" w:name="_Toc128045673"/>
       <w:r>
         <w:rPr>
-          <w:rStyle w:val="Nagwek1Znak"/>
+          <w:rStyle w:val="Ttulo1Car"/>
           <w:lang w:val="es-ES"/>
         </w:rPr>
         <w:lastRenderedPageBreak/>
@@ -1551,14 +1522,14 @@
       </w:r>
       <w:r>
         <w:rPr>
-          <w:rStyle w:val="Nagwek1Znak"/>
+          <w:rStyle w:val="Ttulo1Car"/>
           <w:lang w:val="es-ES"/>
         </w:rPr>
         <w:t>o</w:t>
       </w:r>
       <w:r>
         <w:rPr>
-          <w:rStyle w:val="Nagwek1Znak"/>
+          <w:rStyle w:val="Ttulo1Car"/>
           <w:lang w:val="es-ES"/>
         </w:rPr>
         <w:t>les</w:t>
@@ -1617,7 +1588,6 @@
                 <w:lang w:eastAsia="pl-PL"/>
               </w:rPr>
             </w:pPr>
-            <w:proofErr w:type="spellStart"/>
             <w:r>
               <w:rPr>
                 <w:rFonts w:ascii="Calibri" w:eastAsia="Times New Roman" w:hAnsi="Calibri" w:cs="Calibri"/>
@@ -1628,35 +1598,8 @@
                 <w:szCs w:val="22"/>
                 <w:lang w:eastAsia="pl-PL"/>
               </w:rPr>
-              <w:t>Integrante</w:t>
-            </w:r>
-            <w:proofErr w:type="spellEnd"/>
-            <w:r>
-              <w:rPr>
-                <w:rFonts w:ascii="Calibri" w:eastAsia="Times New Roman" w:hAnsi="Calibri" w:cs="Calibri"/>
-                <w:b/>
-                <w:bCs/>
-                <w:color w:val="000000"/>
-                <w:sz w:val="22"/>
-                <w:szCs w:val="22"/>
-                <w:lang w:eastAsia="pl-PL"/>
-              </w:rPr>
-              <w:t>/</w:t>
-            </w:r>
-            <w:proofErr w:type="spellStart"/>
-            <w:r>
-              <w:rPr>
-                <w:rFonts w:ascii="Calibri" w:eastAsia="Times New Roman" w:hAnsi="Calibri" w:cs="Calibri"/>
-                <w:b/>
-                <w:bCs/>
-                <w:color w:val="000000"/>
-                <w:sz w:val="22"/>
-                <w:szCs w:val="22"/>
-                <w:lang w:eastAsia="pl-PL"/>
-              </w:rPr>
-              <w:t>Papel</w:t>
-            </w:r>
-            <w:proofErr w:type="spellEnd"/>
+              <w:t>Integrante/Papel</w:t>
+            </w:r>
           </w:p>
         </w:tc>
         <w:tc>
@@ -1687,7 +1630,6 @@
                 <w:lang w:eastAsia="pl-PL"/>
               </w:rPr>
             </w:pPr>
-            <w:proofErr w:type="spellStart"/>
             <w:r>
               <w:rPr>
                 <w:rFonts w:ascii="Calibri" w:eastAsia="Times New Roman" w:hAnsi="Calibri" w:cs="Calibri"/>
@@ -1700,7 +1642,6 @@
               </w:rPr>
               <w:t>Analista</w:t>
             </w:r>
-            <w:proofErr w:type="spellEnd"/>
           </w:p>
         </w:tc>
         <w:tc>
@@ -1731,7 +1672,6 @@
                 <w:lang w:val="es-ES" w:eastAsia="pl-PL"/>
               </w:rPr>
             </w:pPr>
-            <w:proofErr w:type="spellStart"/>
             <w:r>
               <w:rPr>
                 <w:rFonts w:ascii="Calibri" w:eastAsia="Times New Roman" w:hAnsi="Calibri" w:cs="Calibri"/>
@@ -1744,7 +1684,6 @@
               </w:rPr>
               <w:t>Diseñador</w:t>
             </w:r>
-            <w:proofErr w:type="spellEnd"/>
             <w:r>
               <w:rPr>
                 <w:rFonts w:ascii="Calibri" w:eastAsia="Times New Roman" w:hAnsi="Calibri" w:cs="Calibri"/>
@@ -1801,7 +1740,6 @@
                 <w:lang w:eastAsia="pl-PL"/>
               </w:rPr>
             </w:pPr>
-            <w:proofErr w:type="spellStart"/>
             <w:r>
               <w:rPr>
                 <w:rFonts w:ascii="Calibri" w:eastAsia="Times New Roman" w:hAnsi="Calibri" w:cs="Calibri"/>
@@ -1812,20 +1750,7 @@
                 <w:szCs w:val="22"/>
                 <w:lang w:eastAsia="pl-PL"/>
               </w:rPr>
-              <w:t>Scrum</w:t>
-            </w:r>
-            <w:proofErr w:type="spellEnd"/>
-            <w:r>
-              <w:rPr>
-                <w:rFonts w:ascii="Calibri" w:eastAsia="Times New Roman" w:hAnsi="Calibri" w:cs="Calibri"/>
-                <w:b/>
-                <w:bCs/>
-                <w:color w:val="000000"/>
-                <w:sz w:val="22"/>
-                <w:szCs w:val="22"/>
-                <w:lang w:eastAsia="pl-PL"/>
-              </w:rPr>
-              <w:t xml:space="preserve"> Master</w:t>
+              <w:t>Scrum Master</w:t>
             </w:r>
           </w:p>
         </w:tc>
@@ -1867,22 +1792,8 @@
                 <w:szCs w:val="22"/>
                 <w:lang w:eastAsia="pl-PL"/>
               </w:rPr>
-              <w:t xml:space="preserve">Product </w:t>
-            </w:r>
-            <w:proofErr w:type="spellStart"/>
-            <w:r>
-              <w:rPr>
-                <w:rFonts w:ascii="Calibri" w:eastAsia="Times New Roman" w:hAnsi="Calibri" w:cs="Calibri"/>
-                <w:b/>
-                <w:bCs/>
-                <w:color w:val="000000"/>
-                <w:sz w:val="22"/>
-                <w:szCs w:val="22"/>
-                <w:lang w:eastAsia="pl-PL"/>
-              </w:rPr>
-              <w:t>Owner</w:t>
-            </w:r>
-            <w:proofErr w:type="spellEnd"/>
+              <w:t>Product Owner</w:t>
+            </w:r>
           </w:p>
         </w:tc>
         <w:tc>
@@ -1913,7 +1824,6 @@
                 <w:lang w:eastAsia="pl-PL"/>
               </w:rPr>
             </w:pPr>
-            <w:proofErr w:type="spellStart"/>
             <w:r>
               <w:rPr>
                 <w:rFonts w:ascii="Calibri" w:eastAsia="Times New Roman" w:hAnsi="Calibri" w:cs="Calibri"/>
@@ -1926,7 +1836,6 @@
               </w:rPr>
               <w:t>Programador</w:t>
             </w:r>
-            <w:proofErr w:type="spellEnd"/>
           </w:p>
         </w:tc>
         <w:tc>
@@ -1995,7 +1904,6 @@
                 <w:lang w:eastAsia="pl-PL"/>
               </w:rPr>
             </w:pPr>
-            <w:proofErr w:type="spellStart"/>
             <w:r>
               <w:rPr>
                 <w:rFonts w:ascii="Calibri" w:eastAsia="Times New Roman" w:hAnsi="Calibri" w:cs="Calibri"/>
@@ -2008,7 +1916,6 @@
               </w:rPr>
               <w:t>Modelador</w:t>
             </w:r>
-            <w:proofErr w:type="spellEnd"/>
           </w:p>
         </w:tc>
       </w:tr>
@@ -2889,20 +2796,8 @@
                 <w:color w:val="000000"/>
                 <w:lang w:val="es-ES" w:eastAsia="pl-PL"/>
               </w:rPr>
-              <w:t xml:space="preserve"> </w:t>
-            </w:r>
-            <w:proofErr w:type="spellStart"/>
-            <w:r>
-              <w:rPr>
-                <w:rFonts w:ascii="Calibri" w:eastAsia="Times New Roman" w:hAnsi="Calibri" w:cs="Calibri"/>
-                <w:b/>
-                <w:bCs/>
-                <w:color w:val="000000"/>
-                <w:lang w:val="es-ES" w:eastAsia="pl-PL"/>
-              </w:rPr>
-              <w:t>Melley</w:t>
-            </w:r>
-            <w:proofErr w:type="spellEnd"/>
+              <w:t xml:space="preserve"> Melley</w:t>
+            </w:r>
           </w:p>
         </w:tc>
         <w:tc>
@@ -2947,7 +2842,7 @@
               <w:bottom w:val="single" w:sz="8" w:space="0" w:color="auto"/>
               <w:right w:val="single" w:sz="8" w:space="0" w:color="auto"/>
             </w:tcBorders>
-            <w:shd w:val="clear" w:color="auto" w:fill="auto"/>
+            <w:shd w:val="clear" w:color="auto" w:fill="000000" w:themeFill="text1"/>
             <w:noWrap/>
             <w:vAlign w:val="center"/>
             <w:hideMark/>
@@ -3094,7 +2989,7 @@
               <w:bottom w:val="single" w:sz="8" w:space="0" w:color="auto"/>
               <w:right w:val="single" w:sz="8" w:space="0" w:color="auto"/>
             </w:tcBorders>
-            <w:shd w:val="clear" w:color="auto" w:fill="auto"/>
+            <w:shd w:val="clear" w:color="auto" w:fill="000000" w:themeFill="text1"/>
             <w:noWrap/>
             <w:vAlign w:val="center"/>
             <w:hideMark/>
@@ -3455,7 +3350,6 @@
                 <w:lang w:eastAsia="pl-PL"/>
               </w:rPr>
             </w:pPr>
-            <w:proofErr w:type="spellStart"/>
             <w:r>
               <w:rPr>
                 <w:rFonts w:ascii="Calibri" w:eastAsia="Times New Roman" w:hAnsi="Calibri" w:cs="Calibri"/>
@@ -3464,31 +3358,8 @@
                 <w:color w:val="000000"/>
                 <w:lang w:eastAsia="pl-PL"/>
               </w:rPr>
-              <w:t>Jaime</w:t>
-            </w:r>
-            <w:proofErr w:type="spellEnd"/>
-            <w:r>
-              <w:rPr>
-                <w:rFonts w:ascii="Calibri" w:eastAsia="Times New Roman" w:hAnsi="Calibri" w:cs="Calibri"/>
-                <w:b/>
-                <w:bCs/>
-                <w:color w:val="000000"/>
-                <w:lang w:eastAsia="pl-PL"/>
-              </w:rPr>
-              <w:t xml:space="preserve"> Nevado </w:t>
-            </w:r>
-            <w:proofErr w:type="spellStart"/>
-            <w:r>
-              <w:rPr>
-                <w:rFonts w:ascii="Calibri" w:eastAsia="Times New Roman" w:hAnsi="Calibri" w:cs="Calibri"/>
-                <w:b/>
-                <w:bCs/>
-                <w:color w:val="000000"/>
-                <w:lang w:eastAsia="pl-PL"/>
-              </w:rPr>
-              <w:t>Farfán</w:t>
-            </w:r>
-            <w:proofErr w:type="spellEnd"/>
+              <w:t>Jaime Nevado Farfán</w:t>
+            </w:r>
           </w:p>
         </w:tc>
         <w:tc>
@@ -4019,7 +3890,6 @@
                 <w:lang w:eastAsia="pl-PL"/>
               </w:rPr>
             </w:pPr>
-            <w:proofErr w:type="spellStart"/>
             <w:r>
               <w:rPr>
                 <w:rFonts w:ascii="Calibri" w:eastAsia="Times New Roman" w:hAnsi="Calibri" w:cs="Calibri"/>
@@ -4028,31 +3898,8 @@
                 <w:color w:val="000000"/>
                 <w:lang w:eastAsia="pl-PL"/>
               </w:rPr>
-              <w:t>Andrés</w:t>
-            </w:r>
-            <w:proofErr w:type="spellEnd"/>
-            <w:r>
-              <w:rPr>
-                <w:rFonts w:ascii="Calibri" w:eastAsia="Times New Roman" w:hAnsi="Calibri" w:cs="Calibri"/>
-                <w:b/>
-                <w:bCs/>
-                <w:color w:val="000000"/>
-                <w:lang w:eastAsia="pl-PL"/>
-              </w:rPr>
-              <w:t xml:space="preserve"> Ruiz </w:t>
-            </w:r>
-            <w:proofErr w:type="spellStart"/>
-            <w:r>
-              <w:rPr>
-                <w:rFonts w:ascii="Calibri" w:eastAsia="Times New Roman" w:hAnsi="Calibri" w:cs="Calibri"/>
-                <w:b/>
-                <w:bCs/>
-                <w:color w:val="000000"/>
-                <w:lang w:eastAsia="pl-PL"/>
-              </w:rPr>
-              <w:t>Sánchez</w:t>
-            </w:r>
-            <w:proofErr w:type="spellEnd"/>
+              <w:t>Andrés Ruiz Sánchez</w:t>
+            </w:r>
           </w:p>
         </w:tc>
         <w:tc>
@@ -4293,7 +4140,7 @@
     </w:tbl>
     <w:p>
       <w:pPr>
-        <w:pStyle w:val="Legenda"/>
+        <w:pStyle w:val="Descripcin"/>
         <w:jc w:val="center"/>
       </w:pPr>
       <w:r>
@@ -4321,26 +4168,13 @@
         <w:fldChar w:fldCharType="end"/>
       </w:r>
       <w:r>
-        <w:t xml:space="preserve"> </w:t>
-      </w:r>
-      <w:proofErr w:type="spellStart"/>
-      <w:r>
-        <w:t>División</w:t>
-      </w:r>
-      <w:proofErr w:type="spellEnd"/>
-      <w:r>
-        <w:t xml:space="preserve"> de </w:t>
-      </w:r>
-      <w:proofErr w:type="spellStart"/>
-      <w:r>
-        <w:t>papeles</w:t>
-      </w:r>
-      <w:proofErr w:type="spellEnd"/>
+        <w:t xml:space="preserve"> División de papeles</w:t>
+      </w:r>
     </w:p>
     <w:p/>
     <w:tbl>
       <w:tblPr>
-        <w:tblStyle w:val="Tabela-Siatka"/>
+        <w:tblStyle w:val="Tablaconcuadrcula"/>
         <w:tblW w:w="0" w:type="auto"/>
         <w:tblLook w:val="04A0" w:firstRow="1" w:lastRow="0" w:firstColumn="1" w:lastColumn="0" w:noHBand="0" w:noVBand="1"/>
       </w:tblPr>
@@ -4361,7 +4195,6 @@
                 <w:bCs/>
               </w:rPr>
             </w:pPr>
-            <w:proofErr w:type="spellStart"/>
             <w:r>
               <w:rPr>
                 <w:b/>
@@ -4369,7 +4202,6 @@
               </w:rPr>
               <w:t>Rol</w:t>
             </w:r>
-            <w:proofErr w:type="spellEnd"/>
           </w:p>
         </w:tc>
         <w:tc>
@@ -4384,7 +4216,6 @@
                 <w:bCs/>
               </w:rPr>
             </w:pPr>
-            <w:proofErr w:type="spellStart"/>
             <w:r>
               <w:rPr>
                 <w:b/>
@@ -4392,7 +4223,6 @@
               </w:rPr>
               <w:t>Descrpición</w:t>
             </w:r>
-            <w:proofErr w:type="spellEnd"/>
           </w:p>
         </w:tc>
       </w:tr>
@@ -4402,14 +4232,12 @@
             <w:tcW w:w="4531" w:type="dxa"/>
           </w:tcPr>
           <w:p>
-            <w:proofErr w:type="spellStart"/>
-            <w:r>
-              <w:rPr>
-                <w:rStyle w:val="Uwydatnienie"/>
+            <w:r>
+              <w:rPr>
+                <w:rStyle w:val="nfasis"/>
               </w:rPr>
               <w:t>Analista</w:t>
             </w:r>
-            <w:proofErr w:type="spellEnd"/>
           </w:p>
         </w:tc>
         <w:tc>
@@ -4417,21 +4245,8 @@
             <w:tcW w:w="4531" w:type="dxa"/>
           </w:tcPr>
           <w:p>
-            <w:proofErr w:type="spellStart"/>
-            <w:r>
-              <w:t>Describe</w:t>
-            </w:r>
-            <w:proofErr w:type="spellEnd"/>
-            <w:r>
-              <w:t xml:space="preserve"> </w:t>
-            </w:r>
-            <w:proofErr w:type="spellStart"/>
-            <w:r>
-              <w:t>requisitos</w:t>
-            </w:r>
-            <w:proofErr w:type="spellEnd"/>
-            <w:r>
-              <w:t xml:space="preserve"> </w:t>
+            <w:r>
+              <w:t xml:space="preserve">Describe requisitos </w:t>
             </w:r>
           </w:p>
         </w:tc>
@@ -4442,28 +4257,18 @@
             <w:tcW w:w="4531" w:type="dxa"/>
           </w:tcPr>
           <w:p>
-            <w:proofErr w:type="spellStart"/>
-            <w:r>
-              <w:rPr>
-                <w:rStyle w:val="Uwydatnienie"/>
+            <w:r>
+              <w:rPr>
+                <w:rStyle w:val="nfasis"/>
               </w:rPr>
               <w:t>Diseñador</w:t>
             </w:r>
-            <w:proofErr w:type="spellEnd"/>
-            <w:r>
-              <w:rPr>
-                <w:rStyle w:val="Uwydatnienie"/>
-              </w:rPr>
-              <w:t xml:space="preserve"> </w:t>
-            </w:r>
-            <w:proofErr w:type="spellStart"/>
-            <w:r>
-              <w:rPr>
-                <w:rStyle w:val="Uwydatnienie"/>
-              </w:rPr>
-              <w:t>gráfico</w:t>
-            </w:r>
-            <w:proofErr w:type="spellEnd"/>
+            <w:r>
+              <w:rPr>
+                <w:rStyle w:val="nfasis"/>
+              </w:rPr>
+              <w:t xml:space="preserve"> gráfico</w:t>
+            </w:r>
           </w:p>
         </w:tc>
         <w:tc>
@@ -4515,19 +4320,11 @@
             <w:tcW w:w="4531" w:type="dxa"/>
           </w:tcPr>
           <w:p>
-            <w:proofErr w:type="spellStart"/>
-            <w:r>
-              <w:rPr>
-                <w:rStyle w:val="Uwydatnienie"/>
-              </w:rPr>
-              <w:t>Scrum</w:t>
-            </w:r>
-            <w:proofErr w:type="spellEnd"/>
-            <w:r>
-              <w:rPr>
-                <w:rStyle w:val="Uwydatnienie"/>
-              </w:rPr>
-              <w:t xml:space="preserve"> Master</w:t>
+            <w:r>
+              <w:rPr>
+                <w:rStyle w:val="nfasis"/>
+              </w:rPr>
+              <w:t>Scrum Master</w:t>
             </w:r>
           </w:p>
         </w:tc>
@@ -4590,18 +4387,10 @@
           <w:p>
             <w:r>
               <w:rPr>
-                <w:rStyle w:val="Uwydatnienie"/>
-              </w:rPr>
-              <w:t xml:space="preserve">Product </w:t>
-            </w:r>
-            <w:proofErr w:type="spellStart"/>
-            <w:r>
-              <w:rPr>
-                <w:rStyle w:val="Uwydatnienie"/>
-              </w:rPr>
-              <w:t>Owner</w:t>
-            </w:r>
-            <w:proofErr w:type="spellEnd"/>
+                <w:rStyle w:val="nfasis"/>
+              </w:rPr>
+              <w:t>Product Owner</w:t>
+            </w:r>
           </w:p>
         </w:tc>
         <w:tc>
@@ -4665,14 +4454,12 @@
             <w:tcW w:w="4531" w:type="dxa"/>
           </w:tcPr>
           <w:p>
-            <w:proofErr w:type="spellStart"/>
-            <w:r>
-              <w:rPr>
-                <w:rStyle w:val="Uwydatnienie"/>
+            <w:r>
+              <w:rPr>
+                <w:rStyle w:val="nfasis"/>
               </w:rPr>
               <w:t>Programador</w:t>
             </w:r>
-            <w:proofErr w:type="spellEnd"/>
           </w:p>
         </w:tc>
         <w:tc>
@@ -4708,7 +4495,7 @@
           <w:p>
             <w:r>
               <w:rPr>
-                <w:rStyle w:val="Uwydatnienie"/>
+                <w:rStyle w:val="nfasis"/>
               </w:rPr>
               <w:t>Tester</w:t>
             </w:r>
@@ -4787,14 +4574,12 @@
             <w:tcW w:w="4531" w:type="dxa"/>
           </w:tcPr>
           <w:p>
-            <w:proofErr w:type="spellStart"/>
-            <w:r>
-              <w:rPr>
-                <w:rStyle w:val="Uwydatnienie"/>
+            <w:r>
+              <w:rPr>
+                <w:rStyle w:val="nfasis"/>
               </w:rPr>
               <w:t>Modelador</w:t>
             </w:r>
-            <w:proofErr w:type="spellEnd"/>
           </w:p>
         </w:tc>
         <w:tc>
@@ -4838,7 +4623,7 @@
     </w:tbl>
     <w:p>
       <w:pPr>
-        <w:pStyle w:val="Legenda"/>
+        <w:pStyle w:val="Descripcin"/>
         <w:jc w:val="center"/>
         <w:rPr>
           <w:lang w:val="es-ES"/>
@@ -4894,7 +4679,7 @@
       <w:pPr>
         <w:jc w:val="right"/>
         <w:rPr>
-          <w:rStyle w:val="Hipercze"/>
+          <w:rStyle w:val="Hipervnculo"/>
           <w:lang w:val="es-ES"/>
         </w:rPr>
       </w:pPr>
@@ -4931,7 +4716,7 @@
       </w:r>
       <w:r>
         <w:rPr>
-          <w:rStyle w:val="Hipercze"/>
+          <w:rStyle w:val="Hipervnculo"/>
           <w:i/>
           <w:iCs/>
           <w:lang w:val="es-ES"/>
@@ -4945,7 +4730,7 @@
     <w:bookmarkEnd w:id="6"/>
     <w:p>
       <w:pPr>
-        <w:pStyle w:val="Nagwek1"/>
+        <w:pStyle w:val="Ttulo1"/>
         <w:rPr>
           <w:i/>
           <w:iCs/>
@@ -4994,7 +4779,7 @@
     </w:p>
     <w:tbl>
       <w:tblPr>
-        <w:tblStyle w:val="Tabela-Siatka"/>
+        <w:tblStyle w:val="Tablaconcuadrcula"/>
         <w:tblW w:w="9918" w:type="dxa"/>
         <w:tblLook w:val="04A0" w:firstRow="1" w:lastRow="0" w:firstColumn="1" w:lastColumn="0" w:noHBand="0" w:noVBand="1"/>
       </w:tblPr>
@@ -5252,7 +5037,21 @@
               <w:rPr>
                 <w:lang w:val="es-ES"/>
               </w:rPr>
-              <w:t xml:space="preserve">Encontrar otro programas, trabajar en paralelo, </w:t>
+              <w:t xml:space="preserve">Encontrar </w:t>
+            </w:r>
+            <w:proofErr w:type="gramStart"/>
+            <w:r>
+              <w:rPr>
+                <w:lang w:val="es-ES"/>
+              </w:rPr>
+              <w:t>otro programas</w:t>
+            </w:r>
+            <w:proofErr w:type="gramEnd"/>
+            <w:r>
+              <w:rPr>
+                <w:lang w:val="es-ES"/>
+              </w:rPr>
+              <w:t xml:space="preserve">, trabajar en paralelo, </w:t>
             </w:r>
             <w:r>
               <w:rPr>
@@ -5859,7 +5658,7 @@
       <w:pPr>
         <w:jc w:val="right"/>
         <w:rPr>
-          <w:rStyle w:val="Hipercze"/>
+          <w:rStyle w:val="Hipervnculo"/>
           <w:lang w:val="es-ES"/>
         </w:rPr>
       </w:pPr>
@@ -5896,7 +5695,7 @@
       </w:r>
       <w:r>
         <w:rPr>
-          <w:rStyle w:val="Hipercze"/>
+          <w:rStyle w:val="Hipervnculo"/>
           <w:i/>
           <w:iCs/>
           <w:lang w:val="es-ES"/>
@@ -5926,7 +5725,7 @@
     </w:p>
     <w:p>
       <w:pPr>
-        <w:pStyle w:val="Nagwek1"/>
+        <w:pStyle w:val="Ttulo1"/>
       </w:pPr>
       <w:bookmarkStart w:id="11" w:name="_Sección_4:_Planificación"/>
       <w:bookmarkEnd w:id="11"/>
@@ -5937,21 +5736,11 @@
         <w:br w:type="column"/>
       </w:r>
       <w:bookmarkStart w:id="12" w:name="_Toc128045675"/>
-      <w:proofErr w:type="spellStart"/>
       <w:r>
         <w:lastRenderedPageBreak/>
-        <w:t>Sección</w:t>
-      </w:r>
-      <w:proofErr w:type="spellEnd"/>
-      <w:r>
-        <w:t xml:space="preserve"> 4: </w:t>
-      </w:r>
-      <w:proofErr w:type="spellStart"/>
-      <w:r>
-        <w:t>Planificación</w:t>
+        <w:t>Sección 4: Planificación</w:t>
       </w:r>
       <w:bookmarkEnd w:id="12"/>
-      <w:proofErr w:type="spellEnd"/>
     </w:p>
     <w:p>
       <w:pPr>
@@ -6075,7 +5864,21 @@
         <w:rPr>
           <w:lang w:val="es-ES"/>
         </w:rPr>
-        <w:t xml:space="preserve">Enlace para nuestro página </w:t>
+        <w:t xml:space="preserve">Enlace para </w:t>
+      </w:r>
+      <w:proofErr w:type="gramStart"/>
+      <w:r>
+        <w:rPr>
+          <w:lang w:val="es-ES"/>
+        </w:rPr>
+        <w:t>nuestro página</w:t>
+      </w:r>
+      <w:proofErr w:type="gramEnd"/>
+      <w:r>
+        <w:rPr>
+          <w:lang w:val="es-ES"/>
+        </w:rPr>
+        <w:t xml:space="preserve"> </w:t>
       </w:r>
       <w:proofErr w:type="spellStart"/>
       <w:r>
@@ -6094,7 +5897,7 @@
       <w:hyperlink r:id="rId13" w:history="1">
         <w:r>
           <w:rPr>
-            <w:rStyle w:val="Hipercze"/>
+            <w:rStyle w:val="Hipervnculo"/>
             <w:lang w:val="es-ES"/>
           </w:rPr>
           <w:t>https://trello.com/b/pwwPYUcS/planificaci%C3%B3n</w:t>
@@ -6216,7 +6019,7 @@
       <w:hyperlink w:anchor="_Sección_5:_Herramientas" w:history="1">
         <w:r>
           <w:rPr>
-            <w:rStyle w:val="Hipercze"/>
+            <w:rStyle w:val="Hipervnculo"/>
             <w:i/>
             <w:iCs/>
             <w:lang w:val="es-ES"/>
@@ -6227,7 +6030,7 @@
     </w:p>
     <w:p>
       <w:pPr>
-        <w:pStyle w:val="Nagwek1"/>
+        <w:pStyle w:val="Ttulo1"/>
         <w:pBdr>
           <w:bottom w:val="single" w:sz="4" w:space="1" w:color="ED7D31" w:themeColor="accent2"/>
         </w:pBdr>
@@ -6243,26 +6046,16 @@
         <w:br w:type="column"/>
       </w:r>
       <w:bookmarkStart w:id="14" w:name="_Toc128045676"/>
-      <w:proofErr w:type="spellStart"/>
       <w:r>
         <w:lastRenderedPageBreak/>
-        <w:t>Sección</w:t>
-      </w:r>
-      <w:proofErr w:type="spellEnd"/>
-      <w:r>
-        <w:t xml:space="preserve"> 5: </w:t>
-      </w:r>
-      <w:proofErr w:type="spellStart"/>
-      <w:r>
-        <w:t>Requisitos</w:t>
+        <w:t>Sección 5: Requisitos</w:t>
       </w:r>
       <w:bookmarkEnd w:id="14"/>
-      <w:proofErr w:type="spellEnd"/>
     </w:p>
     <w:p/>
     <w:tbl>
       <w:tblPr>
-        <w:tblStyle w:val="Tabela-Siatka"/>
+        <w:tblStyle w:val="Tablaconcuadrcula"/>
         <w:tblW w:w="0" w:type="auto"/>
         <w:tblBorders>
           <w:insideH w:val="none" w:sz="0" w:space="0" w:color="auto"/>
@@ -6306,17 +6099,8 @@
                 <w:b/>
                 <w:bCs/>
               </w:rPr>
-              <w:t xml:space="preserve">Lenguaje de </w:t>
-            </w:r>
-            <w:proofErr w:type="spellStart"/>
-            <w:r>
-              <w:rPr>
-                <w:b/>
-                <w:bCs/>
-              </w:rPr>
-              <w:t>programación</w:t>
-            </w:r>
-            <w:proofErr w:type="spellEnd"/>
+              <w:t>Lenguaje de programación</w:t>
+            </w:r>
           </w:p>
         </w:tc>
       </w:tr>
@@ -6337,11 +6121,9 @@
             <w:r>
               <w:t xml:space="preserve"> </w:t>
             </w:r>
-            <w:proofErr w:type="spellStart"/>
             <w:r>
               <w:t>programador</w:t>
             </w:r>
-            <w:proofErr w:type="spellEnd"/>
             <w:r>
               <w:t>,</w:t>
             </w:r>
@@ -6382,14 +6164,12 @@
               </w:rPr>
               <w:t xml:space="preserve">que </w:t>
             </w:r>
-            <w:proofErr w:type="spellStart"/>
-            <w:r>
-              <w:rPr>
-                <w:lang w:val="es-ES"/>
-              </w:rPr>
-              <w:t>lengauje</w:t>
-            </w:r>
-            <w:proofErr w:type="spellEnd"/>
+            <w:r>
+              <w:rPr>
+                <w:lang w:val="es-ES"/>
+              </w:rPr>
+              <w:t>lenguaje</w:t>
+            </w:r>
             <w:r>
               <w:rPr>
                 <w:lang w:val="es-ES"/>
@@ -6462,7 +6242,7 @@
     </w:p>
     <w:tbl>
       <w:tblPr>
-        <w:tblStyle w:val="Tabela-Siatka"/>
+        <w:tblStyle w:val="Tablaconcuadrcula"/>
         <w:tblW w:w="0" w:type="auto"/>
         <w:tblBorders>
           <w:insideH w:val="none" w:sz="0" w:space="0" w:color="auto"/>
@@ -6492,45 +6272,8 @@
                 <w:b/>
                 <w:bCs/>
               </w:rPr>
-              <w:t>NFR0</w:t>
-            </w:r>
-            <w:r>
-              <w:rPr>
-                <w:b/>
-                <w:bCs/>
-              </w:rPr>
-              <w:t>2</w:t>
-            </w:r>
-            <w:r>
-              <w:rPr>
-                <w:b/>
-                <w:bCs/>
-              </w:rPr>
-              <w:t>:</w:t>
-            </w:r>
-            <w:r>
-              <w:rPr>
-                <w:b/>
-                <w:bCs/>
-              </w:rPr>
-              <w:t>Herramienta</w:t>
-            </w:r>
-            <w:r>
-              <w:rPr>
-                <w:b/>
-                <w:bCs/>
-              </w:rPr>
-              <w:t xml:space="preserve"> </w:t>
-            </w:r>
-            <w:proofErr w:type="spellStart"/>
-            <w:r>
-              <w:rPr>
-                <w:b/>
-                <w:bCs/>
-              </w:rPr>
-              <w:t>programación</w:t>
-            </w:r>
-            <w:proofErr w:type="spellEnd"/>
+              <w:t>NFR02:Herramienta programación</w:t>
+            </w:r>
           </w:p>
         </w:tc>
       </w:tr>
@@ -6549,15 +6292,7 @@
               <w:t>Como:</w:t>
             </w:r>
             <w:r>
-              <w:t xml:space="preserve"> </w:t>
-            </w:r>
-            <w:proofErr w:type="spellStart"/>
-            <w:r>
-              <w:t>programador</w:t>
-            </w:r>
-            <w:proofErr w:type="spellEnd"/>
-            <w:r>
-              <w:t>,</w:t>
+              <w:t xml:space="preserve"> programador,</w:t>
             </w:r>
           </w:p>
         </w:tc>
@@ -6643,14 +6378,12 @@
               </w:rPr>
               <w:t xml:space="preserve"> (Aplicación conocida y con mucha </w:t>
             </w:r>
-            <w:proofErr w:type="spellStart"/>
-            <w:r>
-              <w:rPr>
-                <w:lang w:val="es-ES"/>
-              </w:rPr>
-              <w:t>documentacion</w:t>
-            </w:r>
-            <w:proofErr w:type="spellEnd"/>
+            <w:r>
+              <w:rPr>
+                <w:lang w:val="es-ES"/>
+              </w:rPr>
+              <w:t>documentación</w:t>
+            </w:r>
             <w:r>
               <w:rPr>
                 <w:lang w:val="es-ES"/>
@@ -6676,7 +6409,7 @@
     </w:p>
     <w:tbl>
       <w:tblPr>
-        <w:tblStyle w:val="Tabela-Siatka"/>
+        <w:tblStyle w:val="Tablaconcuadrcula"/>
         <w:tblW w:w="0" w:type="auto"/>
         <w:tblBorders>
           <w:insideH w:val="none" w:sz="0" w:space="0" w:color="auto"/>
@@ -6708,31 +6441,25 @@
                 <w:bCs/>
                 <w:lang w:val="es-ES"/>
               </w:rPr>
-              <w:t>NFR0</w:t>
-            </w:r>
-            <w:r>
-              <w:rPr>
-                <w:b/>
-                <w:bCs/>
-                <w:lang w:val="es-ES"/>
-              </w:rPr>
-              <w:t>3</w:t>
-            </w:r>
-            <w:r>
-              <w:rPr>
-                <w:b/>
-                <w:bCs/>
-                <w:lang w:val="es-ES"/>
-              </w:rPr>
-              <w:t>:</w:t>
-            </w:r>
-            <w:r>
-              <w:rPr>
-                <w:b/>
-                <w:bCs/>
-                <w:lang w:val="es-ES"/>
-              </w:rPr>
-              <w:t>Timepo limitado de j</w:t>
+              <w:t>NFR</w:t>
+            </w:r>
+            <w:proofErr w:type="gramStart"/>
+            <w:r>
+              <w:rPr>
+                <w:b/>
+                <w:bCs/>
+                <w:lang w:val="es-ES"/>
+              </w:rPr>
+              <w:t>03:Timepo</w:t>
+            </w:r>
+            <w:proofErr w:type="gramEnd"/>
+            <w:r>
+              <w:rPr>
+                <w:b/>
+                <w:bCs/>
+                <w:lang w:val="es-ES"/>
+              </w:rPr>
+              <w:t xml:space="preserve"> limitado de j</w:t>
             </w:r>
             <w:r>
               <w:rPr>
@@ -6760,24 +6487,11 @@
               <w:t>Como:</w:t>
             </w:r>
             <w:r>
-              <w:t xml:space="preserve"> </w:t>
-            </w:r>
-            <w:proofErr w:type="spellStart"/>
-            <w:r>
-              <w:t>p</w:t>
-            </w:r>
-            <w:r>
-              <w:t>roduct</w:t>
-            </w:r>
-            <w:proofErr w:type="spellEnd"/>
-            <w:r>
-              <w:t xml:space="preserve"> </w:t>
-            </w:r>
-            <w:proofErr w:type="spellStart"/>
-            <w:r>
-              <w:t>owner</w:t>
-            </w:r>
-            <w:proofErr w:type="spellEnd"/>
+              <w:t xml:space="preserve"> p</w:t>
+            </w:r>
+            <w:r>
+              <w:t>roduct owner</w:t>
+            </w:r>
             <w:r>
               <w:t>,</w:t>
             </w:r>
@@ -6870,7 +6584,7 @@
     </w:p>
     <w:tbl>
       <w:tblPr>
-        <w:tblStyle w:val="Tabela-Siatka"/>
+        <w:tblStyle w:val="Tablaconcuadrcula"/>
         <w:tblW w:w="0" w:type="auto"/>
         <w:tblBorders>
           <w:insideH w:val="none" w:sz="0" w:space="0" w:color="auto"/>
@@ -6900,38 +6614,8 @@
                 <w:b/>
                 <w:bCs/>
               </w:rPr>
-              <w:t>NFR0</w:t>
-            </w:r>
-            <w:r>
-              <w:rPr>
-                <w:b/>
-                <w:bCs/>
-              </w:rPr>
-              <w:t>4</w:t>
-            </w:r>
-            <w:r>
-              <w:rPr>
-                <w:b/>
-                <w:bCs/>
-              </w:rPr>
-              <w:t>:</w:t>
-            </w:r>
-            <w:r>
-              <w:rPr>
-                <w:b/>
-                <w:bCs/>
-              </w:rPr>
-              <w:t xml:space="preserve">Velocidad de </w:t>
-            </w:r>
-            <w:proofErr w:type="spellStart"/>
-            <w:r>
-              <w:rPr>
-                <w:b/>
-                <w:bCs/>
-              </w:rPr>
-              <w:t>ejecución</w:t>
-            </w:r>
-            <w:proofErr w:type="spellEnd"/>
+              <w:t>NFR04:Velocidad de ejecución</w:t>
+            </w:r>
           </w:p>
         </w:tc>
       </w:tr>
@@ -6950,23 +6634,7 @@
               <w:t>Como:</w:t>
             </w:r>
             <w:r>
-              <w:t xml:space="preserve"> </w:t>
-            </w:r>
-            <w:proofErr w:type="spellStart"/>
-            <w:r>
-              <w:t>product</w:t>
-            </w:r>
-            <w:proofErr w:type="spellEnd"/>
-            <w:r>
-              <w:t xml:space="preserve"> </w:t>
-            </w:r>
-            <w:proofErr w:type="spellStart"/>
-            <w:r>
-              <w:t>owner</w:t>
-            </w:r>
-            <w:proofErr w:type="spellEnd"/>
-            <w:r>
-              <w:t>,</w:t>
+              <w:t xml:space="preserve"> product owner,</w:t>
             </w:r>
           </w:p>
         </w:tc>
@@ -7025,16 +6693,14 @@
               <w:rPr>
                 <w:lang w:val="es-ES"/>
               </w:rPr>
-              <w:t xml:space="preserve">aparición del </w:t>
-            </w:r>
-            <w:proofErr w:type="spellStart"/>
-            <w:r>
-              <w:rPr>
-                <w:lang w:val="es-ES"/>
-              </w:rPr>
-              <w:t>menu</w:t>
-            </w:r>
-            <w:proofErr w:type="spellEnd"/>
+              <w:t>aparición del men</w:t>
+            </w:r>
+            <w:r>
+              <w:rPr>
+                <w:lang w:val="es-ES"/>
+              </w:rPr>
+              <w:t>ú</w:t>
+            </w:r>
             <w:r>
               <w:rPr>
                 <w:lang w:val="es-ES"/>
@@ -7101,7 +6767,7 @@
     </w:p>
     <w:tbl>
       <w:tblPr>
-        <w:tblStyle w:val="Tabela-Siatka"/>
+        <w:tblStyle w:val="Tablaconcuadrcula"/>
         <w:tblW w:w="0" w:type="auto"/>
         <w:tblBorders>
           <w:insideH w:val="none" w:sz="0" w:space="0" w:color="auto"/>
@@ -7131,28 +6797,7 @@
                 <w:b/>
                 <w:bCs/>
               </w:rPr>
-              <w:t>NFR0</w:t>
-            </w:r>
-            <w:r>
-              <w:rPr>
-                <w:b/>
-                <w:bCs/>
-              </w:rPr>
-              <w:t>5</w:t>
-            </w:r>
-            <w:r>
-              <w:rPr>
-                <w:b/>
-                <w:bCs/>
-              </w:rPr>
-              <w:t>:</w:t>
-            </w:r>
-            <w:r>
-              <w:rPr>
-                <w:b/>
-                <w:bCs/>
-              </w:rPr>
-              <w:t>Monousuario</w:t>
+              <w:t>NFR05:Monousuario</w:t>
             </w:r>
           </w:p>
         </w:tc>
@@ -7172,15 +6817,7 @@
               <w:t>Como:</w:t>
             </w:r>
             <w:r>
-              <w:t xml:space="preserve"> </w:t>
-            </w:r>
-            <w:proofErr w:type="spellStart"/>
-            <w:r>
-              <w:t>programador</w:t>
-            </w:r>
-            <w:proofErr w:type="spellEnd"/>
-            <w:r>
-              <w:t>,</w:t>
+              <w:t xml:space="preserve"> programador,</w:t>
             </w:r>
           </w:p>
         </w:tc>
@@ -7203,7 +6840,31 @@
                 <w:bCs/>
                 <w:lang w:val="es-ES"/>
               </w:rPr>
-              <w:t xml:space="preserve">quiero </w:t>
+              <w:t>Q</w:t>
+            </w:r>
+            <w:r>
+              <w:rPr>
+                <w:b/>
+                <w:bCs/>
+                <w:lang w:val="es-ES"/>
+              </w:rPr>
+              <w:t>uiero</w:t>
+            </w:r>
+            <w:r>
+              <w:rPr>
+                <w:b/>
+                <w:bCs/>
+                <w:lang w:val="es-ES"/>
+              </w:rPr>
+              <w:t xml:space="preserve"> que</w:t>
+            </w:r>
+            <w:r>
+              <w:rPr>
+                <w:b/>
+                <w:bCs/>
+                <w:lang w:val="es-ES"/>
+              </w:rPr>
+              <w:t xml:space="preserve"> </w:t>
             </w:r>
             <w:r>
               <w:rPr>
@@ -7309,7 +6970,7 @@
     </w:p>
     <w:tbl>
       <w:tblPr>
-        <w:tblStyle w:val="Tabela-Siatka"/>
+        <w:tblStyle w:val="Tablaconcuadrcula"/>
         <w:tblW w:w="0" w:type="auto"/>
         <w:tblBorders>
           <w:insideH w:val="none" w:sz="0" w:space="0" w:color="auto"/>
@@ -7339,38 +7000,8 @@
                 <w:b/>
                 <w:bCs/>
               </w:rPr>
-              <w:t>NFR0</w:t>
-            </w:r>
-            <w:r>
-              <w:rPr>
-                <w:b/>
-                <w:bCs/>
-              </w:rPr>
-              <w:t>6</w:t>
-            </w:r>
-            <w:r>
-              <w:rPr>
-                <w:b/>
-                <w:bCs/>
-              </w:rPr>
-              <w:t>:</w:t>
-            </w:r>
-            <w:r>
-              <w:rPr>
-                <w:b/>
-                <w:bCs/>
-              </w:rPr>
-              <w:t xml:space="preserve">Diseño de </w:t>
-            </w:r>
-            <w:proofErr w:type="spellStart"/>
-            <w:r>
-              <w:rPr>
-                <w:b/>
-                <w:bCs/>
-              </w:rPr>
-              <w:t>gráficas</w:t>
-            </w:r>
-            <w:proofErr w:type="spellEnd"/>
+              <w:t>NFR06:Diseño de gráficas</w:t>
+            </w:r>
           </w:p>
         </w:tc>
       </w:tr>
@@ -7389,23 +7020,7 @@
               <w:t>Como:</w:t>
             </w:r>
             <w:r>
-              <w:t xml:space="preserve"> </w:t>
-            </w:r>
-            <w:proofErr w:type="spellStart"/>
-            <w:r>
-              <w:t>diseñador</w:t>
-            </w:r>
-            <w:proofErr w:type="spellEnd"/>
-            <w:r>
-              <w:t xml:space="preserve"> </w:t>
-            </w:r>
-            <w:proofErr w:type="spellStart"/>
-            <w:r>
-              <w:t>gráfico</w:t>
-            </w:r>
-            <w:proofErr w:type="spellEnd"/>
-            <w:r>
-              <w:t>,</w:t>
+              <w:t xml:space="preserve"> diseñador gráfico,</w:t>
             </w:r>
           </w:p>
         </w:tc>
@@ -7568,7 +7183,7 @@
     </w:p>
     <w:tbl>
       <w:tblPr>
-        <w:tblStyle w:val="Tabela-Siatka"/>
+        <w:tblStyle w:val="Tablaconcuadrcula"/>
         <w:tblW w:w="0" w:type="auto"/>
         <w:tblBorders>
           <w:insideH w:val="none" w:sz="0" w:space="0" w:color="auto"/>
@@ -7600,31 +7215,25 @@
                 <w:bCs/>
                 <w:lang w:val="es-ES"/>
               </w:rPr>
-              <w:t>NFR0</w:t>
-            </w:r>
-            <w:r>
-              <w:rPr>
-                <w:b/>
-                <w:bCs/>
-                <w:lang w:val="es-ES"/>
-              </w:rPr>
-              <w:t>7</w:t>
-            </w:r>
-            <w:r>
-              <w:rPr>
-                <w:b/>
-                <w:bCs/>
-                <w:lang w:val="es-ES"/>
-              </w:rPr>
-              <w:t>:D</w:t>
-            </w:r>
-            <w:r>
-              <w:rPr>
-                <w:b/>
-                <w:bCs/>
-                <w:lang w:val="es-ES"/>
-              </w:rPr>
-              <w:t>erechos de autor d</w:t>
+              <w:t>NFR</w:t>
+            </w:r>
+            <w:proofErr w:type="gramStart"/>
+            <w:r>
+              <w:rPr>
+                <w:b/>
+                <w:bCs/>
+                <w:lang w:val="es-ES"/>
+              </w:rPr>
+              <w:t>07:Derechos</w:t>
+            </w:r>
+            <w:proofErr w:type="gramEnd"/>
+            <w:r>
+              <w:rPr>
+                <w:b/>
+                <w:bCs/>
+                <w:lang w:val="es-ES"/>
+              </w:rPr>
+              <w:t xml:space="preserve"> de autor d</w:t>
             </w:r>
             <w:r>
               <w:rPr>
@@ -7652,23 +7261,7 @@
               <w:t>Como:</w:t>
             </w:r>
             <w:r>
-              <w:t xml:space="preserve"> </w:t>
-            </w:r>
-            <w:proofErr w:type="spellStart"/>
-            <w:r>
-              <w:t>product</w:t>
-            </w:r>
-            <w:proofErr w:type="spellEnd"/>
-            <w:r>
-              <w:t xml:space="preserve"> </w:t>
-            </w:r>
-            <w:proofErr w:type="spellStart"/>
-            <w:r>
-              <w:t>owner</w:t>
-            </w:r>
-            <w:proofErr w:type="spellEnd"/>
-            <w:r>
-              <w:t>,</w:t>
+              <w:t xml:space="preserve"> product owner,</w:t>
             </w:r>
           </w:p>
         </w:tc>
@@ -7767,7 +7360,7 @@
     </w:p>
     <w:tbl>
       <w:tblPr>
-        <w:tblStyle w:val="Tabela-Siatka"/>
+        <w:tblStyle w:val="Tablaconcuadrcula"/>
         <w:tblW w:w="0" w:type="auto"/>
         <w:tblBorders>
           <w:insideH w:val="none" w:sz="0" w:space="0" w:color="auto"/>
@@ -7799,7 +7392,16 @@
                 <w:bCs/>
                 <w:lang w:val="es-ES"/>
               </w:rPr>
-              <w:t>NFR0</w:t>
+              <w:t>NFR</w:t>
+            </w:r>
+            <w:proofErr w:type="gramStart"/>
+            <w:r>
+              <w:rPr>
+                <w:b/>
+                <w:bCs/>
+                <w:lang w:val="es-ES"/>
+              </w:rPr>
+              <w:t>0</w:t>
             </w:r>
             <w:r>
               <w:rPr>
@@ -7823,7 +7425,16 @@
                 <w:bCs/>
                 <w:lang w:val="es-ES"/>
               </w:rPr>
-              <w:t>Conjunto de caracteres usados</w:t>
+              <w:t>Conjunto</w:t>
+            </w:r>
+            <w:proofErr w:type="gramEnd"/>
+            <w:r>
+              <w:rPr>
+                <w:b/>
+                <w:bCs/>
+                <w:lang w:val="es-ES"/>
+              </w:rPr>
+              <w:t xml:space="preserve"> de caracteres usados</w:t>
             </w:r>
           </w:p>
         </w:tc>
@@ -7843,23 +7454,7 @@
               <w:t>Como:</w:t>
             </w:r>
             <w:r>
-              <w:t xml:space="preserve"> </w:t>
-            </w:r>
-            <w:proofErr w:type="spellStart"/>
-            <w:r>
-              <w:t>product</w:t>
-            </w:r>
-            <w:proofErr w:type="spellEnd"/>
-            <w:r>
-              <w:t xml:space="preserve"> </w:t>
-            </w:r>
-            <w:proofErr w:type="spellStart"/>
-            <w:r>
-              <w:t>owner</w:t>
-            </w:r>
-            <w:proofErr w:type="spellEnd"/>
-            <w:r>
-              <w:t>,</w:t>
+              <w:t xml:space="preserve"> product owner,</w:t>
             </w:r>
           </w:p>
         </w:tc>
@@ -7888,13 +7483,7 @@
               <w:rPr>
                 <w:lang w:val="es-ES"/>
               </w:rPr>
-              <w:t>que se use</w:t>
-            </w:r>
-            <w:r>
-              <w:rPr>
-                <w:lang w:val="es-ES"/>
-              </w:rPr>
-              <w:t xml:space="preserve"> en todas las comunicaciones el conjunto de caracteres ASCII estándar</w:t>
+              <w:t>que se use en todas las comunicaciones el conjunto de caracteres ASCII estándar</w:t>
             </w:r>
           </w:p>
         </w:tc>
@@ -7974,7 +7563,7 @@
     </w:p>
     <w:tbl>
       <w:tblPr>
-        <w:tblStyle w:val="Tabela-Siatka"/>
+        <w:tblStyle w:val="Tablaconcuadrcula"/>
         <w:tblW w:w="0" w:type="auto"/>
         <w:tblBorders>
           <w:insideH w:val="none" w:sz="0" w:space="0" w:color="auto"/>
@@ -8006,7 +7595,16 @@
                 <w:bCs/>
                 <w:lang w:val="es-ES"/>
               </w:rPr>
-              <w:t>FR0</w:t>
+              <w:t>FR</w:t>
+            </w:r>
+            <w:proofErr w:type="gramStart"/>
+            <w:r>
+              <w:rPr>
+                <w:b/>
+                <w:bCs/>
+                <w:lang w:val="es-ES"/>
+              </w:rPr>
+              <w:t>0</w:t>
             </w:r>
             <w:r>
               <w:rPr>
@@ -8040,6 +7638,7 @@
               </w:rPr>
               <w:t>apa</w:t>
             </w:r>
+            <w:proofErr w:type="gramEnd"/>
           </w:p>
         </w:tc>
       </w:tr>
@@ -8058,23 +7657,7 @@
               <w:t>Como:</w:t>
             </w:r>
             <w:r>
-              <w:t xml:space="preserve"> </w:t>
-            </w:r>
-            <w:proofErr w:type="spellStart"/>
-            <w:r>
-              <w:t>product</w:t>
-            </w:r>
-            <w:proofErr w:type="spellEnd"/>
-            <w:r>
-              <w:t xml:space="preserve"> </w:t>
-            </w:r>
-            <w:proofErr w:type="spellStart"/>
-            <w:r>
-              <w:t>owner</w:t>
-            </w:r>
-            <w:proofErr w:type="spellEnd"/>
-            <w:r>
-              <w:t>,</w:t>
+              <w:t xml:space="preserve"> product owner,</w:t>
             </w:r>
           </w:p>
         </w:tc>
@@ -8211,7 +7794,7 @@
           </w:p>
           <w:p>
             <w:pPr>
-              <w:pStyle w:val="Akapitzlist"/>
+              <w:pStyle w:val="Prrafodelista"/>
               <w:numPr>
                 <w:ilvl w:val="0"/>
                 <w:numId w:val="6"/>
@@ -8277,7 +7860,7 @@
           </w:p>
           <w:p>
             <w:pPr>
-              <w:pStyle w:val="Akapitzlist"/>
+              <w:pStyle w:val="Prrafodelista"/>
               <w:numPr>
                 <w:ilvl w:val="0"/>
                 <w:numId w:val="6"/>
@@ -8311,7 +7894,7 @@
     </w:p>
     <w:tbl>
       <w:tblPr>
-        <w:tblStyle w:val="Tabela-Siatka"/>
+        <w:tblStyle w:val="Tablaconcuadrcula"/>
         <w:tblW w:w="0" w:type="auto"/>
         <w:tblBorders>
           <w:insideH w:val="none" w:sz="0" w:space="0" w:color="auto"/>
@@ -8343,7 +7926,16 @@
                 <w:bCs/>
                 <w:lang w:val="es-ES"/>
               </w:rPr>
-              <w:t>FR0</w:t>
+              <w:t>FR</w:t>
+            </w:r>
+            <w:proofErr w:type="gramStart"/>
+            <w:r>
+              <w:rPr>
+                <w:b/>
+                <w:bCs/>
+                <w:lang w:val="es-ES"/>
+              </w:rPr>
+              <w:t>0</w:t>
             </w:r>
             <w:r>
               <w:rPr>
@@ -8367,7 +7959,16 @@
                 <w:bCs/>
                 <w:lang w:val="es-ES"/>
               </w:rPr>
-              <w:t>Movimiento por el mapa</w:t>
+              <w:t>Movimiento</w:t>
+            </w:r>
+            <w:proofErr w:type="gramEnd"/>
+            <w:r>
+              <w:rPr>
+                <w:b/>
+                <w:bCs/>
+                <w:lang w:val="es-ES"/>
+              </w:rPr>
+              <w:t xml:space="preserve"> por el mapa</w:t>
             </w:r>
           </w:p>
         </w:tc>
@@ -8389,11 +7990,9 @@
             <w:r>
               <w:t xml:space="preserve"> </w:t>
             </w:r>
-            <w:proofErr w:type="spellStart"/>
             <w:r>
               <w:t>usuario</w:t>
             </w:r>
-            <w:proofErr w:type="spellEnd"/>
             <w:r>
               <w:t>,</w:t>
             </w:r>
@@ -8408,7 +8007,7 @@
           </w:tcPr>
           <w:p>
             <w:pPr>
-              <w:pStyle w:val="NormalnyWeb"/>
+              <w:pStyle w:val="NormalWeb"/>
               <w:rPr>
                 <w:lang w:val="es-ES"/>
               </w:rPr>
@@ -8421,27 +8020,12 @@
               </w:rPr>
               <w:t xml:space="preserve">quiero </w:t>
             </w:r>
-            <w:proofErr w:type="spellStart"/>
-            <w:r>
-              <w:t>que</w:t>
-            </w:r>
-            <w:proofErr w:type="spellEnd"/>
-            <w:r>
-              <w:t xml:space="preserve"> el </w:t>
-            </w:r>
-            <w:proofErr w:type="spellStart"/>
-            <w:r>
-              <w:t>sistema</w:t>
-            </w:r>
-            <w:proofErr w:type="spellEnd"/>
-            <w:r>
-              <w:t xml:space="preserve"> </w:t>
-            </w:r>
-            <w:proofErr w:type="spellStart"/>
+            <w:r>
+              <w:t xml:space="preserve">que el sistema </w:t>
+            </w:r>
             <w:r>
               <w:t>permita</w:t>
             </w:r>
-            <w:proofErr w:type="spellEnd"/>
             <w:r>
               <w:rPr>
                 <w:lang w:val="es-ES"/>
@@ -8512,7 +8096,7 @@
           </w:p>
           <w:p>
             <w:pPr>
-              <w:pStyle w:val="Akapitzlist"/>
+              <w:pStyle w:val="Prrafodelista"/>
               <w:numPr>
                 <w:ilvl w:val="0"/>
                 <w:numId w:val="7"/>
@@ -8563,50 +8147,72 @@
               <w:rPr>
                 <w:lang w:val="es-ES"/>
               </w:rPr>
-              <w:t xml:space="preserve">. (Al pulsar  “arriba”, se mueve hacia arriba, al </w:t>
+              <w:t xml:space="preserve">. (Al </w:t>
+            </w:r>
+            <w:proofErr w:type="gramStart"/>
+            <w:r>
+              <w:rPr>
+                <w:lang w:val="es-ES"/>
+              </w:rPr>
+              <w:t>pulsar  “</w:t>
+            </w:r>
+            <w:proofErr w:type="gramEnd"/>
+            <w:r>
+              <w:rPr>
+                <w:lang w:val="es-ES"/>
+              </w:rPr>
+              <w:t>arriba”, se mueve hacia arriba, al pu</w:t>
+            </w:r>
+            <w:r>
+              <w:rPr>
+                <w:lang w:val="es-ES"/>
+              </w:rPr>
+              <w:t>l</w:t>
+            </w:r>
+            <w:r>
+              <w:rPr>
+                <w:lang w:val="es-ES"/>
+              </w:rPr>
+              <w:t xml:space="preserve">sar “derecha”-hacia </w:t>
+            </w:r>
+            <w:r>
+              <w:rPr>
+                <w:lang w:val="es-ES"/>
+              </w:rPr>
+              <w:t xml:space="preserve">la </w:t>
+            </w:r>
+            <w:r>
+              <w:rPr>
+                <w:lang w:val="es-ES"/>
+              </w:rPr>
+              <w:t>derecha</w:t>
+            </w:r>
+            <w:r>
+              <w:rPr>
+                <w:lang w:val="es-ES"/>
+              </w:rPr>
+              <w:t>, pulsar “</w:t>
             </w:r>
             <w:proofErr w:type="spellStart"/>
             <w:r>
               <w:rPr>
                 <w:lang w:val="es-ES"/>
               </w:rPr>
-              <w:t>pusar</w:t>
+              <w:t>esc</w:t>
             </w:r>
             <w:proofErr w:type="spellEnd"/>
             <w:r>
               <w:rPr>
                 <w:lang w:val="es-ES"/>
               </w:rPr>
-              <w:t xml:space="preserve"> “derecha”-hacia derecha</w:t>
-            </w:r>
-            <w:r>
-              <w:rPr>
-                <w:lang w:val="es-ES"/>
-              </w:rPr>
-              <w:t>, pulsar “</w:t>
-            </w:r>
-            <w:proofErr w:type="spellStart"/>
-            <w:r>
-              <w:rPr>
-                <w:lang w:val="es-ES"/>
-              </w:rPr>
-              <w:t>esc</w:t>
-            </w:r>
-            <w:proofErr w:type="spellEnd"/>
-            <w:r>
-              <w:rPr>
-                <w:lang w:val="es-ES"/>
-              </w:rPr>
-              <w:t xml:space="preserve">” sale al </w:t>
-            </w:r>
-            <w:proofErr w:type="spellStart"/>
-            <w:r>
-              <w:rPr>
-                <w:lang w:val="es-ES"/>
-              </w:rPr>
-              <w:t>menu</w:t>
-            </w:r>
-            <w:proofErr w:type="spellEnd"/>
+              <w:t>” sale al men</w:t>
+            </w:r>
+            <w:r>
+              <w:rPr>
+                <w:lang w:val="es-ES"/>
+              </w:rPr>
+              <w:t>ú</w:t>
+            </w:r>
             <w:r>
               <w:rPr>
                 <w:lang w:val="es-ES"/>
@@ -8622,7 +8228,7 @@
           </w:p>
           <w:p>
             <w:pPr>
-              <w:pStyle w:val="Akapitzlist"/>
+              <w:pStyle w:val="Prrafodelista"/>
               <w:numPr>
                 <w:ilvl w:val="0"/>
                 <w:numId w:val="7"/>
@@ -8664,7 +8270,7 @@
     </w:p>
     <w:tbl>
       <w:tblPr>
-        <w:tblStyle w:val="Tabela-Siatka"/>
+        <w:tblStyle w:val="Tablaconcuadrcula"/>
         <w:tblW w:w="0" w:type="auto"/>
         <w:tblBorders>
           <w:insideH w:val="none" w:sz="0" w:space="0" w:color="auto"/>
@@ -8696,7 +8302,16 @@
                 <w:bCs/>
                 <w:lang w:val="es-ES"/>
               </w:rPr>
-              <w:t>FR0</w:t>
+              <w:t>FR</w:t>
+            </w:r>
+            <w:proofErr w:type="gramStart"/>
+            <w:r>
+              <w:rPr>
+                <w:b/>
+                <w:bCs/>
+                <w:lang w:val="es-ES"/>
+              </w:rPr>
+              <w:t>0</w:t>
             </w:r>
             <w:r>
               <w:rPr>
@@ -8720,7 +8335,16 @@
                 <w:bCs/>
                 <w:lang w:val="es-ES"/>
               </w:rPr>
-              <w:t>Menu de opciones</w:t>
+              <w:t>Menu</w:t>
+            </w:r>
+            <w:proofErr w:type="gramEnd"/>
+            <w:r>
+              <w:rPr>
+                <w:b/>
+                <w:bCs/>
+                <w:lang w:val="es-ES"/>
+              </w:rPr>
+              <w:t xml:space="preserve"> de opciones</w:t>
             </w:r>
           </w:p>
         </w:tc>
@@ -8742,7 +8366,6 @@
             <w:r>
               <w:t xml:space="preserve"> </w:t>
             </w:r>
-            <w:proofErr w:type="spellStart"/>
             <w:r>
               <w:t>prod</w:t>
             </w:r>
@@ -8750,17 +8373,8 @@
               <w:t>uc</w:t>
             </w:r>
             <w:r>
-              <w:t>t</w:t>
-            </w:r>
-            <w:proofErr w:type="spellEnd"/>
-            <w:r>
-              <w:t xml:space="preserve"> </w:t>
-            </w:r>
-            <w:proofErr w:type="spellStart"/>
-            <w:r>
-              <w:t>owner</w:t>
-            </w:r>
-            <w:proofErr w:type="spellEnd"/>
+              <w:t>t owner</w:t>
+            </w:r>
             <w:r>
               <w:t>,</w:t>
             </w:r>
@@ -8877,13 +8491,7 @@
               <w:rPr>
                 <w:lang w:val="es-ES"/>
               </w:rPr>
-              <w:t xml:space="preserve">roveer al usuario </w:t>
-            </w:r>
-            <w:r>
-              <w:rPr>
-                <w:lang w:val="es-ES"/>
-              </w:rPr>
-              <w:t>entretenimiento</w:t>
+              <w:t>roveer al usuario entretenimiento</w:t>
             </w:r>
             <w:r>
               <w:rPr>
@@ -8929,7 +8537,7 @@
           </w:p>
           <w:p>
             <w:pPr>
-              <w:pStyle w:val="Akapitzlist"/>
+              <w:pStyle w:val="Prrafodelista"/>
               <w:numPr>
                 <w:ilvl w:val="0"/>
                 <w:numId w:val="10"/>
@@ -8977,7 +8585,7 @@
           </w:p>
           <w:p>
             <w:pPr>
-              <w:pStyle w:val="Akapitzlist"/>
+              <w:pStyle w:val="Prrafodelista"/>
               <w:numPr>
                 <w:ilvl w:val="0"/>
                 <w:numId w:val="10"/>
@@ -9025,7 +8633,7 @@
           </w:p>
           <w:p>
             <w:pPr>
-              <w:pStyle w:val="Akapitzlist"/>
+              <w:pStyle w:val="Prrafodelista"/>
               <w:numPr>
                 <w:ilvl w:val="0"/>
                 <w:numId w:val="10"/>
@@ -9055,7 +8663,7 @@
           </w:p>
           <w:p>
             <w:pPr>
-              <w:pStyle w:val="Akapitzlist"/>
+              <w:pStyle w:val="Prrafodelista"/>
               <w:numPr>
                 <w:ilvl w:val="0"/>
                 <w:numId w:val="10"/>
@@ -9083,7 +8691,7 @@
     </w:p>
     <w:tbl>
       <w:tblPr>
-        <w:tblStyle w:val="Tabela-Siatka"/>
+        <w:tblStyle w:val="Tablaconcuadrcula"/>
         <w:tblW w:w="0" w:type="auto"/>
         <w:tblBorders>
           <w:insideH w:val="none" w:sz="0" w:space="0" w:color="auto"/>
@@ -9115,7 +8723,16 @@
                 <w:bCs/>
                 <w:lang w:val="es-ES"/>
               </w:rPr>
-              <w:t>FR0</w:t>
+              <w:t>FR</w:t>
+            </w:r>
+            <w:proofErr w:type="gramStart"/>
+            <w:r>
+              <w:rPr>
+                <w:b/>
+                <w:bCs/>
+                <w:lang w:val="es-ES"/>
+              </w:rPr>
+              <w:t>0</w:t>
             </w:r>
             <w:r>
               <w:rPr>
@@ -9139,7 +8756,16 @@
                 <w:bCs/>
                 <w:lang w:val="es-ES"/>
               </w:rPr>
-              <w:t>Tiempo de espera</w:t>
+              <w:t>Tiempo</w:t>
+            </w:r>
+            <w:proofErr w:type="gramEnd"/>
+            <w:r>
+              <w:rPr>
+                <w:b/>
+                <w:bCs/>
+                <w:lang w:val="es-ES"/>
+              </w:rPr>
+              <w:t xml:space="preserve"> de espera</w:t>
             </w:r>
           </w:p>
         </w:tc>
@@ -9159,23 +8785,7 @@
               <w:t>Como:</w:t>
             </w:r>
             <w:r>
-              <w:t xml:space="preserve"> </w:t>
-            </w:r>
-            <w:proofErr w:type="spellStart"/>
-            <w:r>
-              <w:t>prodcut</w:t>
-            </w:r>
-            <w:proofErr w:type="spellEnd"/>
-            <w:r>
-              <w:t xml:space="preserve"> </w:t>
-            </w:r>
-            <w:proofErr w:type="spellStart"/>
-            <w:r>
-              <w:t>owner</w:t>
-            </w:r>
-            <w:proofErr w:type="spellEnd"/>
-            <w:r>
-              <w:t>,</w:t>
+              <w:t xml:space="preserve"> prodcut owner,</w:t>
             </w:r>
           </w:p>
         </w:tc>
@@ -9306,7 +8916,7 @@
           </w:p>
           <w:p>
             <w:pPr>
-              <w:pStyle w:val="Akapitzlist"/>
+              <w:pStyle w:val="Prrafodelista"/>
               <w:numPr>
                 <w:ilvl w:val="0"/>
                 <w:numId w:val="11"/>
@@ -9350,7 +8960,7 @@
           </w:p>
           <w:p>
             <w:pPr>
-              <w:pStyle w:val="Akapitzlist"/>
+              <w:pStyle w:val="Prrafodelista"/>
               <w:numPr>
                 <w:ilvl w:val="0"/>
                 <w:numId w:val="11"/>
@@ -9382,7 +8992,7 @@
           </w:p>
           <w:p>
             <w:pPr>
-              <w:pStyle w:val="Akapitzlist"/>
+              <w:pStyle w:val="Prrafodelista"/>
               <w:numPr>
                 <w:ilvl w:val="0"/>
                 <w:numId w:val="11"/>
@@ -9420,7 +9030,7 @@
     </w:p>
     <w:tbl>
       <w:tblPr>
-        <w:tblStyle w:val="Tabela-Siatka"/>
+        <w:tblStyle w:val="Tablaconcuadrcula"/>
         <w:tblW w:w="0" w:type="auto"/>
         <w:tblBorders>
           <w:insideH w:val="none" w:sz="0" w:space="0" w:color="auto"/>
@@ -9452,7 +9062,16 @@
                 <w:bCs/>
                 <w:lang w:val="es-ES"/>
               </w:rPr>
-              <w:t>FR0</w:t>
+              <w:t>FR</w:t>
+            </w:r>
+            <w:proofErr w:type="gramStart"/>
+            <w:r>
+              <w:rPr>
+                <w:b/>
+                <w:bCs/>
+                <w:lang w:val="es-ES"/>
+              </w:rPr>
+              <w:t>0</w:t>
             </w:r>
             <w:r>
               <w:rPr>
@@ -9476,7 +9095,16 @@
                 <w:bCs/>
                 <w:lang w:val="es-ES"/>
               </w:rPr>
-              <w:t>Oportunidad de aprendizaje</w:t>
+              <w:t>Oportunidad</w:t>
+            </w:r>
+            <w:proofErr w:type="gramEnd"/>
+            <w:r>
+              <w:rPr>
+                <w:b/>
+                <w:bCs/>
+                <w:lang w:val="es-ES"/>
+              </w:rPr>
+              <w:t xml:space="preserve"> de aprendizaje</w:t>
             </w:r>
           </w:p>
         </w:tc>
@@ -9496,29 +9124,13 @@
               <w:t>Como:</w:t>
             </w:r>
             <w:r>
-              <w:t xml:space="preserve"> </w:t>
-            </w:r>
-            <w:proofErr w:type="spellStart"/>
-            <w:r>
-              <w:t>prod</w:t>
+              <w:t xml:space="preserve"> prod</w:t>
             </w:r>
             <w:r>
               <w:t>uc</w:t>
             </w:r>
             <w:r>
-              <w:t>t</w:t>
-            </w:r>
-            <w:proofErr w:type="spellEnd"/>
-            <w:r>
-              <w:t xml:space="preserve"> </w:t>
-            </w:r>
-            <w:proofErr w:type="spellStart"/>
-            <w:r>
-              <w:t>owner</w:t>
-            </w:r>
-            <w:proofErr w:type="spellEnd"/>
-            <w:r>
-              <w:t>,</w:t>
+              <w:t>t owner,</w:t>
             </w:r>
           </w:p>
         </w:tc>
@@ -9621,7 +9233,7 @@
     </w:p>
     <w:tbl>
       <w:tblPr>
-        <w:tblStyle w:val="Tabela-Siatka"/>
+        <w:tblStyle w:val="Tablaconcuadrcula"/>
         <w:tblW w:w="0" w:type="auto"/>
         <w:tblBorders>
           <w:insideH w:val="none" w:sz="0" w:space="0" w:color="auto"/>
@@ -9654,7 +9266,16 @@
                 <w:lang w:val="es-ES"/>
               </w:rPr>
               <w:lastRenderedPageBreak/>
-              <w:t>FR0</w:t>
+              <w:t>FR</w:t>
+            </w:r>
+            <w:proofErr w:type="gramStart"/>
+            <w:r>
+              <w:rPr>
+                <w:b/>
+                <w:bCs/>
+                <w:lang w:val="es-ES"/>
+              </w:rPr>
+              <w:t>0</w:t>
             </w:r>
             <w:r>
               <w:rPr>
@@ -9680,6 +9301,7 @@
               </w:rPr>
               <w:t>Monotarea</w:t>
             </w:r>
+            <w:proofErr w:type="gramEnd"/>
           </w:p>
         </w:tc>
       </w:tr>
@@ -9700,11 +9322,9 @@
             <w:r>
               <w:t xml:space="preserve"> </w:t>
             </w:r>
-            <w:proofErr w:type="spellStart"/>
             <w:r>
               <w:t>programador</w:t>
             </w:r>
-            <w:proofErr w:type="spellEnd"/>
             <w:r>
               <w:t>,</w:t>
             </w:r>
@@ -9772,32 +9392,11 @@
               </w:rPr>
               <w:t xml:space="preserve">Para </w:t>
             </w:r>
-            <w:proofErr w:type="spellStart"/>
-            <w:r>
-              <w:t>facilitar</w:t>
-            </w:r>
-            <w:proofErr w:type="spellEnd"/>
-            <w:r>
-              <w:t xml:space="preserve"> </w:t>
-            </w:r>
-            <w:r>
-              <w:t xml:space="preserve">el </w:t>
-            </w:r>
-            <w:proofErr w:type="spellStart"/>
-            <w:r>
-              <w:t>manejo</w:t>
-            </w:r>
-            <w:proofErr w:type="spellEnd"/>
-            <w:r>
-              <w:t xml:space="preserve"> del </w:t>
-            </w:r>
-            <w:proofErr w:type="spellStart"/>
-            <w:r>
-              <w:t>juego</w:t>
-            </w:r>
-            <w:proofErr w:type="spellEnd"/>
-            <w:r>
-              <w:t>.</w:t>
+            <w:r>
+              <w:t xml:space="preserve">facilitar </w:t>
+            </w:r>
+            <w:r>
+              <w:t>el manejo del juego.</w:t>
             </w:r>
           </w:p>
         </w:tc>
@@ -9812,7 +9411,7 @@
     </w:p>
     <w:tbl>
       <w:tblPr>
-        <w:tblStyle w:val="Tabela-Siatka"/>
+        <w:tblStyle w:val="Tablaconcuadrcula"/>
         <w:tblW w:w="0" w:type="auto"/>
         <w:tblBorders>
           <w:insideH w:val="none" w:sz="0" w:space="0" w:color="auto"/>
@@ -9852,7 +9451,16 @@
                 <w:bCs/>
                 <w:lang w:val="es-ES"/>
               </w:rPr>
-              <w:t>FR0</w:t>
+              <w:t>FR</w:t>
+            </w:r>
+            <w:proofErr w:type="gramStart"/>
+            <w:r>
+              <w:rPr>
+                <w:b/>
+                <w:bCs/>
+                <w:lang w:val="es-ES"/>
+              </w:rPr>
+              <w:t>0</w:t>
             </w:r>
             <w:r>
               <w:rPr>
@@ -9876,15 +9484,16 @@
                 <w:bCs/>
                 <w:lang w:val="es-ES"/>
               </w:rPr>
-              <w:t>M</w:t>
-            </w:r>
-            <w:r>
-              <w:rPr>
-                <w:b/>
-                <w:bCs/>
-                <w:lang w:val="es-ES"/>
-              </w:rPr>
-              <w:t>odos del juego</w:t>
+              <w:t>Modos</w:t>
+            </w:r>
+            <w:proofErr w:type="gramEnd"/>
+            <w:r>
+              <w:rPr>
+                <w:b/>
+                <w:bCs/>
+                <w:lang w:val="es-ES"/>
+              </w:rPr>
+              <w:t xml:space="preserve"> del juego</w:t>
             </w:r>
           </w:p>
         </w:tc>
@@ -9906,19 +9515,9 @@
             <w:r>
               <w:t xml:space="preserve"> </w:t>
             </w:r>
-            <w:proofErr w:type="spellStart"/>
-            <w:r>
-              <w:t>product</w:t>
-            </w:r>
-            <w:proofErr w:type="spellEnd"/>
-            <w:r>
-              <w:t xml:space="preserve"> </w:t>
-            </w:r>
-            <w:proofErr w:type="spellStart"/>
-            <w:r>
-              <w:t>owner</w:t>
-            </w:r>
-            <w:proofErr w:type="spellEnd"/>
+            <w:r>
+              <w:t>product owner</w:t>
+            </w:r>
             <w:r>
               <w:t>,</w:t>
             </w:r>
@@ -9985,13 +9584,33 @@
               <w:rPr>
                 <w:lang w:val="es-ES"/>
               </w:rPr>
-              <w:t xml:space="preserve"> de juego, por ejemplo</w:t>
-            </w:r>
-            <w:r>
-              <w:rPr>
-                <w:lang w:val="es-ES"/>
-              </w:rPr>
-              <w:t xml:space="preserve"> mas grados con diferentes acciones o posibilidades de juego</w:t>
+              <w:t xml:space="preserve"> de juego, por </w:t>
+            </w:r>
+            <w:proofErr w:type="gramStart"/>
+            <w:r>
+              <w:rPr>
+                <w:lang w:val="es-ES"/>
+              </w:rPr>
+              <w:t>ejemplo</w:t>
+            </w:r>
+            <w:proofErr w:type="gramEnd"/>
+            <w:r>
+              <w:rPr>
+                <w:lang w:val="es-ES"/>
+              </w:rPr>
+              <w:t xml:space="preserve"> m</w:t>
+            </w:r>
+            <w:r>
+              <w:rPr>
+                <w:lang w:val="es-ES"/>
+              </w:rPr>
+              <w:t>á</w:t>
+            </w:r>
+            <w:r>
+              <w:rPr>
+                <w:lang w:val="es-ES"/>
+              </w:rPr>
+              <w:t>s grados con diferentes acciones o posibilidades de juego</w:t>
             </w:r>
           </w:p>
         </w:tc>
@@ -10041,7 +9660,7 @@
     </w:p>
     <w:p>
       <w:pPr>
-        <w:pStyle w:val="Nagwek1"/>
+        <w:pStyle w:val="Ttulo1"/>
         <w:rPr>
           <w:lang w:val="es-ES"/>
         </w:rPr>
@@ -10104,7 +9723,7 @@
     </w:p>
     <w:p>
       <w:pPr>
-        <w:pStyle w:val="Akapitzlist"/>
+        <w:pStyle w:val="Prrafodelista"/>
         <w:numPr>
           <w:ilvl w:val="0"/>
           <w:numId w:val="4"/>
@@ -10134,7 +9753,7 @@
     </w:p>
     <w:p>
       <w:pPr>
-        <w:pStyle w:val="Akapitzlist"/>
+        <w:pStyle w:val="Prrafodelista"/>
         <w:numPr>
           <w:ilvl w:val="1"/>
           <w:numId w:val="4"/>
@@ -10152,7 +9771,7 @@
     </w:p>
     <w:p>
       <w:pPr>
-        <w:pStyle w:val="Akapitzlist"/>
+        <w:pStyle w:val="Prrafodelista"/>
         <w:numPr>
           <w:ilvl w:val="1"/>
           <w:numId w:val="4"/>
@@ -10172,7 +9791,7 @@
     </w:p>
     <w:p>
       <w:pPr>
-        <w:pStyle w:val="Akapitzlist"/>
+        <w:pStyle w:val="Prrafodelista"/>
         <w:numPr>
           <w:ilvl w:val="0"/>
           <w:numId w:val="4"/>
@@ -10194,7 +9813,7 @@
     </w:p>
     <w:p>
       <w:pPr>
-        <w:pStyle w:val="Akapitzlist"/>
+        <w:pStyle w:val="Prrafodelista"/>
         <w:numPr>
           <w:ilvl w:val="1"/>
           <w:numId w:val="4"/>
@@ -10220,7 +9839,7 @@
     </w:p>
     <w:p>
       <w:pPr>
-        <w:pStyle w:val="Akapitzlist"/>
+        <w:pStyle w:val="Prrafodelista"/>
         <w:numPr>
           <w:ilvl w:val="1"/>
           <w:numId w:val="4"/>
@@ -10238,7 +9857,7 @@
     </w:p>
     <w:p>
       <w:pPr>
-        <w:pStyle w:val="Akapitzlist"/>
+        <w:pStyle w:val="Prrafodelista"/>
         <w:numPr>
           <w:ilvl w:val="0"/>
           <w:numId w:val="4"/>
@@ -10260,7 +9879,7 @@
     </w:p>
     <w:p>
       <w:pPr>
-        <w:pStyle w:val="Akapitzlist"/>
+        <w:pStyle w:val="Prrafodelista"/>
         <w:numPr>
           <w:ilvl w:val="1"/>
           <w:numId w:val="4"/>
@@ -10280,7 +9899,7 @@
     </w:p>
     <w:p>
       <w:pPr>
-        <w:pStyle w:val="Akapitzlist"/>
+        <w:pStyle w:val="Prrafodelista"/>
         <w:numPr>
           <w:ilvl w:val="0"/>
           <w:numId w:val="4"/>
@@ -10302,7 +9921,7 @@
     </w:p>
     <w:p>
       <w:pPr>
-        <w:pStyle w:val="Akapitzlist"/>
+        <w:pStyle w:val="Prrafodelista"/>
         <w:numPr>
           <w:ilvl w:val="1"/>
           <w:numId w:val="4"/>
@@ -10322,7 +9941,7 @@
     </w:p>
     <w:p>
       <w:pPr>
-        <w:pStyle w:val="Akapitzlist"/>
+        <w:pStyle w:val="Prrafodelista"/>
         <w:numPr>
           <w:ilvl w:val="1"/>
           <w:numId w:val="4"/>
@@ -10342,7 +9961,7 @@
     </w:p>
     <w:p>
       <w:pPr>
-        <w:pStyle w:val="Akapitzlist"/>
+        <w:pStyle w:val="Prrafodelista"/>
         <w:numPr>
           <w:ilvl w:val="1"/>
           <w:numId w:val="4"/>
@@ -10360,7 +9979,7 @@
     </w:p>
     <w:p>
       <w:pPr>
-        <w:pStyle w:val="Akapitzlist"/>
+        <w:pStyle w:val="Prrafodelista"/>
         <w:numPr>
           <w:ilvl w:val="1"/>
           <w:numId w:val="4"/>
@@ -10380,7 +9999,7 @@
     </w:p>
     <w:p>
       <w:pPr>
-        <w:pStyle w:val="Akapitzlist"/>
+        <w:pStyle w:val="Prrafodelista"/>
         <w:numPr>
           <w:ilvl w:val="0"/>
           <w:numId w:val="4"/>
@@ -10402,7 +10021,7 @@
     </w:p>
     <w:p>
       <w:pPr>
-        <w:pStyle w:val="Akapitzlist"/>
+        <w:pStyle w:val="Prrafodelista"/>
         <w:numPr>
           <w:ilvl w:val="1"/>
           <w:numId w:val="4"/>
@@ -10422,7 +10041,7 @@
     </w:p>
     <w:p>
       <w:pPr>
-        <w:pStyle w:val="Akapitzlist"/>
+        <w:pStyle w:val="Prrafodelista"/>
         <w:numPr>
           <w:ilvl w:val="1"/>
           <w:numId w:val="4"/>
@@ -10448,7 +10067,7 @@
     </w:p>
     <w:p>
       <w:pPr>
-        <w:pStyle w:val="Akapitzlist"/>
+        <w:pStyle w:val="Prrafodelista"/>
         <w:numPr>
           <w:ilvl w:val="1"/>
           <w:numId w:val="4"/>
@@ -10466,7 +10085,7 @@
     </w:p>
     <w:p>
       <w:pPr>
-        <w:pStyle w:val="Akapitzlist"/>
+        <w:pStyle w:val="Prrafodelista"/>
         <w:numPr>
           <w:ilvl w:val="0"/>
           <w:numId w:val="4"/>
@@ -10488,7 +10107,7 @@
     </w:p>
     <w:p>
       <w:pPr>
-        <w:pStyle w:val="Akapitzlist"/>
+        <w:pStyle w:val="Prrafodelista"/>
         <w:numPr>
           <w:ilvl w:val="1"/>
           <w:numId w:val="4"/>
@@ -10523,7 +10142,7 @@
       <w:hyperlink w:anchor="_top" w:history="1">
         <w:r>
           <w:rPr>
-            <w:rStyle w:val="Hipercze"/>
+            <w:rStyle w:val="Hipervnculo"/>
             <w:i/>
             <w:iCs/>
             <w:lang w:val="es-ES"/>
@@ -10717,7 +10336,7 @@
   </w:p>
   <w:p>
     <w:pPr>
-      <w:pStyle w:val="Nagwek"/>
+      <w:pStyle w:val="Encabezado"/>
     </w:pPr>
   </w:p>
 </w:hdr>
@@ -12436,16 +12055,16 @@
     <w:lsdException w:name="Unresolved Mention" w:semiHidden="1" w:unhideWhenUsed="1"/>
     <w:lsdException w:name="Smart Link" w:semiHidden="1" w:unhideWhenUsed="1"/>
   </w:latentStyles>
-  <w:style w:type="paragraph" w:default="1" w:styleId="Normalny">
+  <w:style w:type="paragraph" w:default="1" w:styleId="Normal">
     <w:name w:val="Normal"/>
     <w:qFormat/>
     <w:rsid w:val="008B4BA0"/>
   </w:style>
-  <w:style w:type="paragraph" w:styleId="Nagwek1">
+  <w:style w:type="paragraph" w:styleId="Ttulo1">
     <w:name w:val="heading 1"/>
-    <w:basedOn w:val="Normalny"/>
-    <w:next w:val="Normalny"/>
-    <w:link w:val="Nagwek1Znak"/>
+    <w:basedOn w:val="Normal"/>
+    <w:next w:val="Normal"/>
+    <w:link w:val="Ttulo1Car"/>
     <w:uiPriority w:val="9"/>
     <w:qFormat/>
     <w:rsid w:val="008B4BA0"/>
@@ -12465,11 +12084,11 @@
       <w:szCs w:val="40"/>
     </w:rPr>
   </w:style>
-  <w:style w:type="paragraph" w:styleId="Nagwek2">
+  <w:style w:type="paragraph" w:styleId="Ttulo2">
     <w:name w:val="heading 2"/>
-    <w:basedOn w:val="Normalny"/>
-    <w:next w:val="Normalny"/>
-    <w:link w:val="Nagwek2Znak"/>
+    <w:basedOn w:val="Normal"/>
+    <w:next w:val="Normal"/>
+    <w:link w:val="Ttulo2Car"/>
     <w:uiPriority w:val="9"/>
     <w:unhideWhenUsed/>
     <w:qFormat/>
@@ -12487,11 +12106,11 @@
       <w:szCs w:val="36"/>
     </w:rPr>
   </w:style>
-  <w:style w:type="paragraph" w:styleId="Nagwek3">
+  <w:style w:type="paragraph" w:styleId="Ttulo3">
     <w:name w:val="heading 3"/>
-    <w:basedOn w:val="Normalny"/>
-    <w:next w:val="Normalny"/>
-    <w:link w:val="Nagwek3Znak"/>
+    <w:basedOn w:val="Normal"/>
+    <w:next w:val="Normal"/>
+    <w:link w:val="Ttulo3Car"/>
     <w:uiPriority w:val="9"/>
     <w:semiHidden/>
     <w:unhideWhenUsed/>
@@ -12510,11 +12129,11 @@
       <w:szCs w:val="32"/>
     </w:rPr>
   </w:style>
-  <w:style w:type="paragraph" w:styleId="Nagwek4">
+  <w:style w:type="paragraph" w:styleId="Ttulo4">
     <w:name w:val="heading 4"/>
-    <w:basedOn w:val="Normalny"/>
-    <w:next w:val="Normalny"/>
-    <w:link w:val="Nagwek4Znak"/>
+    <w:basedOn w:val="Normal"/>
+    <w:next w:val="Normal"/>
+    <w:link w:val="Ttulo4Car"/>
     <w:uiPriority w:val="9"/>
     <w:semiHidden/>
     <w:unhideWhenUsed/>
@@ -12535,11 +12154,11 @@
       <w:szCs w:val="28"/>
     </w:rPr>
   </w:style>
-  <w:style w:type="paragraph" w:styleId="Nagwek5">
+  <w:style w:type="paragraph" w:styleId="Ttulo5">
     <w:name w:val="heading 5"/>
-    <w:basedOn w:val="Normalny"/>
-    <w:next w:val="Normalny"/>
-    <w:link w:val="Nagwek5Znak"/>
+    <w:basedOn w:val="Normal"/>
+    <w:next w:val="Normal"/>
+    <w:link w:val="Ttulo5Car"/>
     <w:uiPriority w:val="9"/>
     <w:semiHidden/>
     <w:unhideWhenUsed/>
@@ -12558,11 +12177,11 @@
       <w:szCs w:val="24"/>
     </w:rPr>
   </w:style>
-  <w:style w:type="paragraph" w:styleId="Nagwek6">
+  <w:style w:type="paragraph" w:styleId="Ttulo6">
     <w:name w:val="heading 6"/>
-    <w:basedOn w:val="Normalny"/>
-    <w:next w:val="Normalny"/>
-    <w:link w:val="Nagwek6Znak"/>
+    <w:basedOn w:val="Normal"/>
+    <w:next w:val="Normal"/>
+    <w:link w:val="Ttulo6Car"/>
     <w:uiPriority w:val="9"/>
     <w:semiHidden/>
     <w:unhideWhenUsed/>
@@ -12583,11 +12202,11 @@
       <w:szCs w:val="24"/>
     </w:rPr>
   </w:style>
-  <w:style w:type="paragraph" w:styleId="Nagwek7">
+  <w:style w:type="paragraph" w:styleId="Ttulo7">
     <w:name w:val="heading 7"/>
-    <w:basedOn w:val="Normalny"/>
-    <w:next w:val="Normalny"/>
-    <w:link w:val="Nagwek7Znak"/>
+    <w:basedOn w:val="Normal"/>
+    <w:next w:val="Normal"/>
+    <w:link w:val="Ttulo7Car"/>
     <w:uiPriority w:val="9"/>
     <w:semiHidden/>
     <w:unhideWhenUsed/>
@@ -12608,11 +12227,11 @@
       <w:szCs w:val="22"/>
     </w:rPr>
   </w:style>
-  <w:style w:type="paragraph" w:styleId="Nagwek8">
+  <w:style w:type="paragraph" w:styleId="Ttulo8">
     <w:name w:val="heading 8"/>
-    <w:basedOn w:val="Normalny"/>
-    <w:next w:val="Normalny"/>
-    <w:link w:val="Nagwek8Znak"/>
+    <w:basedOn w:val="Normal"/>
+    <w:next w:val="Normal"/>
+    <w:link w:val="Ttulo8Car"/>
     <w:uiPriority w:val="9"/>
     <w:semiHidden/>
     <w:unhideWhenUsed/>
@@ -12631,11 +12250,11 @@
       <w:szCs w:val="22"/>
     </w:rPr>
   </w:style>
-  <w:style w:type="paragraph" w:styleId="Nagwek9">
+  <w:style w:type="paragraph" w:styleId="Ttulo9">
     <w:name w:val="heading 9"/>
-    <w:basedOn w:val="Normalny"/>
-    <w:next w:val="Normalny"/>
-    <w:link w:val="Nagwek9Znak"/>
+    <w:basedOn w:val="Normal"/>
+    <w:next w:val="Normal"/>
+    <w:link w:val="Ttulo9Car"/>
     <w:uiPriority w:val="9"/>
     <w:semiHidden/>
     <w:unhideWhenUsed/>
@@ -12656,12 +12275,13 @@
       <w:szCs w:val="22"/>
     </w:rPr>
   </w:style>
-  <w:style w:type="character" w:default="1" w:styleId="Domylnaczcionkaakapitu">
+  <w:style w:type="character" w:default="1" w:styleId="Fuentedeprrafopredeter">
     <w:name w:val="Default Paragraph Font"/>
     <w:uiPriority w:val="1"/>
+    <w:semiHidden/>
     <w:unhideWhenUsed/>
   </w:style>
-  <w:style w:type="table" w:default="1" w:styleId="Standardowy">
+  <w:style w:type="table" w:default="1" w:styleId="Tablanormal">
     <w:name w:val="Normal Table"/>
     <w:uiPriority w:val="99"/>
     <w:semiHidden/>
@@ -12676,15 +12296,15 @@
       </w:tblCellMar>
     </w:tblPr>
   </w:style>
-  <w:style w:type="numbering" w:default="1" w:styleId="Bezlisty">
+  <w:style w:type="numbering" w:default="1" w:styleId="Sinlista">
     <w:name w:val="No List"/>
     <w:uiPriority w:val="99"/>
     <w:semiHidden/>
     <w:unhideWhenUsed/>
   </w:style>
-  <w:style w:type="character" w:styleId="Tytuksiki">
+  <w:style w:type="character" w:styleId="Ttulodellibro">
     <w:name w:val="Book Title"/>
-    <w:basedOn w:val="Domylnaczcionkaakapitu"/>
+    <w:basedOn w:val="Fuentedeprrafopredeter"/>
     <w:uiPriority w:val="33"/>
     <w:qFormat/>
     <w:rsid w:val="008B4BA0"/>
@@ -12696,9 +12316,9 @@
       <w:spacing w:val="0"/>
     </w:rPr>
   </w:style>
-  <w:style w:type="paragraph" w:styleId="Akapitzlist">
+  <w:style w:type="paragraph" w:styleId="Prrafodelista">
     <w:name w:val="List Paragraph"/>
-    <w:basedOn w:val="Normalny"/>
+    <w:basedOn w:val="Normal"/>
     <w:uiPriority w:val="34"/>
     <w:qFormat/>
     <w:rsid w:val="008B4BA0"/>
@@ -12707,9 +12327,9 @@
       <w:contextualSpacing/>
     </w:pPr>
   </w:style>
-  <w:style w:type="paragraph" w:styleId="NormalnyWeb">
+  <w:style w:type="paragraph" w:styleId="NormalWeb">
     <w:name w:val="Normal (Web)"/>
-    <w:basedOn w:val="Normalny"/>
+    <w:basedOn w:val="Normal"/>
     <w:uiPriority w:val="99"/>
     <w:unhideWhenUsed/>
     <w:rsid w:val="008B4BA0"/>
@@ -12723,9 +12343,9 @@
       <w:lang w:eastAsia="pl-PL"/>
     </w:rPr>
   </w:style>
-  <w:style w:type="character" w:styleId="Hipercze">
+  <w:style w:type="character" w:styleId="Hipervnculo">
     <w:name w:val="Hyperlink"/>
-    <w:basedOn w:val="Domylnaczcionkaakapitu"/>
+    <w:basedOn w:val="Fuentedeprrafopredeter"/>
     <w:uiPriority w:val="99"/>
     <w:unhideWhenUsed/>
     <w:rsid w:val="008B4BA0"/>
@@ -12734,9 +12354,9 @@
       <w:u w:val="single"/>
     </w:rPr>
   </w:style>
-  <w:style w:type="character" w:styleId="Nierozpoznanawzmianka">
+  <w:style w:type="character" w:styleId="Mencinsinresolver">
     <w:name w:val="Unresolved Mention"/>
-    <w:basedOn w:val="Domylnaczcionkaakapitu"/>
+    <w:basedOn w:val="Fuentedeprrafopredeter"/>
     <w:uiPriority w:val="99"/>
     <w:semiHidden/>
     <w:unhideWhenUsed/>
@@ -12746,9 +12366,9 @@
       <w:shd w:val="clear" w:color="auto" w:fill="E1DFDD"/>
     </w:rPr>
   </w:style>
-  <w:style w:type="character" w:styleId="UyteHipercze">
+  <w:style w:type="character" w:styleId="Hipervnculovisitado">
     <w:name w:val="FollowedHyperlink"/>
-    <w:basedOn w:val="Domylnaczcionkaakapitu"/>
+    <w:basedOn w:val="Fuentedeprrafopredeter"/>
     <w:uiPriority w:val="99"/>
     <w:semiHidden/>
     <w:unhideWhenUsed/>
@@ -12758,10 +12378,10 @@
       <w:u w:val="single"/>
     </w:rPr>
   </w:style>
-  <w:style w:type="character" w:customStyle="1" w:styleId="Nagwek1Znak">
-    <w:name w:val="Nagłówek 1 Znak"/>
-    <w:basedOn w:val="Domylnaczcionkaakapitu"/>
-    <w:link w:val="Nagwek1"/>
+  <w:style w:type="character" w:customStyle="1" w:styleId="Ttulo1Car">
+    <w:name w:val="Título 1 Car"/>
+    <w:basedOn w:val="Fuentedeprrafopredeter"/>
+    <w:link w:val="Ttulo1"/>
     <w:uiPriority w:val="9"/>
     <w:rsid w:val="008B4BA0"/>
     <w:rPr>
@@ -12771,10 +12391,10 @@
       <w:szCs w:val="40"/>
     </w:rPr>
   </w:style>
-  <w:style w:type="character" w:customStyle="1" w:styleId="Nagwek2Znak">
-    <w:name w:val="Nagłówek 2 Znak"/>
-    <w:basedOn w:val="Domylnaczcionkaakapitu"/>
-    <w:link w:val="Nagwek2"/>
+  <w:style w:type="character" w:customStyle="1" w:styleId="Ttulo2Car">
+    <w:name w:val="Título 2 Car"/>
+    <w:basedOn w:val="Fuentedeprrafopredeter"/>
+    <w:link w:val="Ttulo2"/>
     <w:uiPriority w:val="9"/>
     <w:rsid w:val="008B4BA0"/>
     <w:rPr>
@@ -12784,10 +12404,10 @@
       <w:szCs w:val="36"/>
     </w:rPr>
   </w:style>
-  <w:style w:type="character" w:customStyle="1" w:styleId="Nagwek3Znak">
-    <w:name w:val="Nagłówek 3 Znak"/>
-    <w:basedOn w:val="Domylnaczcionkaakapitu"/>
-    <w:link w:val="Nagwek3"/>
+  <w:style w:type="character" w:customStyle="1" w:styleId="Ttulo3Car">
+    <w:name w:val="Título 3 Car"/>
+    <w:basedOn w:val="Fuentedeprrafopredeter"/>
+    <w:link w:val="Ttulo3"/>
     <w:uiPriority w:val="9"/>
     <w:semiHidden/>
     <w:rsid w:val="008B4BA0"/>
@@ -12798,10 +12418,10 @@
       <w:szCs w:val="32"/>
     </w:rPr>
   </w:style>
-  <w:style w:type="character" w:customStyle="1" w:styleId="Nagwek4Znak">
-    <w:name w:val="Nagłówek 4 Znak"/>
-    <w:basedOn w:val="Domylnaczcionkaakapitu"/>
-    <w:link w:val="Nagwek4"/>
+  <w:style w:type="character" w:customStyle="1" w:styleId="Ttulo4Car">
+    <w:name w:val="Título 4 Car"/>
+    <w:basedOn w:val="Fuentedeprrafopredeter"/>
+    <w:link w:val="Ttulo4"/>
     <w:uiPriority w:val="9"/>
     <w:semiHidden/>
     <w:rsid w:val="008B4BA0"/>
@@ -12814,10 +12434,10 @@
       <w:szCs w:val="28"/>
     </w:rPr>
   </w:style>
-  <w:style w:type="character" w:customStyle="1" w:styleId="Nagwek5Znak">
-    <w:name w:val="Nagłówek 5 Znak"/>
-    <w:basedOn w:val="Domylnaczcionkaakapitu"/>
-    <w:link w:val="Nagwek5"/>
+  <w:style w:type="character" w:customStyle="1" w:styleId="Ttulo5Car">
+    <w:name w:val="Título 5 Car"/>
+    <w:basedOn w:val="Fuentedeprrafopredeter"/>
+    <w:link w:val="Ttulo5"/>
     <w:uiPriority w:val="9"/>
     <w:semiHidden/>
     <w:rsid w:val="008B4BA0"/>
@@ -12828,10 +12448,10 @@
       <w:szCs w:val="24"/>
     </w:rPr>
   </w:style>
-  <w:style w:type="character" w:customStyle="1" w:styleId="Nagwek6Znak">
-    <w:name w:val="Nagłówek 6 Znak"/>
-    <w:basedOn w:val="Domylnaczcionkaakapitu"/>
-    <w:link w:val="Nagwek6"/>
+  <w:style w:type="character" w:customStyle="1" w:styleId="Ttulo6Car">
+    <w:name w:val="Título 6 Car"/>
+    <w:basedOn w:val="Fuentedeprrafopredeter"/>
+    <w:link w:val="Ttulo6"/>
     <w:uiPriority w:val="9"/>
     <w:semiHidden/>
     <w:rsid w:val="008B4BA0"/>
@@ -12844,10 +12464,10 @@
       <w:szCs w:val="24"/>
     </w:rPr>
   </w:style>
-  <w:style w:type="character" w:customStyle="1" w:styleId="Nagwek7Znak">
-    <w:name w:val="Nagłówek 7 Znak"/>
-    <w:basedOn w:val="Domylnaczcionkaakapitu"/>
-    <w:link w:val="Nagwek7"/>
+  <w:style w:type="character" w:customStyle="1" w:styleId="Ttulo7Car">
+    <w:name w:val="Título 7 Car"/>
+    <w:basedOn w:val="Fuentedeprrafopredeter"/>
+    <w:link w:val="Ttulo7"/>
     <w:uiPriority w:val="9"/>
     <w:semiHidden/>
     <w:rsid w:val="008B4BA0"/>
@@ -12860,10 +12480,10 @@
       <w:szCs w:val="22"/>
     </w:rPr>
   </w:style>
-  <w:style w:type="character" w:customStyle="1" w:styleId="Nagwek8Znak">
-    <w:name w:val="Nagłówek 8 Znak"/>
-    <w:basedOn w:val="Domylnaczcionkaakapitu"/>
-    <w:link w:val="Nagwek8"/>
+  <w:style w:type="character" w:customStyle="1" w:styleId="Ttulo8Car">
+    <w:name w:val="Título 8 Car"/>
+    <w:basedOn w:val="Fuentedeprrafopredeter"/>
+    <w:link w:val="Ttulo8"/>
     <w:uiPriority w:val="9"/>
     <w:semiHidden/>
     <w:rsid w:val="008B4BA0"/>
@@ -12874,10 +12494,10 @@
       <w:szCs w:val="22"/>
     </w:rPr>
   </w:style>
-  <w:style w:type="character" w:customStyle="1" w:styleId="Nagwek9Znak">
-    <w:name w:val="Nagłówek 9 Znak"/>
-    <w:basedOn w:val="Domylnaczcionkaakapitu"/>
-    <w:link w:val="Nagwek9"/>
+  <w:style w:type="character" w:customStyle="1" w:styleId="Ttulo9Car">
+    <w:name w:val="Título 9 Car"/>
+    <w:basedOn w:val="Fuentedeprrafopredeter"/>
+    <w:link w:val="Ttulo9"/>
     <w:uiPriority w:val="9"/>
     <w:semiHidden/>
     <w:rsid w:val="008B4BA0"/>
@@ -12890,10 +12510,10 @@
       <w:szCs w:val="22"/>
     </w:rPr>
   </w:style>
-  <w:style w:type="paragraph" w:styleId="Legenda">
+  <w:style w:type="paragraph" w:styleId="Descripcin">
     <w:name w:val="caption"/>
-    <w:basedOn w:val="Normalny"/>
-    <w:next w:val="Normalny"/>
+    <w:basedOn w:val="Normal"/>
+    <w:next w:val="Normal"/>
     <w:uiPriority w:val="35"/>
     <w:unhideWhenUsed/>
     <w:qFormat/>
@@ -12909,11 +12529,11 @@
       <w:szCs w:val="16"/>
     </w:rPr>
   </w:style>
-  <w:style w:type="paragraph" w:styleId="Tytu">
+  <w:style w:type="paragraph" w:styleId="Ttulo">
     <w:name w:val="Title"/>
-    <w:basedOn w:val="Normalny"/>
-    <w:next w:val="Normalny"/>
-    <w:link w:val="TytuZnak"/>
+    <w:basedOn w:val="Normal"/>
+    <w:next w:val="Normal"/>
+    <w:link w:val="TtuloCar"/>
     <w:uiPriority w:val="10"/>
     <w:qFormat/>
     <w:rsid w:val="008B4BA0"/>
@@ -12928,10 +12548,10 @@
       <w:szCs w:val="96"/>
     </w:rPr>
   </w:style>
-  <w:style w:type="character" w:customStyle="1" w:styleId="TytuZnak">
-    <w:name w:val="Tytuł Znak"/>
-    <w:basedOn w:val="Domylnaczcionkaakapitu"/>
-    <w:link w:val="Tytu"/>
+  <w:style w:type="character" w:customStyle="1" w:styleId="TtuloCar">
+    <w:name w:val="Título Car"/>
+    <w:basedOn w:val="Fuentedeprrafopredeter"/>
+    <w:link w:val="Ttulo"/>
     <w:uiPriority w:val="10"/>
     <w:rsid w:val="008B4BA0"/>
     <w:rPr>
@@ -12941,11 +12561,11 @@
       <w:szCs w:val="96"/>
     </w:rPr>
   </w:style>
-  <w:style w:type="paragraph" w:styleId="Podtytu">
+  <w:style w:type="paragraph" w:styleId="Subttulo">
     <w:name w:val="Subtitle"/>
-    <w:basedOn w:val="Normalny"/>
-    <w:next w:val="Normalny"/>
-    <w:link w:val="PodtytuZnak"/>
+    <w:basedOn w:val="Normal"/>
+    <w:next w:val="Normal"/>
+    <w:link w:val="SubttuloCar"/>
     <w:uiPriority w:val="11"/>
     <w:qFormat/>
     <w:rsid w:val="008B4BA0"/>
@@ -12963,10 +12583,10 @@
       <w:szCs w:val="28"/>
     </w:rPr>
   </w:style>
-  <w:style w:type="character" w:customStyle="1" w:styleId="PodtytuZnak">
-    <w:name w:val="Podtytuł Znak"/>
-    <w:basedOn w:val="Domylnaczcionkaakapitu"/>
-    <w:link w:val="Podtytu"/>
+  <w:style w:type="character" w:customStyle="1" w:styleId="SubttuloCar">
+    <w:name w:val="Subtítulo Car"/>
+    <w:basedOn w:val="Fuentedeprrafopredeter"/>
+    <w:link w:val="Subttulo"/>
     <w:uiPriority w:val="11"/>
     <w:rsid w:val="008B4BA0"/>
     <w:rPr>
@@ -12977,9 +12597,9 @@
       <w:szCs w:val="28"/>
     </w:rPr>
   </w:style>
-  <w:style w:type="character" w:styleId="Pogrubienie">
+  <w:style w:type="character" w:styleId="Textoennegrita">
     <w:name w:val="Strong"/>
-    <w:basedOn w:val="Domylnaczcionkaakapitu"/>
+    <w:basedOn w:val="Fuentedeprrafopredeter"/>
     <w:uiPriority w:val="22"/>
     <w:qFormat/>
     <w:rsid w:val="008B4BA0"/>
@@ -12988,9 +12608,9 @@
       <w:bCs/>
     </w:rPr>
   </w:style>
-  <w:style w:type="character" w:styleId="Uwydatnienie">
+  <w:style w:type="character" w:styleId="nfasis">
     <w:name w:val="Emphasis"/>
-    <w:basedOn w:val="Domylnaczcionkaakapitu"/>
+    <w:basedOn w:val="Fuentedeprrafopredeter"/>
     <w:uiPriority w:val="20"/>
     <w:qFormat/>
     <w:rsid w:val="008B4BA0"/>
@@ -13000,7 +12620,7 @@
       <w:color w:val="000000" w:themeColor="text1"/>
     </w:rPr>
   </w:style>
-  <w:style w:type="paragraph" w:styleId="Bezodstpw">
+  <w:style w:type="paragraph" w:styleId="Sinespaciado">
     <w:name w:val="No Spacing"/>
     <w:uiPriority w:val="1"/>
     <w:qFormat/>
@@ -13009,11 +12629,11 @@
       <w:spacing w:after="0" w:line="240" w:lineRule="auto"/>
     </w:pPr>
   </w:style>
-  <w:style w:type="paragraph" w:styleId="Cytat">
+  <w:style w:type="paragraph" w:styleId="Cita">
     <w:name w:val="Quote"/>
-    <w:basedOn w:val="Normalny"/>
-    <w:next w:val="Normalny"/>
-    <w:link w:val="CytatZnak"/>
+    <w:basedOn w:val="Normal"/>
+    <w:next w:val="Normal"/>
+    <w:link w:val="CitaCar"/>
     <w:uiPriority w:val="29"/>
     <w:qFormat/>
     <w:rsid w:val="008B4BA0"/>
@@ -13029,10 +12649,10 @@
       <w:szCs w:val="24"/>
     </w:rPr>
   </w:style>
-  <w:style w:type="character" w:customStyle="1" w:styleId="CytatZnak">
-    <w:name w:val="Cytat Znak"/>
-    <w:basedOn w:val="Domylnaczcionkaakapitu"/>
-    <w:link w:val="Cytat"/>
+  <w:style w:type="character" w:customStyle="1" w:styleId="CitaCar">
+    <w:name w:val="Cita Car"/>
+    <w:basedOn w:val="Fuentedeprrafopredeter"/>
+    <w:link w:val="Cita"/>
     <w:uiPriority w:val="29"/>
     <w:rsid w:val="008B4BA0"/>
     <w:rPr>
@@ -13042,11 +12662,11 @@
       <w:szCs w:val="24"/>
     </w:rPr>
   </w:style>
-  <w:style w:type="paragraph" w:styleId="Cytatintensywny">
+  <w:style w:type="paragraph" w:styleId="Citadestacada">
     <w:name w:val="Intense Quote"/>
-    <w:basedOn w:val="Normalny"/>
-    <w:next w:val="Normalny"/>
-    <w:link w:val="CytatintensywnyZnak"/>
+    <w:basedOn w:val="Normal"/>
+    <w:next w:val="Normal"/>
+    <w:link w:val="CitadestacadaCar"/>
     <w:uiPriority w:val="30"/>
     <w:qFormat/>
     <w:rsid w:val="008B4BA0"/>
@@ -13064,10 +12684,10 @@
       <w:szCs w:val="24"/>
     </w:rPr>
   </w:style>
-  <w:style w:type="character" w:customStyle="1" w:styleId="CytatintensywnyZnak">
-    <w:name w:val="Cytat intensywny Znak"/>
-    <w:basedOn w:val="Domylnaczcionkaakapitu"/>
-    <w:link w:val="Cytatintensywny"/>
+  <w:style w:type="character" w:customStyle="1" w:styleId="CitadestacadaCar">
+    <w:name w:val="Cita destacada Car"/>
+    <w:basedOn w:val="Fuentedeprrafopredeter"/>
+    <w:link w:val="Citadestacada"/>
     <w:uiPriority w:val="30"/>
     <w:rsid w:val="008B4BA0"/>
     <w:rPr>
@@ -13076,9 +12696,9 @@
       <w:szCs w:val="24"/>
     </w:rPr>
   </w:style>
-  <w:style w:type="character" w:styleId="Wyrnieniedelikatne">
+  <w:style w:type="character" w:styleId="nfasissutil">
     <w:name w:val="Subtle Emphasis"/>
-    <w:basedOn w:val="Domylnaczcionkaakapitu"/>
+    <w:basedOn w:val="Fuentedeprrafopredeter"/>
     <w:uiPriority w:val="19"/>
     <w:qFormat/>
     <w:rsid w:val="008B4BA0"/>
@@ -13088,9 +12708,9 @@
       <w:color w:val="595959" w:themeColor="text1" w:themeTint="A6"/>
     </w:rPr>
   </w:style>
-  <w:style w:type="character" w:styleId="Wyrnienieintensywne">
+  <w:style w:type="character" w:styleId="nfasisintenso">
     <w:name w:val="Intense Emphasis"/>
-    <w:basedOn w:val="Domylnaczcionkaakapitu"/>
+    <w:basedOn w:val="Fuentedeprrafopredeter"/>
     <w:uiPriority w:val="21"/>
     <w:qFormat/>
     <w:rsid w:val="008B4BA0"/>
@@ -13106,9 +12726,9 @@
       <w:color w:val="ED7D31" w:themeColor="accent2"/>
     </w:rPr>
   </w:style>
-  <w:style w:type="character" w:styleId="Odwoaniedelikatne">
+  <w:style w:type="character" w:styleId="Referenciasutil">
     <w:name w:val="Subtle Reference"/>
-    <w:basedOn w:val="Domylnaczcionkaakapitu"/>
+    <w:basedOn w:val="Fuentedeprrafopredeter"/>
     <w:uiPriority w:val="31"/>
     <w:qFormat/>
     <w:rsid w:val="008B4BA0"/>
@@ -13120,9 +12740,9 @@
       <w:u w:val="single" w:color="7F7F7F" w:themeColor="text1" w:themeTint="80"/>
     </w:rPr>
   </w:style>
-  <w:style w:type="character" w:styleId="Odwoanieintensywne">
+  <w:style w:type="character" w:styleId="Referenciaintensa">
     <w:name w:val="Intense Reference"/>
-    <w:basedOn w:val="Domylnaczcionkaakapitu"/>
+    <w:basedOn w:val="Fuentedeprrafopredeter"/>
     <w:uiPriority w:val="32"/>
     <w:qFormat/>
     <w:rsid w:val="008B4BA0"/>
@@ -13136,10 +12756,10 @@
       <w:u w:val="single"/>
     </w:rPr>
   </w:style>
-  <w:style w:type="paragraph" w:styleId="Nagwekspisutreci">
+  <w:style w:type="paragraph" w:styleId="TtuloTDC">
     <w:name w:val="TOC Heading"/>
-    <w:basedOn w:val="Nagwek1"/>
-    <w:next w:val="Normalny"/>
+    <w:basedOn w:val="Ttulo1"/>
+    <w:next w:val="Normal"/>
     <w:uiPriority w:val="39"/>
     <w:unhideWhenUsed/>
     <w:qFormat/>
@@ -13148,9 +12768,9 @@
       <w:outlineLvl w:val="9"/>
     </w:pPr>
   </w:style>
-  <w:style w:type="table" w:styleId="Tabela-Siatka">
+  <w:style w:type="table" w:styleId="Tablaconcuadrcula">
     <w:name w:val="Table Grid"/>
-    <w:basedOn w:val="Standardowy"/>
+    <w:basedOn w:val="Tablanormal"/>
     <w:uiPriority w:val="39"/>
     <w:rsid w:val="00AD7C45"/>
     <w:pPr>
@@ -13167,10 +12787,10 @@
       </w:tblBorders>
     </w:tblPr>
   </w:style>
-  <w:style w:type="paragraph" w:styleId="Spistreci1">
+  <w:style w:type="paragraph" w:styleId="TDC1">
     <w:name w:val="toc 1"/>
-    <w:basedOn w:val="Normalny"/>
-    <w:next w:val="Normalny"/>
+    <w:basedOn w:val="Normal"/>
+    <w:next w:val="Normal"/>
     <w:autoRedefine/>
     <w:uiPriority w:val="39"/>
     <w:unhideWhenUsed/>
@@ -13183,10 +12803,10 @@
       <w:jc w:val="center"/>
     </w:pPr>
   </w:style>
-  <w:style w:type="paragraph" w:styleId="Nagwek">
+  <w:style w:type="paragraph" w:styleId="Encabezado">
     <w:name w:val="header"/>
-    <w:basedOn w:val="Normalny"/>
-    <w:link w:val="NagwekZnak"/>
+    <w:basedOn w:val="Normal"/>
+    <w:link w:val="EncabezadoCar"/>
     <w:uiPriority w:val="99"/>
     <w:unhideWhenUsed/>
     <w:rsid w:val="0069583F"/>
@@ -13198,17 +12818,17 @@
       <w:spacing w:after="0" w:line="240" w:lineRule="auto"/>
     </w:pPr>
   </w:style>
-  <w:style w:type="character" w:customStyle="1" w:styleId="NagwekZnak">
-    <w:name w:val="Nagłówek Znak"/>
-    <w:basedOn w:val="Domylnaczcionkaakapitu"/>
-    <w:link w:val="Nagwek"/>
+  <w:style w:type="character" w:customStyle="1" w:styleId="EncabezadoCar">
+    <w:name w:val="Encabezado Car"/>
+    <w:basedOn w:val="Fuentedeprrafopredeter"/>
+    <w:link w:val="Encabezado"/>
     <w:uiPriority w:val="99"/>
     <w:rsid w:val="0069583F"/>
   </w:style>
-  <w:style w:type="paragraph" w:styleId="Stopka">
+  <w:style w:type="paragraph" w:styleId="Piedepgina">
     <w:name w:val="footer"/>
-    <w:basedOn w:val="Normalny"/>
-    <w:link w:val="StopkaZnak"/>
+    <w:basedOn w:val="Normal"/>
+    <w:link w:val="PiedepginaCar"/>
     <w:uiPriority w:val="99"/>
     <w:unhideWhenUsed/>
     <w:rsid w:val="0069583F"/>
@@ -13220,10 +12840,10 @@
       <w:spacing w:after="0" w:line="240" w:lineRule="auto"/>
     </w:pPr>
   </w:style>
-  <w:style w:type="character" w:customStyle="1" w:styleId="StopkaZnak">
-    <w:name w:val="Stopka Znak"/>
-    <w:basedOn w:val="Domylnaczcionkaakapitu"/>
-    <w:link w:val="Stopka"/>
+  <w:style w:type="character" w:customStyle="1" w:styleId="PiedepginaCar">
+    <w:name w:val="Pie de página Car"/>
+    <w:basedOn w:val="Fuentedeprrafopredeter"/>
+    <w:link w:val="Piedepgina"/>
     <w:uiPriority w:val="99"/>
     <w:rsid w:val="0069583F"/>
   </w:style>
@@ -13279,7 +12899,7 @@
   </w:font>
   <w:font w:name="Times New Roman">
     <w:panose1 w:val="02020603050405020304"/>
-    <w:charset w:val="EE"/>
+    <w:charset w:val="00"/>
     <w:family w:val="roman"/>
     <w:pitch w:val="variable"/>
     <w:sig w:usb0="E0002EFF" w:usb1="C000785B" w:usb2="00000009" w:usb3="00000000" w:csb0="000001FF" w:csb1="00000000"/>
@@ -13293,24 +12913,24 @@
   </w:font>
   <w:font w:name="Courier New">
     <w:panose1 w:val="02070309020205020404"/>
-    <w:charset w:val="EE"/>
+    <w:charset w:val="00"/>
     <w:family w:val="modern"/>
     <w:pitch w:val="fixed"/>
     <w:sig w:usb0="E0002EFF" w:usb1="C0007843" w:usb2="00000009" w:usb3="00000000" w:csb0="000001FF" w:csb1="00000000"/>
   </w:font>
   <w:font w:name="Calibri">
     <w:panose1 w:val="020F0502020204030204"/>
-    <w:charset w:val="EE"/>
+    <w:charset w:val="00"/>
     <w:family w:val="swiss"/>
     <w:pitch w:val="variable"/>
-    <w:sig w:usb0="E4002EFF" w:usb1="C000247B" w:usb2="00000009" w:usb3="00000000" w:csb0="000001FF" w:csb1="00000000"/>
+    <w:sig w:usb0="E4002EFF" w:usb1="C200247B" w:usb2="00000009" w:usb3="00000000" w:csb0="000001FF" w:csb1="00000000"/>
   </w:font>
   <w:font w:name="Calibri Light">
     <w:panose1 w:val="020F0302020204030204"/>
-    <w:charset w:val="EE"/>
+    <w:charset w:val="00"/>
     <w:family w:val="swiss"/>
     <w:pitch w:val="variable"/>
-    <w:sig w:usb0="E4002EFF" w:usb1="C000247B" w:usb2="00000009" w:usb3="00000000" w:csb0="000001FF" w:csb1="00000000"/>
+    <w:sig w:usb0="E4002EFF" w:usb1="C200247B" w:usb2="00000009" w:usb3="00000000" w:csb0="000001FF" w:csb1="00000000"/>
   </w:font>
 </w:fonts>
 </file>
@@ -13343,6 +12963,7 @@
     <w:rsid w:val="00A41138"/>
     <w:rsid w:val="00AB2277"/>
     <w:rsid w:val="00B45953"/>
+    <w:rsid w:val="00BD1A52"/>
     <w:rsid w:val="00C36650"/>
     <w:rsid w:val="00C60D95"/>
     <w:rsid w:val="00C6566B"/>
@@ -13766,17 +13387,17 @@
     <w:lsdException w:name="Unresolved Mention" w:semiHidden="1" w:unhideWhenUsed="1"/>
     <w:lsdException w:name="Smart Link" w:semiHidden="1" w:unhideWhenUsed="1"/>
   </w:latentStyles>
-  <w:style w:type="paragraph" w:default="1" w:styleId="Normalny">
+  <w:style w:type="paragraph" w:default="1" w:styleId="Normal">
     <w:name w:val="Normal"/>
     <w:qFormat/>
   </w:style>
-  <w:style w:type="character" w:default="1" w:styleId="Domylnaczcionkaakapitu">
+  <w:style w:type="character" w:default="1" w:styleId="Fuentedeprrafopredeter">
     <w:name w:val="Default Paragraph Font"/>
     <w:uiPriority w:val="1"/>
     <w:semiHidden/>
     <w:unhideWhenUsed/>
   </w:style>
-  <w:style w:type="table" w:default="1" w:styleId="Standardowy">
+  <w:style w:type="table" w:default="1" w:styleId="Tablanormal">
     <w:name w:val="Normal Table"/>
     <w:uiPriority w:val="99"/>
     <w:semiHidden/>
@@ -13791,7 +13412,7 @@
       </w:tblCellMar>
     </w:tblPr>
   </w:style>
-  <w:style w:type="numbering" w:default="1" w:styleId="Bezlisty">
+  <w:style w:type="numbering" w:default="1" w:styleId="Sinlista">
     <w:name w:val="No List"/>
     <w:uiPriority w:val="99"/>
     <w:semiHidden/>
@@ -14127,21 +13748,10 @@
 </file>
 
 <file path=customXml/item1.xml><?xml version="1.0" encoding="utf-8"?>
-<p:properties xmlns:p="http://schemas.microsoft.com/office/2006/metadata/properties" xmlns:xsi="http://www.w3.org/2001/XMLSchema-instance" xmlns:pc="http://schemas.microsoft.com/office/infopath/2007/PartnerControls">
-  <documentManagement/>
-</p:properties>
+<b:Sources xmlns:b="http://schemas.openxmlformats.org/officeDocument/2006/bibliography" xmlns="http://schemas.openxmlformats.org/officeDocument/2006/bibliography" SelectedStyle="\APASixthEditionOfficeOnline.xsl" StyleName="APA" Version="6"/>
 </file>
 
 <file path=customXml/item2.xml><?xml version="1.0" encoding="utf-8"?>
-<?mso-contentType ?>
-<FormTemplates xmlns="http://schemas.microsoft.com/sharepoint/v3/contenttype/forms">
-  <Display>DocumentLibraryForm</Display>
-  <Edit>DocumentLibraryForm</Edit>
-  <New>DocumentLibraryForm</New>
-</FormTemplates>
-</file>
-
-<file path=customXml/item3.xml><?xml version="1.0" encoding="utf-8"?>
 <ct:contentTypeSchema xmlns:ct="http://schemas.microsoft.com/office/2006/metadata/contentType" xmlns:ma="http://schemas.microsoft.com/office/2006/metadata/properties/metaAttributes" ct:_="" ma:_="" ma:contentTypeName="Document" ma:contentTypeID="0x01010011969A99975E704893396190DA1A5459" ma:contentTypeVersion="2" ma:contentTypeDescription="Create a new document." ma:contentTypeScope="" ma:versionID="97da8ddb9d447a3ff124840a985c2733">
   <xsd:schema xmlns:xsd="http://www.w3.org/2001/XMLSchema" xmlns:xs="http://www.w3.org/2001/XMLSchema" xmlns:p="http://schemas.microsoft.com/office/2006/metadata/properties" xmlns:ns3="194766e4-0712-4782-902b-02fbcb4237a0" targetNamespace="http://schemas.microsoft.com/office/2006/metadata/properties" ma:root="true" ma:fieldsID="4f1a4069e40eb2e6564cd2147c25f163" ns3:_="">
     <xsd:import namespace="194766e4-0712-4782-902b-02fbcb4237a0"/>
@@ -14273,28 +13883,30 @@
 </ct:contentTypeSchema>
 </file>
 
+<file path=customXml/item3.xml><?xml version="1.0" encoding="utf-8"?>
+<?mso-contentType ?>
+<FormTemplates xmlns="http://schemas.microsoft.com/sharepoint/v3/contenttype/forms">
+  <Display>DocumentLibraryForm</Display>
+  <Edit>DocumentLibraryForm</Edit>
+  <New>DocumentLibraryForm</New>
+</FormTemplates>
+</file>
+
 <file path=customXml/item4.xml><?xml version="1.0" encoding="utf-8"?>
-<b:Sources xmlns:b="http://schemas.openxmlformats.org/officeDocument/2006/bibliography" xmlns="http://schemas.openxmlformats.org/officeDocument/2006/bibliography" SelectedStyle="\APASixthEditionOfficeOnline.xsl" StyleName="APA" Version="6"/>
+<p:properties xmlns:p="http://schemas.microsoft.com/office/2006/metadata/properties" xmlns:xsi="http://www.w3.org/2001/XMLSchema-instance" xmlns:pc="http://schemas.microsoft.com/office/infopath/2007/PartnerControls">
+  <documentManagement/>
+</p:properties>
 </file>
 
 <file path=customXml/itemProps1.xml><?xml version="1.0" encoding="utf-8"?>
-<ds:datastoreItem xmlns:ds="http://schemas.openxmlformats.org/officeDocument/2006/customXml" ds:itemID="{5423178B-35CA-4889-988E-78A08F0A2119}">
+<ds:datastoreItem xmlns:ds="http://schemas.openxmlformats.org/officeDocument/2006/customXml" ds:itemID="{3112A787-1A60-40B5-8685-0BC93B04A3F8}">
   <ds:schemaRefs>
-    <ds:schemaRef ds:uri="http://schemas.microsoft.com/office/2006/metadata/properties"/>
-    <ds:schemaRef ds:uri="http://schemas.microsoft.com/office/infopath/2007/PartnerControls"/>
+    <ds:schemaRef ds:uri="http://schemas.openxmlformats.org/officeDocument/2006/bibliography"/>
   </ds:schemaRefs>
 </ds:datastoreItem>
 </file>
 
 <file path=customXml/itemProps2.xml><?xml version="1.0" encoding="utf-8"?>
-<ds:datastoreItem xmlns:ds="http://schemas.openxmlformats.org/officeDocument/2006/customXml" ds:itemID="{0C30A707-477E-4B4F-AD2B-4F7BC2046C7E}">
-  <ds:schemaRefs>
-    <ds:schemaRef ds:uri="http://schemas.microsoft.com/sharepoint/v3/contenttype/forms"/>
-  </ds:schemaRefs>
-</ds:datastoreItem>
-</file>
-
-<file path=customXml/itemProps3.xml><?xml version="1.0" encoding="utf-8"?>
 <ds:datastoreItem xmlns:ds="http://schemas.openxmlformats.org/officeDocument/2006/customXml" ds:itemID="{3782CF05-CD58-4073-88B1-7BD7D28DC5B3}">
   <ds:schemaRefs>
     <ds:schemaRef ds:uri="http://schemas.microsoft.com/office/2006/metadata/contentType"/>
@@ -14312,10 +13924,19 @@
 </ds:datastoreItem>
 </file>
 
+<file path=customXml/itemProps3.xml><?xml version="1.0" encoding="utf-8"?>
+<ds:datastoreItem xmlns:ds="http://schemas.openxmlformats.org/officeDocument/2006/customXml" ds:itemID="{0C30A707-477E-4B4F-AD2B-4F7BC2046C7E}">
+  <ds:schemaRefs>
+    <ds:schemaRef ds:uri="http://schemas.microsoft.com/sharepoint/v3/contenttype/forms"/>
+  </ds:schemaRefs>
+</ds:datastoreItem>
+</file>
+
 <file path=customXml/itemProps4.xml><?xml version="1.0" encoding="utf-8"?>
-<ds:datastoreItem xmlns:ds="http://schemas.openxmlformats.org/officeDocument/2006/customXml" ds:itemID="{3112A787-1A60-40B5-8685-0BC93B04A3F8}">
+<ds:datastoreItem xmlns:ds="http://schemas.openxmlformats.org/officeDocument/2006/customXml" ds:itemID="{5423178B-35CA-4889-988E-78A08F0A2119}">
   <ds:schemaRefs>
-    <ds:schemaRef ds:uri="http://schemas.openxmlformats.org/officeDocument/2006/bibliography"/>
+    <ds:schemaRef ds:uri="http://schemas.microsoft.com/office/2006/metadata/properties"/>
+    <ds:schemaRef ds:uri="http://schemas.microsoft.com/office/infopath/2007/PartnerControls"/>
   </ds:schemaRefs>
 </ds:datastoreItem>
 </file>
</xml_diff>

<commit_message>
Mejora de planificación y actualización del PDF actual
</commit_message>
<xml_diff>
--- a/Docs/Plan/WRENCH STUDIO.docx
+++ b/Docs/Plan/WRENCH STUDIO.docx
@@ -439,6 +439,7 @@
         </w:rPr>
         <w:t xml:space="preserve"> </w:t>
       </w:r>
+      <w:proofErr w:type="spellStart"/>
       <w:r>
         <w:rPr>
           <w:rFonts w:asciiTheme="minorHAnsi" w:hAnsiTheme="minorHAnsi" w:cstheme="minorHAnsi"/>
@@ -447,7 +448,18 @@
           <w:szCs w:val="32"/>
           <w:lang w:val="es-ES"/>
         </w:rPr>
-        <w:t>Melley (</w:t>
+        <w:t>Melley</w:t>
+      </w:r>
+      <w:proofErr w:type="spellEnd"/>
+      <w:r>
+        <w:rPr>
+          <w:rFonts w:asciiTheme="minorHAnsi" w:hAnsiTheme="minorHAnsi" w:cstheme="minorHAnsi"/>
+          <w:color w:val="000000"/>
+          <w:sz w:val="32"/>
+          <w:szCs w:val="32"/>
+          <w:lang w:val="es-ES"/>
+        </w:rPr>
+        <w:t xml:space="preserve"> (</w:t>
       </w:r>
       <w:r>
         <w:rPr>
@@ -1422,21 +1434,7 @@
         <w:rPr>
           <w:lang w:val="es-ES"/>
         </w:rPr>
-        <w:t xml:space="preserve">El problema de que el juego no sea adictivo lo resolvemos dejando unos tiempos de espera en cada actividad, por </w:t>
-      </w:r>
-      <w:proofErr w:type="gramStart"/>
-      <w:r>
-        <w:rPr>
-          <w:lang w:val="es-ES"/>
-        </w:rPr>
-        <w:t>ejemplo</w:t>
-      </w:r>
-      <w:proofErr w:type="gramEnd"/>
-      <w:r>
-        <w:rPr>
-          <w:lang w:val="es-ES"/>
-        </w:rPr>
-        <w:t xml:space="preserve"> asistir a una clase podría dejar 30 minutos de espera</w:t>
+        <w:t>El problema de que el juego no sea adictivo lo resolvemos dejando unos tiempos de espera en cada actividad, por ejemplo asistir a una clase podría dejar 30 minutos de espera</w:t>
       </w:r>
       <w:r>
         <w:rPr>
@@ -2796,8 +2794,20 @@
                 <w:color w:val="000000"/>
                 <w:lang w:val="es-ES" w:eastAsia="pl-PL"/>
               </w:rPr>
-              <w:t xml:space="preserve"> Melley</w:t>
-            </w:r>
+              <w:t xml:space="preserve"> </w:t>
+            </w:r>
+            <w:proofErr w:type="spellStart"/>
+            <w:r>
+              <w:rPr>
+                <w:rFonts w:ascii="Calibri" w:eastAsia="Times New Roman" w:hAnsi="Calibri" w:cs="Calibri"/>
+                <w:b/>
+                <w:bCs/>
+                <w:color w:val="000000"/>
+                <w:lang w:val="es-ES" w:eastAsia="pl-PL"/>
+              </w:rPr>
+              <w:t>Melley</w:t>
+            </w:r>
+            <w:proofErr w:type="spellEnd"/>
           </w:p>
         </w:tc>
         <w:tc>
@@ -4144,29 +4154,16 @@
         <w:jc w:val="center"/>
       </w:pPr>
       <w:r>
-        <w:t xml:space="preserve">Tabela </w:t>
-      </w:r>
-      <w:r>
-        <w:fldChar w:fldCharType="begin"/>
-      </w:r>
-      <w:r>
-        <w:instrText xml:space="preserve"> SEQ Tabela \* ARABIC </w:instrText>
-      </w:r>
-      <w:r>
-        <w:fldChar w:fldCharType="separate"/>
-      </w:r>
-      <w:r>
-        <w:rPr>
-          <w:noProof/>
-        </w:rPr>
-        <w:t>1</w:t>
-      </w:r>
-      <w:r>
-        <w:rPr>
-          <w:noProof/>
-        </w:rPr>
-        <w:fldChar w:fldCharType="end"/>
-      </w:r>
+        <w:t xml:space="preserve">Tabla </w:t>
+      </w:r>
+      <w:fldSimple w:instr=" SEQ Tabela \* ARABIC ">
+        <w:r>
+          <w:rPr>
+            <w:noProof/>
+          </w:rPr>
+          <w:t>1</w:t>
+        </w:r>
+      </w:fldSimple>
       <w:r>
         <w:t xml:space="preserve"> División de papeles</w:t>
       </w:r>
@@ -4309,7 +4306,25 @@
               <w:rPr>
                 <w:lang w:val="es-ES"/>
               </w:rPr>
-              <w:t>parte visual de aplicación</w:t>
+              <w:t xml:space="preserve">la </w:t>
+            </w:r>
+            <w:r>
+              <w:rPr>
+                <w:lang w:val="es-ES"/>
+              </w:rPr>
+              <w:t xml:space="preserve">parte visual de </w:t>
+            </w:r>
+            <w:r>
+              <w:rPr>
+                <w:lang w:val="es-ES"/>
+              </w:rPr>
+              <w:t xml:space="preserve">la </w:t>
+            </w:r>
+            <w:r>
+              <w:rPr>
+                <w:lang w:val="es-ES"/>
+              </w:rPr>
+              <w:t>aplicación</w:t>
             </w:r>
           </w:p>
         </w:tc>
@@ -4342,7 +4357,19 @@
               <w:rPr>
                 <w:lang w:val="es-ES"/>
               </w:rPr>
-              <w:t>Juega rol de administrador d</w:t>
+              <w:t>Juega</w:t>
+            </w:r>
+            <w:r>
+              <w:rPr>
+                <w:lang w:val="es-ES"/>
+              </w:rPr>
+              <w:t xml:space="preserve"> el</w:t>
+            </w:r>
+            <w:r>
+              <w:rPr>
+                <w:lang w:val="es-ES"/>
+              </w:rPr>
+              <w:t xml:space="preserve"> rol de administrador d</w:t>
             </w:r>
             <w:r>
               <w:rPr>
@@ -4354,7 +4381,19 @@
               <w:rPr>
                 <w:lang w:val="es-ES"/>
               </w:rPr>
-              <w:t xml:space="preserve"> Cuida el orden de planificación y los </w:t>
+              <w:t xml:space="preserve"> Cuida el orden de </w:t>
+            </w:r>
+            <w:r>
+              <w:rPr>
+                <w:lang w:val="es-ES"/>
+              </w:rPr>
+              <w:t xml:space="preserve">la </w:t>
+            </w:r>
+            <w:r>
+              <w:rPr>
+                <w:lang w:val="es-ES"/>
+              </w:rPr>
+              <w:t xml:space="preserve">planificación y los </w:t>
             </w:r>
             <w:proofErr w:type="spellStart"/>
             <w:r>
@@ -4368,7 +4407,19 @@
               <w:rPr>
                 <w:lang w:val="es-ES"/>
               </w:rPr>
-              <w:t xml:space="preserve"> de proyecto.</w:t>
+              <w:t xml:space="preserve"> de</w:t>
+            </w:r>
+            <w:r>
+              <w:rPr>
+                <w:lang w:val="es-ES"/>
+              </w:rPr>
+              <w:t>l</w:t>
+            </w:r>
+            <w:r>
+              <w:rPr>
+                <w:lang w:val="es-ES"/>
+              </w:rPr>
+              <w:t xml:space="preserve"> proyecto.</w:t>
             </w:r>
             <w:r>
               <w:rPr>
@@ -4407,7 +4458,31 @@
               <w:rPr>
                 <w:lang w:val="es-ES"/>
               </w:rPr>
-              <w:t>Tiene visión clara de p</w:t>
+              <w:t>Tiene</w:t>
+            </w:r>
+            <w:r>
+              <w:rPr>
+                <w:lang w:val="es-ES"/>
+              </w:rPr>
+              <w:t xml:space="preserve"> una</w:t>
+            </w:r>
+            <w:r>
+              <w:rPr>
+                <w:lang w:val="es-ES"/>
+              </w:rPr>
+              <w:t xml:space="preserve"> visión clara de</w:t>
+            </w:r>
+            <w:r>
+              <w:rPr>
+                <w:lang w:val="es-ES"/>
+              </w:rPr>
+              <w:t>l</w:t>
+            </w:r>
+            <w:r>
+              <w:rPr>
+                <w:lang w:val="es-ES"/>
+              </w:rPr>
+              <w:t xml:space="preserve"> p</w:t>
             </w:r>
             <w:r>
               <w:rPr>
@@ -4443,7 +4518,19 @@
               <w:rPr>
                 <w:lang w:val="es-ES"/>
               </w:rPr>
-              <w:t xml:space="preserve"> debe estar en backlog.</w:t>
+              <w:t xml:space="preserve"> debe estar en </w:t>
+            </w:r>
+            <w:r>
+              <w:rPr>
+                <w:lang w:val="es-ES"/>
+              </w:rPr>
+              <w:t xml:space="preserve">el </w:t>
+            </w:r>
+            <w:r>
+              <w:rPr>
+                <w:lang w:val="es-ES"/>
+              </w:rPr>
+              <w:t>backlog.</w:t>
             </w:r>
           </w:p>
         </w:tc>
@@ -4476,7 +4563,19 @@
               <w:rPr>
                 <w:lang w:val="es-ES"/>
               </w:rPr>
-              <w:t>Se encarga de codificación d</w:t>
+              <w:t>Se encarga de</w:t>
+            </w:r>
+            <w:r>
+              <w:rPr>
+                <w:lang w:val="es-ES"/>
+              </w:rPr>
+              <w:t xml:space="preserve"> la</w:t>
+            </w:r>
+            <w:r>
+              <w:rPr>
+                <w:lang w:val="es-ES"/>
+              </w:rPr>
+              <w:t xml:space="preserve"> codificación d</w:t>
             </w:r>
             <w:r>
               <w:rPr>
@@ -4527,7 +4626,19 @@
               <w:rPr>
                 <w:lang w:val="es-ES"/>
               </w:rPr>
-              <w:t xml:space="preserve"> de software </w:t>
+              <w:t xml:space="preserve"> de</w:t>
+            </w:r>
+            <w:r>
+              <w:rPr>
+                <w:lang w:val="es-ES"/>
+              </w:rPr>
+              <w:t>l</w:t>
+            </w:r>
+            <w:r>
+              <w:rPr>
+                <w:lang w:val="es-ES"/>
+              </w:rPr>
+              <w:t xml:space="preserve"> software </w:t>
             </w:r>
             <w:r>
               <w:rPr>
@@ -4551,7 +4662,25 @@
               <w:rPr>
                 <w:lang w:val="es-ES"/>
               </w:rPr>
-              <w:t xml:space="preserve">modos de mejoramiento de </w:t>
+              <w:t>formas</w:t>
+            </w:r>
+            <w:r>
+              <w:rPr>
+                <w:lang w:val="es-ES"/>
+              </w:rPr>
+              <w:t xml:space="preserve"> de mejora</w:t>
+            </w:r>
+            <w:r>
+              <w:rPr>
+                <w:lang w:val="es-ES"/>
+              </w:rPr>
+              <w:t>r el</w:t>
+            </w:r>
+            <w:r>
+              <w:rPr>
+                <w:lang w:val="es-ES"/>
+              </w:rPr>
+              <w:t xml:space="preserve"> </w:t>
             </w:r>
             <w:r>
               <w:rPr>
@@ -4597,7 +4726,19 @@
               <w:rPr>
                 <w:lang w:val="es-ES"/>
               </w:rPr>
-              <w:t>Se encarga de documentación d</w:t>
+              <w:t>Se encarga de</w:t>
+            </w:r>
+            <w:r>
+              <w:rPr>
+                <w:lang w:val="es-ES"/>
+              </w:rPr>
+              <w:t xml:space="preserve"> la</w:t>
+            </w:r>
+            <w:r>
+              <w:rPr>
+                <w:lang w:val="es-ES"/>
+              </w:rPr>
+              <w:t xml:space="preserve"> documentación d</w:t>
             </w:r>
             <w:r>
               <w:rPr>
@@ -4615,7 +4756,7 @@
               <w:rPr>
                 <w:lang w:val="es-ES"/>
               </w:rPr>
-              <w:t xml:space="preserve">Se encarga de proyecto de diagramas </w:t>
+              <w:t>Realiza los diagramas necesarios.</w:t>
             </w:r>
           </w:p>
         </w:tc>
@@ -4629,19 +4770,11 @@
           <w:lang w:val="es-ES"/>
         </w:rPr>
       </w:pPr>
-      <w:proofErr w:type="spellStart"/>
-      <w:r>
-        <w:rPr>
-          <w:lang w:val="es-ES"/>
-        </w:rPr>
-        <w:t>Tabela</w:t>
-      </w:r>
-      <w:proofErr w:type="spellEnd"/>
-      <w:r>
-        <w:rPr>
-          <w:lang w:val="es-ES"/>
-        </w:rPr>
-        <w:t xml:space="preserve"> </w:t>
+      <w:r>
+        <w:rPr>
+          <w:lang w:val="es-ES"/>
+        </w:rPr>
+        <w:t xml:space="preserve">Tabla </w:t>
       </w:r>
       <w:r>
         <w:fldChar w:fldCharType="begin"/>
@@ -5037,21 +5170,19 @@
               <w:rPr>
                 <w:lang w:val="es-ES"/>
               </w:rPr>
-              <w:t xml:space="preserve">Encontrar </w:t>
-            </w:r>
-            <w:proofErr w:type="gramStart"/>
-            <w:r>
-              <w:rPr>
-                <w:lang w:val="es-ES"/>
-              </w:rPr>
-              <w:t>otro programas</w:t>
-            </w:r>
-            <w:proofErr w:type="gramEnd"/>
-            <w:r>
-              <w:rPr>
-                <w:lang w:val="es-ES"/>
-              </w:rPr>
-              <w:t xml:space="preserve">, trabajar en paralelo, </w:t>
+              <w:t>Encontrar otro</w:t>
+            </w:r>
+            <w:r>
+              <w:rPr>
+                <w:lang w:val="es-ES"/>
+              </w:rPr>
+              <w:t>s</w:t>
+            </w:r>
+            <w:r>
+              <w:rPr>
+                <w:lang w:val="es-ES"/>
+              </w:rPr>
+              <w:t xml:space="preserve"> programas, trabajar en paralelo, </w:t>
             </w:r>
             <w:r>
               <w:rPr>
@@ -5751,134 +5882,42 @@
     </w:p>
     <w:p>
       <w:pPr>
-        <w:rPr>
-          <w:lang w:val="es-ES"/>
-        </w:rPr>
-      </w:pPr>
-      <w:r>
-        <w:rPr>
-          <w:lang w:val="es-ES"/>
-        </w:rPr>
-        <w:t xml:space="preserve">Hemos elegido </w:t>
-      </w:r>
-      <w:r>
-        <w:rPr>
-          <w:lang w:val="es-ES"/>
-        </w:rPr>
-        <w:t>el proceso software ágil, por causa de previstos cambios</w:t>
-      </w:r>
-      <w:r>
-        <w:rPr>
-          <w:lang w:val="es-ES"/>
-        </w:rPr>
-        <w:t xml:space="preserve"> de requisitos </w:t>
-      </w:r>
-      <w:proofErr w:type="spellStart"/>
-      <w:r>
-        <w:rPr>
-          <w:lang w:val="es-ES"/>
-        </w:rPr>
-        <w:t>y</w:t>
-      </w:r>
-      <w:proofErr w:type="spellEnd"/>
-      <w:r>
-        <w:rPr>
-          <w:lang w:val="es-ES"/>
-        </w:rPr>
-        <w:t xml:space="preserve"> ideas</w:t>
-      </w:r>
-      <w:r>
-        <w:rPr>
-          <w:lang w:val="es-ES"/>
-        </w:rPr>
-        <w:t xml:space="preserve"> durante proyecto.</w:t>
-      </w:r>
-      <w:r>
-        <w:rPr>
-          <w:lang w:val="es-ES"/>
-        </w:rPr>
-        <w:t xml:space="preserve"> Es m</w:t>
-      </w:r>
-      <w:r>
-        <w:rPr>
-          <w:lang w:val="es-ES"/>
-        </w:rPr>
-        <w:t xml:space="preserve">enos </w:t>
-      </w:r>
-      <w:r>
-        <w:rPr>
-          <w:lang w:val="es-ES"/>
-        </w:rPr>
-        <w:t>sujetable</w:t>
-      </w:r>
-      <w:r>
-        <w:rPr>
-          <w:lang w:val="es-ES"/>
-        </w:rPr>
-        <w:t xml:space="preserve"> al plan</w:t>
-      </w:r>
-      <w:r>
-        <w:rPr>
-          <w:lang w:val="es-ES"/>
-        </w:rPr>
-        <w:t xml:space="preserve"> original.</w:t>
-      </w:r>
-      <w:r>
-        <w:rPr>
-          <w:lang w:val="es-ES"/>
-        </w:rPr>
-        <w:t xml:space="preserve"> Se centra más en funcionamiento del software que en detalles de documentación</w:t>
-      </w:r>
-      <w:r>
-        <w:rPr>
-          <w:lang w:val="es-ES"/>
-        </w:rPr>
-        <w:t>.</w:t>
-      </w:r>
-      <w:r>
-        <w:rPr>
-          <w:lang w:val="es-ES"/>
-        </w:rPr>
-        <w:t xml:space="preserve"> Permite colaboración y m</w:t>
-      </w:r>
-      <w:r>
-        <w:rPr>
-          <w:lang w:val="es-ES"/>
-        </w:rPr>
-        <w:t xml:space="preserve">ayor </w:t>
-      </w:r>
-      <w:r>
-        <w:rPr>
-          <w:lang w:val="es-ES"/>
-        </w:rPr>
-        <w:t>flexibilidad entre miembros de equipo.</w:t>
+        <w:jc w:val="both"/>
+        <w:rPr>
+          <w:lang w:val="es-ES"/>
+        </w:rPr>
+      </w:pPr>
+      <w:r>
+        <w:rPr>
+          <w:lang w:val="es-ES"/>
+        </w:rPr>
+        <w:t>Hemos elegido el proceso software ágil ya que puede resultar más útil si se producen cambios y surgen nuevas ideas durante el proyecto. Es más flexible con respecto al plan original. Se centra más en el funcionamiento del software que en detalles de la documentación. Permite colaboración y mayor flexibilidad entre los miembros del equipo.</w:t>
       </w:r>
     </w:p>
     <w:p>
       <w:pPr>
-        <w:rPr>
-          <w:lang w:val="es-ES"/>
-        </w:rPr>
-      </w:pPr>
-      <w:r>
-        <w:rPr>
-          <w:lang w:val="es-ES"/>
-        </w:rPr>
-        <w:t xml:space="preserve">Enlace para </w:t>
-      </w:r>
-      <w:proofErr w:type="gramStart"/>
-      <w:r>
-        <w:rPr>
-          <w:lang w:val="es-ES"/>
-        </w:rPr>
-        <w:t>nuestro página</w:t>
-      </w:r>
-      <w:proofErr w:type="gramEnd"/>
-      <w:r>
-        <w:rPr>
-          <w:lang w:val="es-ES"/>
-        </w:rPr>
-        <w:t xml:space="preserve"> </w:t>
+        <w:jc w:val="both"/>
+        <w:rPr>
+          <w:lang w:val="es-ES"/>
+        </w:rPr>
+      </w:pPr>
+      <w:r>
+        <w:rPr>
+          <w:lang w:val="es-ES"/>
+        </w:rPr>
+        <w:t>Enlace para nuestr</w:t>
+      </w:r>
+      <w:r>
+        <w:rPr>
+          <w:lang w:val="es-ES"/>
+        </w:rPr>
+        <w:t>a</w:t>
+      </w:r>
+      <w:r>
+        <w:rPr>
+          <w:lang w:val="es-ES"/>
+        </w:rPr>
+        <w:t xml:space="preserve"> página </w:t>
       </w:r>
       <w:proofErr w:type="spellStart"/>
       <w:r>
@@ -5906,6 +5945,7 @@
     </w:p>
     <w:p>
       <w:pPr>
+        <w:jc w:val="both"/>
         <w:rPr>
           <w:noProof/>
           <w:lang w:val="es-ES"/>
@@ -5937,24 +5977,54 @@
           <w:noProof/>
           <w:lang w:val="es-ES"/>
         </w:rPr>
+        <w:t>, haciendo así que el product backlog esté diferenciado en distintos apartados</w:t>
+      </w:r>
+      <w:r>
+        <w:rPr>
+          <w:noProof/>
+          <w:lang w:val="es-ES"/>
+        </w:rPr>
         <w:t>.</w:t>
+      </w:r>
+      <w:r>
+        <w:rPr>
+          <w:noProof/>
+          <w:lang w:val="es-ES"/>
+        </w:rPr>
+        <w:t xml:space="preserve"> Además, tenemos una lista Sprint Backlog en la que ponemos todas las tareas correspondientes al sprint actual de forma que podemos ver claramente lo que tenemos que hacer hasta que termine el sprint. Por último, tenemos también una lista con las tareas completadas, para tener constancia de todo lo que hemos terminado en nuestro proyecto.</w:t>
       </w:r>
     </w:p>
     <w:p>
       <w:pPr>
-        <w:rPr>
-          <w:lang w:val="es-ES"/>
-        </w:rPr>
-      </w:pPr>
-      <w:r>
+        <w:jc w:val="both"/>
         <w:rPr>
           <w:noProof/>
+          <w:lang w:val="es-ES"/>
+        </w:rPr>
+      </w:pPr>
+      <w:r>
+        <w:rPr>
+          <w:noProof/>
+          <w:lang w:val="es-ES"/>
+        </w:rPr>
+        <w:t>Aquí se puede ver una captura de nuestro tablero con las distintas listas y tarjetas:</w:t>
+      </w:r>
+    </w:p>
+    <w:p>
+      <w:pPr>
+        <w:rPr>
+          <w:lang w:val="es-ES"/>
+        </w:rPr>
+      </w:pPr>
+      <w:r>
+        <w:rPr>
+          <w:lang w:val="es-ES"/>
         </w:rPr>
         <w:drawing>
-          <wp:inline distT="0" distB="0" distL="0" distR="0" wp14:anchorId="40160D05" wp14:editId="225E2B2C">
-            <wp:extent cx="6265406" cy="3947160"/>
-            <wp:effectExtent l="0" t="0" r="2540" b="0"/>
-            <wp:docPr id="2" name="Obraz 2"/>
+          <wp:inline distT="0" distB="0" distL="0" distR="0" wp14:anchorId="1DE1A3AC" wp14:editId="21BF794B">
+            <wp:extent cx="5760720" cy="2577465"/>
+            <wp:effectExtent l="0" t="0" r="0" b="0"/>
+            <wp:docPr id="4" name="Imagen 4" descr="Interfaz de usuario gráfica, Aplicación&#10;&#10;Descripción generada automáticamente"/>
             <wp:cNvGraphicFramePr>
               <a:graphicFrameLocks xmlns:a="http://schemas.openxmlformats.org/drawingml/2006/main" noChangeAspect="1"/>
             </wp:cNvGraphicFramePr>
@@ -5962,36 +6032,23 @@
               <a:graphicData uri="http://schemas.openxmlformats.org/drawingml/2006/picture">
                 <pic:pic xmlns:pic="http://schemas.openxmlformats.org/drawingml/2006/picture">
                   <pic:nvPicPr>
-                    <pic:cNvPr id="2" name="Obraz 2"/>
+                    <pic:cNvPr id="4" name="Imagen 4" descr="Interfaz de usuario gráfica, Aplicación&#10;&#10;Descripción generada automáticamente"/>
                     <pic:cNvPicPr/>
                   </pic:nvPicPr>
-                  <pic:blipFill rotWithShape="1">
-                    <a:blip r:embed="rId14">
-                      <a:extLst>
-                        <a:ext uri="{28A0092B-C50C-407E-A947-70E740481C1C}">
-                          <a14:useLocalDpi xmlns:a14="http://schemas.microsoft.com/office/drawing/2010/main" val="0"/>
-                        </a:ext>
-                      </a:extLst>
-                    </a:blip>
-                    <a:srcRect l="12259" t="15982" r="16887" b="4663"/>
-                    <a:stretch/>
+                  <pic:blipFill>
+                    <a:blip r:embed="rId14"/>
+                    <a:stretch>
+                      <a:fillRect/>
+                    </a:stretch>
                   </pic:blipFill>
-                  <pic:spPr bwMode="auto">
+                  <pic:spPr>
                     <a:xfrm>
                       <a:off x="0" y="0"/>
-                      <a:ext cx="6279596" cy="3956100"/>
+                      <a:ext cx="5760720" cy="2577465"/>
                     </a:xfrm>
                     <a:prstGeom prst="rect">
                       <a:avLst/>
                     </a:prstGeom>
-                    <a:ln>
-                      <a:noFill/>
-                    </a:ln>
-                    <a:extLst>
-                      <a:ext uri="{53640926-AAD7-44D8-BBD7-CCE9431645EC}">
-                        <a14:shadowObscured xmlns:a14="http://schemas.microsoft.com/office/drawing/2010/main"/>
-                      </a:ext>
-                    </a:extLst>
                   </pic:spPr>
                 </pic:pic>
               </a:graphicData>
@@ -6441,25 +6498,7 @@
                 <w:bCs/>
                 <w:lang w:val="es-ES"/>
               </w:rPr>
-              <w:t>NFR</w:t>
-            </w:r>
-            <w:proofErr w:type="gramStart"/>
-            <w:r>
-              <w:rPr>
-                <w:b/>
-                <w:bCs/>
-                <w:lang w:val="es-ES"/>
-              </w:rPr>
-              <w:t>03:Timepo</w:t>
-            </w:r>
-            <w:proofErr w:type="gramEnd"/>
-            <w:r>
-              <w:rPr>
-                <w:b/>
-                <w:bCs/>
-                <w:lang w:val="es-ES"/>
-              </w:rPr>
-              <w:t xml:space="preserve"> limitado de j</w:t>
+              <w:t>NFR03:Timepo limitado de j</w:t>
             </w:r>
             <w:r>
               <w:rPr>
@@ -7215,25 +7254,7 @@
                 <w:bCs/>
                 <w:lang w:val="es-ES"/>
               </w:rPr>
-              <w:t>NFR</w:t>
-            </w:r>
-            <w:proofErr w:type="gramStart"/>
-            <w:r>
-              <w:rPr>
-                <w:b/>
-                <w:bCs/>
-                <w:lang w:val="es-ES"/>
-              </w:rPr>
-              <w:t>07:Derechos</w:t>
-            </w:r>
-            <w:proofErr w:type="gramEnd"/>
-            <w:r>
-              <w:rPr>
-                <w:b/>
-                <w:bCs/>
-                <w:lang w:val="es-ES"/>
-              </w:rPr>
-              <w:t xml:space="preserve"> de autor d</w:t>
+              <w:t>NFR07:Derechos de autor d</w:t>
             </w:r>
             <w:r>
               <w:rPr>
@@ -7392,16 +7413,7 @@
                 <w:bCs/>
                 <w:lang w:val="es-ES"/>
               </w:rPr>
-              <w:t>NFR</w:t>
-            </w:r>
-            <w:proofErr w:type="gramStart"/>
-            <w:r>
-              <w:rPr>
-                <w:b/>
-                <w:bCs/>
-                <w:lang w:val="es-ES"/>
-              </w:rPr>
-              <w:t>0</w:t>
+              <w:t>NFR0</w:t>
             </w:r>
             <w:r>
               <w:rPr>
@@ -7425,16 +7437,7 @@
                 <w:bCs/>
                 <w:lang w:val="es-ES"/>
               </w:rPr>
-              <w:t>Conjunto</w:t>
-            </w:r>
-            <w:proofErr w:type="gramEnd"/>
-            <w:r>
-              <w:rPr>
-                <w:b/>
-                <w:bCs/>
-                <w:lang w:val="es-ES"/>
-              </w:rPr>
-              <w:t xml:space="preserve"> de caracteres usados</w:t>
+              <w:t>Conjunto de caracteres usados</w:t>
             </w:r>
           </w:p>
         </w:tc>
@@ -7595,16 +7598,7 @@
                 <w:bCs/>
                 <w:lang w:val="es-ES"/>
               </w:rPr>
-              <w:t>FR</w:t>
-            </w:r>
-            <w:proofErr w:type="gramStart"/>
-            <w:r>
-              <w:rPr>
-                <w:b/>
-                <w:bCs/>
-                <w:lang w:val="es-ES"/>
-              </w:rPr>
-              <w:t>0</w:t>
+              <w:t>FR0</w:t>
             </w:r>
             <w:r>
               <w:rPr>
@@ -7638,7 +7632,6 @@
               </w:rPr>
               <w:t>apa</w:t>
             </w:r>
-            <w:proofErr w:type="gramEnd"/>
           </w:p>
         </w:tc>
       </w:tr>
@@ -7926,16 +7919,7 @@
                 <w:bCs/>
                 <w:lang w:val="es-ES"/>
               </w:rPr>
-              <w:t>FR</w:t>
-            </w:r>
-            <w:proofErr w:type="gramStart"/>
-            <w:r>
-              <w:rPr>
-                <w:b/>
-                <w:bCs/>
-                <w:lang w:val="es-ES"/>
-              </w:rPr>
-              <w:t>0</w:t>
+              <w:t>FR0</w:t>
             </w:r>
             <w:r>
               <w:rPr>
@@ -7959,16 +7943,7 @@
                 <w:bCs/>
                 <w:lang w:val="es-ES"/>
               </w:rPr>
-              <w:t>Movimiento</w:t>
-            </w:r>
-            <w:proofErr w:type="gramEnd"/>
-            <w:r>
-              <w:rPr>
-                <w:b/>
-                <w:bCs/>
-                <w:lang w:val="es-ES"/>
-              </w:rPr>
-              <w:t xml:space="preserve"> por el mapa</w:t>
+              <w:t>Movimiento por el mapa</w:t>
             </w:r>
           </w:p>
         </w:tc>
@@ -8147,21 +8122,7 @@
               <w:rPr>
                 <w:lang w:val="es-ES"/>
               </w:rPr>
-              <w:t xml:space="preserve">. (Al </w:t>
-            </w:r>
-            <w:proofErr w:type="gramStart"/>
-            <w:r>
-              <w:rPr>
-                <w:lang w:val="es-ES"/>
-              </w:rPr>
-              <w:t>pulsar  “</w:t>
-            </w:r>
-            <w:proofErr w:type="gramEnd"/>
-            <w:r>
-              <w:rPr>
-                <w:lang w:val="es-ES"/>
-              </w:rPr>
-              <w:t>arriba”, se mueve hacia arriba, al pu</w:t>
+              <w:t>. (Al pulsar  “arriba”, se mueve hacia arriba, al pu</w:t>
             </w:r>
             <w:r>
               <w:rPr>
@@ -8302,16 +8263,7 @@
                 <w:bCs/>
                 <w:lang w:val="es-ES"/>
               </w:rPr>
-              <w:t>FR</w:t>
-            </w:r>
-            <w:proofErr w:type="gramStart"/>
-            <w:r>
-              <w:rPr>
-                <w:b/>
-                <w:bCs/>
-                <w:lang w:val="es-ES"/>
-              </w:rPr>
-              <w:t>0</w:t>
+              <w:t>FR0</w:t>
             </w:r>
             <w:r>
               <w:rPr>
@@ -8335,16 +8287,7 @@
                 <w:bCs/>
                 <w:lang w:val="es-ES"/>
               </w:rPr>
-              <w:t>Menu</w:t>
-            </w:r>
-            <w:proofErr w:type="gramEnd"/>
-            <w:r>
-              <w:rPr>
-                <w:b/>
-                <w:bCs/>
-                <w:lang w:val="es-ES"/>
-              </w:rPr>
-              <w:t xml:space="preserve"> de opciones</w:t>
+              <w:t>Menu de opciones</w:t>
             </w:r>
           </w:p>
         </w:tc>
@@ -8723,16 +8666,7 @@
                 <w:bCs/>
                 <w:lang w:val="es-ES"/>
               </w:rPr>
-              <w:t>FR</w:t>
-            </w:r>
-            <w:proofErr w:type="gramStart"/>
-            <w:r>
-              <w:rPr>
-                <w:b/>
-                <w:bCs/>
-                <w:lang w:val="es-ES"/>
-              </w:rPr>
-              <w:t>0</w:t>
+              <w:t>FR0</w:t>
             </w:r>
             <w:r>
               <w:rPr>
@@ -8756,16 +8690,7 @@
                 <w:bCs/>
                 <w:lang w:val="es-ES"/>
               </w:rPr>
-              <w:t>Tiempo</w:t>
-            </w:r>
-            <w:proofErr w:type="gramEnd"/>
-            <w:r>
-              <w:rPr>
-                <w:b/>
-                <w:bCs/>
-                <w:lang w:val="es-ES"/>
-              </w:rPr>
-              <w:t xml:space="preserve"> de espera</w:t>
+              <w:t>Tiempo de espera</w:t>
             </w:r>
           </w:p>
         </w:tc>
@@ -9062,16 +8987,7 @@
                 <w:bCs/>
                 <w:lang w:val="es-ES"/>
               </w:rPr>
-              <w:t>FR</w:t>
-            </w:r>
-            <w:proofErr w:type="gramStart"/>
-            <w:r>
-              <w:rPr>
-                <w:b/>
-                <w:bCs/>
-                <w:lang w:val="es-ES"/>
-              </w:rPr>
-              <w:t>0</w:t>
+              <w:t>FR0</w:t>
             </w:r>
             <w:r>
               <w:rPr>
@@ -9095,16 +9011,7 @@
                 <w:bCs/>
                 <w:lang w:val="es-ES"/>
               </w:rPr>
-              <w:t>Oportunidad</w:t>
-            </w:r>
-            <w:proofErr w:type="gramEnd"/>
-            <w:r>
-              <w:rPr>
-                <w:b/>
-                <w:bCs/>
-                <w:lang w:val="es-ES"/>
-              </w:rPr>
-              <w:t xml:space="preserve"> de aprendizaje</w:t>
+              <w:t>Oportunidad de aprendizaje</w:t>
             </w:r>
           </w:p>
         </w:tc>
@@ -9266,16 +9173,7 @@
                 <w:lang w:val="es-ES"/>
               </w:rPr>
               <w:lastRenderedPageBreak/>
-              <w:t>FR</w:t>
-            </w:r>
-            <w:proofErr w:type="gramStart"/>
-            <w:r>
-              <w:rPr>
-                <w:b/>
-                <w:bCs/>
-                <w:lang w:val="es-ES"/>
-              </w:rPr>
-              <w:t>0</w:t>
+              <w:t>FR0</w:t>
             </w:r>
             <w:r>
               <w:rPr>
@@ -9301,7 +9199,6 @@
               </w:rPr>
               <w:t>Monotarea</w:t>
             </w:r>
-            <w:proofErr w:type="gramEnd"/>
           </w:p>
         </w:tc>
       </w:tr>
@@ -9451,16 +9348,7 @@
                 <w:bCs/>
                 <w:lang w:val="es-ES"/>
               </w:rPr>
-              <w:t>FR</w:t>
-            </w:r>
-            <w:proofErr w:type="gramStart"/>
-            <w:r>
-              <w:rPr>
-                <w:b/>
-                <w:bCs/>
-                <w:lang w:val="es-ES"/>
-              </w:rPr>
-              <w:t>0</w:t>
+              <w:t>FR0</w:t>
             </w:r>
             <w:r>
               <w:rPr>
@@ -9484,16 +9372,7 @@
                 <w:bCs/>
                 <w:lang w:val="es-ES"/>
               </w:rPr>
-              <w:t>Modos</w:t>
-            </w:r>
-            <w:proofErr w:type="gramEnd"/>
-            <w:r>
-              <w:rPr>
-                <w:b/>
-                <w:bCs/>
-                <w:lang w:val="es-ES"/>
-              </w:rPr>
-              <w:t xml:space="preserve"> del juego</w:t>
+              <w:t>Modos del juego</w:t>
             </w:r>
           </w:p>
         </w:tc>
@@ -9584,16 +9463,8 @@
               <w:rPr>
                 <w:lang w:val="es-ES"/>
               </w:rPr>
-              <w:t xml:space="preserve"> de juego, por </w:t>
-            </w:r>
-            <w:proofErr w:type="gramStart"/>
-            <w:r>
-              <w:rPr>
-                <w:lang w:val="es-ES"/>
-              </w:rPr>
-              <w:t>ejemplo</w:t>
-            </w:r>
-            <w:proofErr w:type="gramEnd"/>
+              <w:t xml:space="preserve"> de juego, por ejemplo</w:t>
+            </w:r>
             <w:r>
               <w:rPr>
                 <w:lang w:val="es-ES"/>
@@ -12967,6 +12838,7 @@
     <w:rsid w:val="00C36650"/>
     <w:rsid w:val="00C60D95"/>
     <w:rsid w:val="00C6566B"/>
+    <w:rsid w:val="00DB7420"/>
     <w:rsid w:val="00E333E6"/>
     <w:rsid w:val="00EE26DB"/>
     <w:rsid w:val="00F24454"/>
@@ -13752,6 +13624,21 @@
 </file>
 
 <file path=customXml/item2.xml><?xml version="1.0" encoding="utf-8"?>
+<p:properties xmlns:p="http://schemas.microsoft.com/office/2006/metadata/properties" xmlns:xsi="http://www.w3.org/2001/XMLSchema-instance" xmlns:pc="http://schemas.microsoft.com/office/infopath/2007/PartnerControls">
+  <documentManagement/>
+</p:properties>
+</file>
+
+<file path=customXml/item3.xml><?xml version="1.0" encoding="utf-8"?>
+<?mso-contentType ?>
+<FormTemplates xmlns="http://schemas.microsoft.com/sharepoint/v3/contenttype/forms">
+  <Display>DocumentLibraryForm</Display>
+  <Edit>DocumentLibraryForm</Edit>
+  <New>DocumentLibraryForm</New>
+</FormTemplates>
+</file>
+
+<file path=customXml/item4.xml><?xml version="1.0" encoding="utf-8"?>
 <ct:contentTypeSchema xmlns:ct="http://schemas.microsoft.com/office/2006/metadata/contentType" xmlns:ma="http://schemas.microsoft.com/office/2006/metadata/properties/metaAttributes" ct:_="" ma:_="" ma:contentTypeName="Document" ma:contentTypeID="0x01010011969A99975E704893396190DA1A5459" ma:contentTypeVersion="2" ma:contentTypeDescription="Create a new document." ma:contentTypeScope="" ma:versionID="97da8ddb9d447a3ff124840a985c2733">
   <xsd:schema xmlns:xsd="http://www.w3.org/2001/XMLSchema" xmlns:xs="http://www.w3.org/2001/XMLSchema" xmlns:p="http://schemas.microsoft.com/office/2006/metadata/properties" xmlns:ns3="194766e4-0712-4782-902b-02fbcb4237a0" targetNamespace="http://schemas.microsoft.com/office/2006/metadata/properties" ma:root="true" ma:fieldsID="4f1a4069e40eb2e6564cd2147c25f163" ns3:_="">
     <xsd:import namespace="194766e4-0712-4782-902b-02fbcb4237a0"/>
@@ -13883,21 +13770,6 @@
 </ct:contentTypeSchema>
 </file>
 
-<file path=customXml/item3.xml><?xml version="1.0" encoding="utf-8"?>
-<?mso-contentType ?>
-<FormTemplates xmlns="http://schemas.microsoft.com/sharepoint/v3/contenttype/forms">
-  <Display>DocumentLibraryForm</Display>
-  <Edit>DocumentLibraryForm</Edit>
-  <New>DocumentLibraryForm</New>
-</FormTemplates>
-</file>
-
-<file path=customXml/item4.xml><?xml version="1.0" encoding="utf-8"?>
-<p:properties xmlns:p="http://schemas.microsoft.com/office/2006/metadata/properties" xmlns:xsi="http://www.w3.org/2001/XMLSchema-instance" xmlns:pc="http://schemas.microsoft.com/office/infopath/2007/PartnerControls">
-  <documentManagement/>
-</p:properties>
-</file>
-
 <file path=customXml/itemProps1.xml><?xml version="1.0" encoding="utf-8"?>
 <ds:datastoreItem xmlns:ds="http://schemas.openxmlformats.org/officeDocument/2006/customXml" ds:itemID="{3112A787-1A60-40B5-8685-0BC93B04A3F8}">
   <ds:schemaRefs>
@@ -13907,6 +13779,23 @@
 </file>
 
 <file path=customXml/itemProps2.xml><?xml version="1.0" encoding="utf-8"?>
+<ds:datastoreItem xmlns:ds="http://schemas.openxmlformats.org/officeDocument/2006/customXml" ds:itemID="{5423178B-35CA-4889-988E-78A08F0A2119}">
+  <ds:schemaRefs>
+    <ds:schemaRef ds:uri="http://schemas.microsoft.com/office/2006/metadata/properties"/>
+    <ds:schemaRef ds:uri="http://schemas.microsoft.com/office/infopath/2007/PartnerControls"/>
+  </ds:schemaRefs>
+</ds:datastoreItem>
+</file>
+
+<file path=customXml/itemProps3.xml><?xml version="1.0" encoding="utf-8"?>
+<ds:datastoreItem xmlns:ds="http://schemas.openxmlformats.org/officeDocument/2006/customXml" ds:itemID="{0C30A707-477E-4B4F-AD2B-4F7BC2046C7E}">
+  <ds:schemaRefs>
+    <ds:schemaRef ds:uri="http://schemas.microsoft.com/sharepoint/v3/contenttype/forms"/>
+  </ds:schemaRefs>
+</ds:datastoreItem>
+</file>
+
+<file path=customXml/itemProps4.xml><?xml version="1.0" encoding="utf-8"?>
 <ds:datastoreItem xmlns:ds="http://schemas.openxmlformats.org/officeDocument/2006/customXml" ds:itemID="{3782CF05-CD58-4073-88B1-7BD7D28DC5B3}">
   <ds:schemaRefs>
     <ds:schemaRef ds:uri="http://schemas.microsoft.com/office/2006/metadata/contentType"/>
@@ -13922,21 +13811,4 @@
     <ds:schemaRef ds:uri="http://schemas.microsoft.com/internal/obd"/>
   </ds:schemaRefs>
 </ds:datastoreItem>
-</file>
-
-<file path=customXml/itemProps3.xml><?xml version="1.0" encoding="utf-8"?>
-<ds:datastoreItem xmlns:ds="http://schemas.openxmlformats.org/officeDocument/2006/customXml" ds:itemID="{0C30A707-477E-4B4F-AD2B-4F7BC2046C7E}">
-  <ds:schemaRefs>
-    <ds:schemaRef ds:uri="http://schemas.microsoft.com/sharepoint/v3/contenttype/forms"/>
-  </ds:schemaRefs>
-</ds:datastoreItem>
-</file>
-
-<file path=customXml/itemProps4.xml><?xml version="1.0" encoding="utf-8"?>
-<ds:datastoreItem xmlns:ds="http://schemas.openxmlformats.org/officeDocument/2006/customXml" ds:itemID="{5423178B-35CA-4889-988E-78A08F0A2119}">
-  <ds:schemaRefs>
-    <ds:schemaRef ds:uri="http://schemas.microsoft.com/office/2006/metadata/properties"/>
-    <ds:schemaRef ds:uri="http://schemas.microsoft.com/office/infopath/2007/PartnerControls"/>
-  </ds:schemaRefs>
-</ds:datastoreItem>
 </file>
</xml_diff>

<commit_message>
Modifiqué el documento y subí el diagrama
</commit_message>
<xml_diff>
--- a/Docs/Plan/WRENCH STUDIO.docx
+++ b/Docs/Plan/WRENCH STUDIO.docx
@@ -6,7 +6,7 @@
       <w:pPr>
         <w:jc w:val="center"/>
         <w:rPr>
-          <w:rStyle w:val="Ttulodellibro"/>
+          <w:rStyle w:val="Tytuksiki"/>
           <w:sz w:val="96"/>
           <w:szCs w:val="96"/>
           <w:lang w:val="es-ES"/>
@@ -16,7 +16,7 @@
       <w:bookmarkEnd w:id="0"/>
       <w:r>
         <w:rPr>
-          <w:rStyle w:val="Ttulodellibro"/>
+          <w:rStyle w:val="Tytuksiki"/>
           <w:noProof/>
           <w:sz w:val="96"/>
           <w:szCs w:val="96"/>
@@ -100,7 +100,7 @@
       </w:r>
       <w:r>
         <w:rPr>
-          <w:rStyle w:val="Ttulodellibro"/>
+          <w:rStyle w:val="Tytuksiki"/>
           <w:sz w:val="96"/>
           <w:szCs w:val="96"/>
           <w:lang w:val="es-ES"/>
@@ -112,7 +112,7 @@
       <w:pPr>
         <w:jc w:val="center"/>
         <w:rPr>
-          <w:rStyle w:val="Ttulodellibro"/>
+          <w:rStyle w:val="Tytuksiki"/>
           <w:sz w:val="96"/>
           <w:szCs w:val="96"/>
           <w:lang w:val="es-ES"/>
@@ -123,7 +123,7 @@
       <w:pPr>
         <w:jc w:val="center"/>
         <w:rPr>
-          <w:rStyle w:val="Ttulodellibro"/>
+          <w:rStyle w:val="Tytuksiki"/>
           <w:sz w:val="96"/>
           <w:szCs w:val="96"/>
           <w:lang w:val="es-ES"/>
@@ -134,7 +134,7 @@
       <w:pPr>
         <w:jc w:val="center"/>
         <w:rPr>
-          <w:rStyle w:val="Ttulodellibro"/>
+          <w:rStyle w:val="Tytuksiki"/>
           <w:sz w:val="96"/>
           <w:szCs w:val="96"/>
           <w:lang w:val="es-ES"/>
@@ -145,7 +145,7 @@
       <w:pPr>
         <w:jc w:val="center"/>
         <w:rPr>
-          <w:rStyle w:val="Ttulodellibro"/>
+          <w:rStyle w:val="Tytuksiki"/>
           <w:sz w:val="96"/>
           <w:szCs w:val="96"/>
           <w:lang w:val="es-ES"/>
@@ -156,7 +156,7 @@
       <w:pPr>
         <w:jc w:val="center"/>
         <w:rPr>
-          <w:rStyle w:val="Ttulodellibro"/>
+          <w:rStyle w:val="Tytuksiki"/>
           <w:rFonts w:cstheme="minorHAnsi"/>
           <w:b w:val="0"/>
           <w:bCs w:val="0"/>
@@ -169,7 +169,7 @@
       </w:pPr>
       <w:r>
         <w:rPr>
-          <w:rStyle w:val="Ttulodellibro"/>
+          <w:rStyle w:val="Tytuksiki"/>
           <w:rFonts w:cstheme="minorHAnsi"/>
           <w:b w:val="0"/>
           <w:bCs w:val="0"/>
@@ -184,7 +184,7 @@
     </w:p>
     <w:p>
       <w:pPr>
-        <w:pStyle w:val="NormalWeb"/>
+        <w:pStyle w:val="NormalnyWeb"/>
         <w:numPr>
           <w:ilvl w:val="0"/>
           <w:numId w:val="2"/>
@@ -263,7 +263,7 @@
     </w:p>
     <w:p>
       <w:pPr>
-        <w:pStyle w:val="NormalWeb"/>
+        <w:pStyle w:val="NormalnyWeb"/>
         <w:numPr>
           <w:ilvl w:val="0"/>
           <w:numId w:val="2"/>
@@ -332,7 +332,7 @@
     </w:p>
     <w:p>
       <w:pPr>
-        <w:pStyle w:val="NormalWeb"/>
+        <w:pStyle w:val="NormalnyWeb"/>
         <w:numPr>
           <w:ilvl w:val="0"/>
           <w:numId w:val="2"/>
@@ -401,7 +401,7 @@
     </w:p>
     <w:p>
       <w:pPr>
-        <w:pStyle w:val="NormalWeb"/>
+        <w:pStyle w:val="NormalnyWeb"/>
         <w:numPr>
           <w:ilvl w:val="0"/>
           <w:numId w:val="2"/>
@@ -417,7 +417,6 @@
           <w:lang w:val="es-ES"/>
         </w:rPr>
       </w:pPr>
-      <w:proofErr w:type="spellStart"/>
       <w:r>
         <w:rPr>
           <w:rFonts w:asciiTheme="minorHAnsi" w:hAnsiTheme="minorHAnsi" w:cstheme="minorHAnsi"/>
@@ -428,7 +427,6 @@
         </w:rPr>
         <w:t>Nicoló</w:t>
       </w:r>
-      <w:proofErr w:type="spellEnd"/>
       <w:r>
         <w:rPr>
           <w:rFonts w:asciiTheme="minorHAnsi" w:hAnsiTheme="minorHAnsi" w:cstheme="minorHAnsi"/>
@@ -439,7 +437,6 @@
         </w:rPr>
         <w:t xml:space="preserve"> </w:t>
       </w:r>
-      <w:proofErr w:type="spellStart"/>
       <w:r>
         <w:rPr>
           <w:rFonts w:asciiTheme="minorHAnsi" w:hAnsiTheme="minorHAnsi" w:cstheme="minorHAnsi"/>
@@ -448,9 +445,8 @@
           <w:szCs w:val="32"/>
           <w:lang w:val="es-ES"/>
         </w:rPr>
-        <w:t>Melley</w:t>
+        <w:t>Melley (</w:t>
       </w:r>
-      <w:proofErr w:type="spellEnd"/>
       <w:r>
         <w:rPr>
           <w:rFonts w:asciiTheme="minorHAnsi" w:hAnsiTheme="minorHAnsi" w:cstheme="minorHAnsi"/>
@@ -459,7 +455,7 @@
           <w:szCs w:val="32"/>
           <w:lang w:val="es-ES"/>
         </w:rPr>
-        <w:t xml:space="preserve"> (</w:t>
+        <w:t>nicolomelley</w:t>
       </w:r>
       <w:r>
         <w:rPr>
@@ -469,7 +465,7 @@
           <w:szCs w:val="32"/>
           <w:lang w:val="es-ES"/>
         </w:rPr>
-        <w:t>nicolomelley</w:t>
+        <w:t>@</w:t>
       </w:r>
       <w:r>
         <w:rPr>
@@ -479,7 +475,7 @@
           <w:szCs w:val="32"/>
           <w:lang w:val="es-ES"/>
         </w:rPr>
-        <w:t>@</w:t>
+        <w:t>uma.es</w:t>
       </w:r>
       <w:r>
         <w:rPr>
@@ -489,22 +485,12 @@
           <w:szCs w:val="32"/>
           <w:lang w:val="es-ES"/>
         </w:rPr>
-        <w:t>uma.es</w:t>
-      </w:r>
-      <w:r>
-        <w:rPr>
-          <w:rFonts w:asciiTheme="minorHAnsi" w:hAnsiTheme="minorHAnsi" w:cstheme="minorHAnsi"/>
-          <w:color w:val="000000"/>
-          <w:sz w:val="32"/>
-          <w:szCs w:val="32"/>
-          <w:lang w:val="es-ES"/>
-        </w:rPr>
         <w:t>)</w:t>
       </w:r>
     </w:p>
     <w:p>
       <w:pPr>
-        <w:pStyle w:val="NormalWeb"/>
+        <w:pStyle w:val="NormalnyWeb"/>
         <w:numPr>
           <w:ilvl w:val="0"/>
           <w:numId w:val="2"/>
@@ -553,7 +539,7 @@
     </w:p>
     <w:p>
       <w:pPr>
-        <w:pStyle w:val="NormalWeb"/>
+        <w:pStyle w:val="NormalnyWeb"/>
         <w:numPr>
           <w:ilvl w:val="0"/>
           <w:numId w:val="2"/>
@@ -598,7 +584,7 @@
     </w:p>
     <w:p>
       <w:pPr>
-        <w:pStyle w:val="NormalWeb"/>
+        <w:pStyle w:val="NormalnyWeb"/>
         <w:numPr>
           <w:ilvl w:val="0"/>
           <w:numId w:val="2"/>
@@ -652,7 +638,7 @@
     </w:p>
     <w:p>
       <w:pPr>
-        <w:pStyle w:val="NormalWeb"/>
+        <w:pStyle w:val="NormalnyWeb"/>
         <w:numPr>
           <w:ilvl w:val="0"/>
           <w:numId w:val="2"/>
@@ -701,9 +687,9 @@
     </w:p>
     <w:p>
       <w:pPr>
-        <w:pStyle w:val="Prrafodelista"/>
-        <w:rPr>
-          <w:rStyle w:val="Ttulodellibro"/>
+        <w:pStyle w:val="Akapitzlist"/>
+        <w:rPr>
+          <w:rStyle w:val="Tytuksiki"/>
           <w:rFonts w:cstheme="minorHAnsi"/>
           <w:b w:val="0"/>
           <w:bCs w:val="0"/>
@@ -717,9 +703,9 @@
     </w:p>
     <w:p>
       <w:pPr>
-        <w:pStyle w:val="Prrafodelista"/>
-        <w:rPr>
-          <w:rStyle w:val="Ttulodellibro"/>
+        <w:pStyle w:val="Akapitzlist"/>
+        <w:rPr>
+          <w:rStyle w:val="Tytuksiki"/>
           <w:rFonts w:cstheme="minorHAnsi"/>
           <w:b w:val="0"/>
           <w:bCs w:val="0"/>
@@ -733,10 +719,10 @@
     </w:p>
     <w:p>
       <w:pPr>
-        <w:pStyle w:val="Prrafodelista"/>
+        <w:pStyle w:val="Akapitzlist"/>
         <w:jc w:val="center"/>
         <w:rPr>
-          <w:rStyle w:val="Ttulodellibro"/>
+          <w:rStyle w:val="Tytuksiki"/>
           <w:rFonts w:cstheme="minorHAnsi"/>
           <w:b w:val="0"/>
           <w:bCs w:val="0"/>
@@ -747,7 +733,7 @@
       </w:pPr>
       <w:r>
         <w:rPr>
-          <w:rStyle w:val="Ttulodellibro"/>
+          <w:rStyle w:val="Tytuksiki"/>
           <w:rFonts w:cstheme="minorHAnsi"/>
           <w:b w:val="0"/>
           <w:bCs w:val="0"/>
@@ -760,7 +746,7 @@
     </w:p>
     <w:p>
       <w:pPr>
-        <w:pStyle w:val="Prrafodelista"/>
+        <w:pStyle w:val="Akapitzlist"/>
         <w:jc w:val="center"/>
         <w:rPr>
           <w:sz w:val="24"/>
@@ -772,7 +758,7 @@
       <w:hyperlink r:id="rId12" w:history="1">
         <w:r>
           <w:rPr>
-            <w:rStyle w:val="Hipervnculo"/>
+            <w:rStyle w:val="Hipercze"/>
             <w:sz w:val="24"/>
             <w:szCs w:val="24"/>
             <w:lang w:val="es-ES"/>
@@ -783,7 +769,7 @@
     </w:p>
     <w:p>
       <w:pPr>
-        <w:pStyle w:val="Prrafodelista"/>
+        <w:pStyle w:val="Akapitzlist"/>
         <w:jc w:val="center"/>
         <w:rPr>
           <w:rFonts w:cstheme="minorHAnsi"/>
@@ -816,7 +802,7 @@
       <w:sdtContent>
         <w:p>
           <w:pPr>
-            <w:pStyle w:val="TtuloTDC"/>
+            <w:pStyle w:val="Nagwekspisutreci"/>
             <w:rPr>
               <w:rFonts w:asciiTheme="minorHAnsi" w:eastAsiaTheme="minorEastAsia" w:hAnsiTheme="minorHAnsi" w:cstheme="minorBidi"/>
               <w:color w:val="auto"/>
@@ -827,21 +813,21 @@
         </w:p>
         <w:p>
           <w:pPr>
-            <w:pStyle w:val="Ttulo1"/>
+            <w:pStyle w:val="Nagwek1"/>
             <w:rPr>
-              <w:rStyle w:val="Ttulo1Car"/>
+              <w:rStyle w:val="Nagwek1Znak"/>
             </w:rPr>
           </w:pPr>
           <w:r>
             <w:rPr>
-              <w:rStyle w:val="Ttulo1Car"/>
+              <w:rStyle w:val="Nagwek1Znak"/>
             </w:rPr>
             <w:t>TABLA DE CONTENIDOS</w:t>
           </w:r>
         </w:p>
         <w:p>
           <w:pPr>
-            <w:pStyle w:val="TDC1"/>
+            <w:pStyle w:val="Spistreci1"/>
             <w:rPr>
               <w:noProof/>
               <w:sz w:val="22"/>
@@ -861,7 +847,7 @@
           <w:hyperlink w:anchor="_Toc128045672" w:history="1">
             <w:r>
               <w:rPr>
-                <w:rStyle w:val="Hipervnculo"/>
+                <w:rStyle w:val="Hipercze"/>
                 <w:noProof/>
                 <w:lang w:val="es-ES"/>
               </w:rPr>
@@ -919,7 +905,7 @@
         </w:p>
         <w:p>
           <w:pPr>
-            <w:pStyle w:val="TDC1"/>
+            <w:pStyle w:val="Spistreci1"/>
             <w:rPr>
               <w:noProof/>
               <w:sz w:val="22"/>
@@ -930,7 +916,7 @@
           <w:hyperlink w:anchor="_Toc128045673" w:history="1">
             <w:r>
               <w:rPr>
-                <w:rStyle w:val="Hipervnculo"/>
+                <w:rStyle w:val="Hipercze"/>
                 <w:noProof/>
                 <w:lang w:val="es-ES"/>
               </w:rPr>
@@ -988,7 +974,7 @@
         </w:p>
         <w:p>
           <w:pPr>
-            <w:pStyle w:val="TDC1"/>
+            <w:pStyle w:val="Spistreci1"/>
             <w:rPr>
               <w:noProof/>
               <w:sz w:val="22"/>
@@ -999,7 +985,7 @@
           <w:hyperlink w:anchor="_Toc128045674" w:history="1">
             <w:r>
               <w:rPr>
-                <w:rStyle w:val="Hipervnculo"/>
+                <w:rStyle w:val="Hipercze"/>
                 <w:noProof/>
                 <w:lang w:val="es-ES"/>
               </w:rPr>
@@ -1057,7 +1043,7 @@
         </w:p>
         <w:p>
           <w:pPr>
-            <w:pStyle w:val="TDC1"/>
+            <w:pStyle w:val="Spistreci1"/>
             <w:rPr>
               <w:noProof/>
               <w:sz w:val="22"/>
@@ -1068,7 +1054,7 @@
           <w:hyperlink w:anchor="_Toc128045675" w:history="1">
             <w:r>
               <w:rPr>
-                <w:rStyle w:val="Hipervnculo"/>
+                <w:rStyle w:val="Hipercze"/>
                 <w:noProof/>
               </w:rPr>
               <w:t>Sección 4: Planificación</w:t>
@@ -1125,7 +1111,7 @@
         </w:p>
         <w:p>
           <w:pPr>
-            <w:pStyle w:val="TDC1"/>
+            <w:pStyle w:val="Spistreci1"/>
             <w:rPr>
               <w:noProof/>
               <w:sz w:val="22"/>
@@ -1136,7 +1122,7 @@
           <w:hyperlink w:anchor="_Toc128045676" w:history="1">
             <w:r>
               <w:rPr>
-                <w:rStyle w:val="Hipervnculo"/>
+                <w:rStyle w:val="Hipercze"/>
                 <w:noProof/>
               </w:rPr>
               <w:t>Sección 5: Requisitos</w:t>
@@ -1193,7 +1179,7 @@
         </w:p>
         <w:p>
           <w:pPr>
-            <w:pStyle w:val="TDC1"/>
+            <w:pStyle w:val="Spistreci1"/>
             <w:rPr>
               <w:noProof/>
               <w:sz w:val="22"/>
@@ -1204,7 +1190,7 @@
           <w:hyperlink w:anchor="_Toc128045677" w:history="1">
             <w:r>
               <w:rPr>
-                <w:rStyle w:val="Hipervnculo"/>
+                <w:rStyle w:val="Hipercze"/>
                 <w:noProof/>
                 <w:lang w:val="es-ES"/>
               </w:rPr>
@@ -1273,9 +1259,9 @@
     </w:sdt>
     <w:p>
       <w:pPr>
-        <w:pStyle w:val="Prrafodelista"/>
-        <w:rPr>
-          <w:rStyle w:val="Ttulodellibro"/>
+        <w:pStyle w:val="Akapitzlist"/>
+        <w:rPr>
+          <w:rStyle w:val="Tytuksiki"/>
           <w:rFonts w:cstheme="minorHAnsi"/>
           <w:b w:val="0"/>
           <w:bCs w:val="0"/>
@@ -1287,9 +1273,9 @@
     </w:p>
     <w:p>
       <w:pPr>
-        <w:pStyle w:val="Ttulo1"/>
-        <w:rPr>
-          <w:rStyle w:val="Ttulodellibro"/>
+        <w:pStyle w:val="Nagwek1"/>
+        <w:rPr>
+          <w:rStyle w:val="Tytuksiki"/>
           <w:b w:val="0"/>
           <w:bCs w:val="0"/>
           <w:smallCaps w:val="0"/>
@@ -1298,7 +1284,7 @@
       </w:pPr>
       <w:r>
         <w:rPr>
-          <w:rStyle w:val="Ttulodellibro"/>
+          <w:rStyle w:val="Tytuksiki"/>
           <w:b w:val="0"/>
           <w:bCs w:val="0"/>
           <w:smallCaps w:val="0"/>
@@ -1311,7 +1297,7 @@
       <w:bookmarkStart w:id="2" w:name="_Toc128045672"/>
       <w:r>
         <w:rPr>
-          <w:rStyle w:val="Ttulodellibro"/>
+          <w:rStyle w:val="Tytuksiki"/>
           <w:b w:val="0"/>
           <w:bCs w:val="0"/>
           <w:smallCaps w:val="0"/>
@@ -1485,7 +1471,7 @@
       <w:hyperlink w:anchor="_Ir_a_siguiente" w:history="1">
         <w:r>
           <w:rPr>
-            <w:rStyle w:val="Hipervnculo"/>
+            <w:rStyle w:val="Hipercze"/>
             <w:i/>
             <w:iCs/>
             <w:lang w:val="es-ES"/>
@@ -1496,7 +1482,7 @@
     </w:p>
     <w:p>
       <w:pPr>
-        <w:pStyle w:val="Ttulo1"/>
+        <w:pStyle w:val="Nagwek1"/>
         <w:rPr>
           <w:lang w:val="es-ES"/>
         </w:rPr>
@@ -1504,7 +1490,7 @@
       <w:bookmarkStart w:id="3" w:name="_Toc127303772"/>
       <w:r>
         <w:rPr>
-          <w:rStyle w:val="Ttulo1Car"/>
+          <w:rStyle w:val="Nagwek1Znak"/>
           <w:lang w:val="es-ES"/>
         </w:rPr>
         <w:br w:type="column"/>
@@ -1512,7 +1498,7 @@
       <w:bookmarkStart w:id="4" w:name="_Toc128045673"/>
       <w:r>
         <w:rPr>
-          <w:rStyle w:val="Ttulo1Car"/>
+          <w:rStyle w:val="Nagwek1Znak"/>
           <w:lang w:val="es-ES"/>
         </w:rPr>
         <w:lastRenderedPageBreak/>
@@ -1520,14 +1506,14 @@
       </w:r>
       <w:r>
         <w:rPr>
-          <w:rStyle w:val="Ttulo1Car"/>
+          <w:rStyle w:val="Nagwek1Znak"/>
           <w:lang w:val="es-ES"/>
         </w:rPr>
         <w:t>o</w:t>
       </w:r>
       <w:r>
         <w:rPr>
-          <w:rStyle w:val="Ttulo1Car"/>
+          <w:rStyle w:val="Nagwek1Znak"/>
           <w:lang w:val="es-ES"/>
         </w:rPr>
         <w:t>les</w:t>
@@ -1694,7 +1680,6 @@
               </w:rPr>
               <w:t xml:space="preserve"> gr</w:t>
             </w:r>
-            <w:proofErr w:type="spellStart"/>
             <w:r>
               <w:rPr>
                 <w:rFonts w:ascii="Calibri" w:eastAsia="Times New Roman" w:hAnsi="Calibri" w:cs="Calibri"/>
@@ -1707,7 +1692,6 @@
               </w:rPr>
               <w:t>áfico</w:t>
             </w:r>
-            <w:proofErr w:type="spellEnd"/>
           </w:p>
         </w:tc>
         <w:tc>
@@ -2774,7 +2758,6 @@
                 <w:lang w:eastAsia="pl-PL"/>
               </w:rPr>
             </w:pPr>
-            <w:proofErr w:type="spellStart"/>
             <w:r>
               <w:rPr>
                 <w:rFonts w:ascii="Calibri" w:eastAsia="Times New Roman" w:hAnsi="Calibri" w:cs="Calibri"/>
@@ -2783,31 +2766,8 @@
                 <w:color w:val="000000"/>
                 <w:lang w:val="es-ES" w:eastAsia="pl-PL"/>
               </w:rPr>
-              <w:t>Nicoló</w:t>
-            </w:r>
-            <w:proofErr w:type="spellEnd"/>
-            <w:r>
-              <w:rPr>
-                <w:rFonts w:ascii="Calibri" w:eastAsia="Times New Roman" w:hAnsi="Calibri" w:cs="Calibri"/>
-                <w:b/>
-                <w:bCs/>
-                <w:color w:val="000000"/>
-                <w:lang w:val="es-ES" w:eastAsia="pl-PL"/>
-              </w:rPr>
-              <w:t xml:space="preserve"> </w:t>
-            </w:r>
-            <w:proofErr w:type="spellStart"/>
-            <w:r>
-              <w:rPr>
-                <w:rFonts w:ascii="Calibri" w:eastAsia="Times New Roman" w:hAnsi="Calibri" w:cs="Calibri"/>
-                <w:b/>
-                <w:bCs/>
-                <w:color w:val="000000"/>
-                <w:lang w:val="es-ES" w:eastAsia="pl-PL"/>
-              </w:rPr>
-              <w:t>Melley</w:t>
-            </w:r>
-            <w:proofErr w:type="spellEnd"/>
+              <w:t>Nicoló Melley</w:t>
+            </w:r>
           </w:p>
         </w:tc>
         <w:tc>
@@ -4150,7 +4110,7 @@
     </w:tbl>
     <w:p>
       <w:pPr>
-        <w:pStyle w:val="Descripcin"/>
+        <w:pStyle w:val="Legenda"/>
         <w:jc w:val="center"/>
       </w:pPr>
       <w:r>
@@ -4171,7 +4131,7 @@
     <w:p/>
     <w:tbl>
       <w:tblPr>
-        <w:tblStyle w:val="Tablaconcuadrcula"/>
+        <w:tblStyle w:val="Tabela-Siatka"/>
         <w:tblW w:w="0" w:type="auto"/>
         <w:tblLook w:val="04A0" w:firstRow="1" w:lastRow="0" w:firstColumn="1" w:lastColumn="0" w:noHBand="0" w:noVBand="1"/>
       </w:tblPr>
@@ -4231,7 +4191,7 @@
           <w:p>
             <w:r>
               <w:rPr>
-                <w:rStyle w:val="nfasis"/>
+                <w:rStyle w:val="Uwydatnienie"/>
               </w:rPr>
               <w:t>Analista</w:t>
             </w:r>
@@ -4256,13 +4216,13 @@
           <w:p>
             <w:r>
               <w:rPr>
-                <w:rStyle w:val="nfasis"/>
+                <w:rStyle w:val="Uwydatnienie"/>
               </w:rPr>
               <w:t>Diseñador</w:t>
             </w:r>
             <w:r>
               <w:rPr>
-                <w:rStyle w:val="nfasis"/>
+                <w:rStyle w:val="Uwydatnienie"/>
               </w:rPr>
               <w:t xml:space="preserve"> gráfico</w:t>
             </w:r>
@@ -4337,7 +4297,7 @@
           <w:p>
             <w:r>
               <w:rPr>
-                <w:rStyle w:val="nfasis"/>
+                <w:rStyle w:val="Uwydatnienie"/>
               </w:rPr>
               <w:t>Scrum Master</w:t>
             </w:r>
@@ -4393,21 +4353,7 @@
               <w:rPr>
                 <w:lang w:val="es-ES"/>
               </w:rPr>
-              <w:t xml:space="preserve">planificación y los </w:t>
-            </w:r>
-            <w:proofErr w:type="spellStart"/>
-            <w:r>
-              <w:rPr>
-                <w:lang w:val="es-ES"/>
-              </w:rPr>
-              <w:t>deadline</w:t>
-            </w:r>
-            <w:proofErr w:type="spellEnd"/>
-            <w:r>
-              <w:rPr>
-                <w:lang w:val="es-ES"/>
-              </w:rPr>
-              <w:t xml:space="preserve"> de</w:t>
+              <w:t>planificación y los deadline de</w:t>
             </w:r>
             <w:r>
               <w:rPr>
@@ -4438,7 +4384,7 @@
           <w:p>
             <w:r>
               <w:rPr>
-                <w:rStyle w:val="nfasis"/>
+                <w:rStyle w:val="Uwydatnienie"/>
               </w:rPr>
               <w:t>Product Owner</w:t>
             </w:r>
@@ -4543,7 +4489,7 @@
           <w:p>
             <w:r>
               <w:rPr>
-                <w:rStyle w:val="nfasis"/>
+                <w:rStyle w:val="Uwydatnienie"/>
               </w:rPr>
               <w:t>Programador</w:t>
             </w:r>
@@ -4594,7 +4540,7 @@
           <w:p>
             <w:r>
               <w:rPr>
-                <w:rStyle w:val="nfasis"/>
+                <w:rStyle w:val="Uwydatnienie"/>
               </w:rPr>
               <w:t>Tester</w:t>
             </w:r>
@@ -4705,7 +4651,7 @@
           <w:p>
             <w:r>
               <w:rPr>
-                <w:rStyle w:val="nfasis"/>
+                <w:rStyle w:val="Uwydatnienie"/>
               </w:rPr>
               <w:t>Modelador</w:t>
             </w:r>
@@ -4764,7 +4710,7 @@
     </w:tbl>
     <w:p>
       <w:pPr>
-        <w:pStyle w:val="Descripcin"/>
+        <w:pStyle w:val="Legenda"/>
         <w:jc w:val="center"/>
         <w:rPr>
           <w:lang w:val="es-ES"/>
@@ -4812,7 +4758,7 @@
       <w:pPr>
         <w:jc w:val="right"/>
         <w:rPr>
-          <w:rStyle w:val="Hipervnculo"/>
+          <w:rStyle w:val="Hipercze"/>
           <w:lang w:val="es-ES"/>
         </w:rPr>
       </w:pPr>
@@ -4849,7 +4795,7 @@
       </w:r>
       <w:r>
         <w:rPr>
-          <w:rStyle w:val="Hipervnculo"/>
+          <w:rStyle w:val="Hipercze"/>
           <w:i/>
           <w:iCs/>
           <w:lang w:val="es-ES"/>
@@ -4863,7 +4809,7 @@
     <w:bookmarkEnd w:id="6"/>
     <w:p>
       <w:pPr>
-        <w:pStyle w:val="Ttulo1"/>
+        <w:pStyle w:val="Nagwek1"/>
         <w:rPr>
           <w:i/>
           <w:iCs/>
@@ -4912,7 +4858,7 @@
     </w:p>
     <w:tbl>
       <w:tblPr>
-        <w:tblStyle w:val="Tablaconcuadrcula"/>
+        <w:tblStyle w:val="Tabela-Siatka"/>
         <w:tblW w:w="9918" w:type="dxa"/>
         <w:tblLook w:val="04A0" w:firstRow="1" w:lastRow="0" w:firstColumn="1" w:lastColumn="0" w:noHBand="0" w:noVBand="1"/>
       </w:tblPr>
@@ -5789,7 +5735,7 @@
       <w:pPr>
         <w:jc w:val="right"/>
         <w:rPr>
-          <w:rStyle w:val="Hipervnculo"/>
+          <w:rStyle w:val="Hipercze"/>
           <w:lang w:val="es-ES"/>
         </w:rPr>
       </w:pPr>
@@ -5826,7 +5772,7 @@
       </w:r>
       <w:r>
         <w:rPr>
-          <w:rStyle w:val="Hipervnculo"/>
+          <w:rStyle w:val="Hipercze"/>
           <w:i/>
           <w:iCs/>
           <w:lang w:val="es-ES"/>
@@ -5856,7 +5802,10 @@
     </w:p>
     <w:p>
       <w:pPr>
-        <w:pStyle w:val="Ttulo1"/>
+        <w:pStyle w:val="Nagwek1"/>
+        <w:rPr>
+          <w:lang w:val="es-ES"/>
+        </w:rPr>
       </w:pPr>
       <w:bookmarkStart w:id="11" w:name="_Sección_4:_Planificación"/>
       <w:bookmarkEnd w:id="11"/>
@@ -5868,6 +5817,9 @@
       </w:r>
       <w:bookmarkStart w:id="12" w:name="_Toc128045675"/>
       <w:r>
+        <w:rPr>
+          <w:lang w:val="es-ES"/>
+        </w:rPr>
         <w:lastRenderedPageBreak/>
         <w:t>Sección 4: Planificación</w:t>
       </w:r>
@@ -5917,16 +5869,8 @@
         <w:rPr>
           <w:lang w:val="es-ES"/>
         </w:rPr>
-        <w:t xml:space="preserve"> página </w:t>
+        <w:t xml:space="preserve"> página trello</w:t>
       </w:r>
-      <w:proofErr w:type="spellStart"/>
-      <w:r>
-        <w:rPr>
-          <w:lang w:val="es-ES"/>
-        </w:rPr>
-        <w:t>trello</w:t>
-      </w:r>
-      <w:proofErr w:type="spellEnd"/>
       <w:r>
         <w:rPr>
           <w:lang w:val="es-ES"/>
@@ -5936,7 +5880,7 @@
       <w:hyperlink r:id="rId13" w:history="1">
         <w:r>
           <w:rPr>
-            <w:rStyle w:val="Hipervnculo"/>
+            <w:rStyle w:val="Hipercze"/>
             <w:lang w:val="es-ES"/>
           </w:rPr>
           <w:t>https://trello.com/b/pwwPYUcS/planificaci%C3%B3n</w:t>
@@ -6018,6 +5962,7 @@
       </w:pPr>
       <w:r>
         <w:rPr>
+          <w:noProof/>
           <w:lang w:val="es-ES"/>
         </w:rPr>
         <w:drawing>
@@ -6076,7 +6021,7 @@
       <w:hyperlink w:anchor="_Sección_5:_Herramientas" w:history="1">
         <w:r>
           <w:rPr>
-            <w:rStyle w:val="Hipervnculo"/>
+            <w:rStyle w:val="Hipercze"/>
             <w:i/>
             <w:iCs/>
             <w:lang w:val="es-ES"/>
@@ -6087,10 +6032,13 @@
     </w:p>
     <w:p>
       <w:pPr>
-        <w:pStyle w:val="Ttulo1"/>
+        <w:pStyle w:val="Nagwek1"/>
         <w:pBdr>
           <w:bottom w:val="single" w:sz="4" w:space="1" w:color="ED7D31" w:themeColor="accent2"/>
         </w:pBdr>
+        <w:rPr>
+          <w:lang w:val="es-ES"/>
+        </w:rPr>
       </w:pPr>
       <w:bookmarkStart w:id="13" w:name="_Sección_5:_Herramientas"/>
       <w:bookmarkEnd w:id="13"/>
@@ -6104,15 +6052,24 @@
       </w:r>
       <w:bookmarkStart w:id="14" w:name="_Toc128045676"/>
       <w:r>
+        <w:rPr>
+          <w:lang w:val="es-ES"/>
+        </w:rPr>
         <w:lastRenderedPageBreak/>
         <w:t>Sección 5: Requisitos</w:t>
       </w:r>
       <w:bookmarkEnd w:id="14"/>
     </w:p>
-    <w:p/>
+    <w:p>
+      <w:pPr>
+        <w:rPr>
+          <w:lang w:val="es-ES"/>
+        </w:rPr>
+      </w:pPr>
+    </w:p>
     <w:tbl>
       <w:tblPr>
-        <w:tblStyle w:val="Tablaconcuadrcula"/>
+        <w:tblStyle w:val="Tabela-Siatka"/>
         <w:tblW w:w="0" w:type="auto"/>
         <w:tblBorders>
           <w:insideH w:val="none" w:sz="0" w:space="0" w:color="auto"/>
@@ -6299,7 +6256,7 @@
     </w:p>
     <w:tbl>
       <w:tblPr>
-        <w:tblStyle w:val="Tablaconcuadrcula"/>
+        <w:tblStyle w:val="Tabela-Siatka"/>
         <w:tblW w:w="0" w:type="auto"/>
         <w:tblBorders>
           <w:insideH w:val="none" w:sz="0" w:space="0" w:color="auto"/>
@@ -6466,7 +6423,7 @@
     </w:p>
     <w:tbl>
       <w:tblPr>
-        <w:tblStyle w:val="Tablaconcuadrcula"/>
+        <w:tblStyle w:val="Tabela-Siatka"/>
         <w:tblW w:w="0" w:type="auto"/>
         <w:tblBorders>
           <w:insideH w:val="none" w:sz="0" w:space="0" w:color="auto"/>
@@ -6623,7 +6580,7 @@
     </w:p>
     <w:tbl>
       <w:tblPr>
-        <w:tblStyle w:val="Tablaconcuadrcula"/>
+        <w:tblStyle w:val="Tabela-Siatka"/>
         <w:tblW w:w="0" w:type="auto"/>
         <w:tblBorders>
           <w:insideH w:val="none" w:sz="0" w:space="0" w:color="auto"/>
@@ -6806,7 +6763,7 @@
     </w:p>
     <w:tbl>
       <w:tblPr>
-        <w:tblStyle w:val="Tablaconcuadrcula"/>
+        <w:tblStyle w:val="Tabela-Siatka"/>
         <w:tblW w:w="0" w:type="auto"/>
         <w:tblBorders>
           <w:insideH w:val="none" w:sz="0" w:space="0" w:color="auto"/>
@@ -7009,7 +6966,7 @@
     </w:p>
     <w:tbl>
       <w:tblPr>
-        <w:tblStyle w:val="Tablaconcuadrcula"/>
+        <w:tblStyle w:val="Tabela-Siatka"/>
         <w:tblW w:w="0" w:type="auto"/>
         <w:tblBorders>
           <w:insideH w:val="none" w:sz="0" w:space="0" w:color="auto"/>
@@ -7106,44 +7063,8 @@
               <w:rPr>
                 <w:lang w:val="es-ES"/>
               </w:rPr>
-              <w:t xml:space="preserve"> herramientas enumeradas a continuación: </w:t>
-            </w:r>
-            <w:proofErr w:type="spellStart"/>
-            <w:r>
-              <w:rPr>
-                <w:lang w:val="es-ES"/>
-              </w:rPr>
-              <w:t>Piskel</w:t>
-            </w:r>
-            <w:proofErr w:type="spellEnd"/>
-            <w:r>
-              <w:rPr>
-                <w:lang w:val="es-ES"/>
-              </w:rPr>
-              <w:t xml:space="preserve">, </w:t>
-            </w:r>
-            <w:proofErr w:type="spellStart"/>
-            <w:r>
-              <w:rPr>
-                <w:lang w:val="es-ES"/>
-              </w:rPr>
-              <w:t>Illustrator</w:t>
-            </w:r>
-            <w:proofErr w:type="spellEnd"/>
-            <w:r>
-              <w:rPr>
-                <w:lang w:val="es-ES"/>
-              </w:rPr>
-              <w:t xml:space="preserve">, Photoshop, </w:t>
-            </w:r>
-            <w:proofErr w:type="spellStart"/>
-            <w:r>
-              <w:rPr>
-                <w:lang w:val="es-ES"/>
-              </w:rPr>
-              <w:t>Canva</w:t>
-            </w:r>
-            <w:proofErr w:type="spellEnd"/>
+              <w:t xml:space="preserve"> herramientas enumeradas a continuación: Piskel, Illustrator, Photoshop, Canva</w:t>
+            </w:r>
           </w:p>
         </w:tc>
       </w:tr>
@@ -7157,6 +7078,7 @@
             <w:pPr>
               <w:rPr>
                 <w:color w:val="FF0000"/>
+                <w:lang w:val="es-ES"/>
               </w:rPr>
             </w:pPr>
             <w:r>
@@ -7222,7 +7144,7 @@
     </w:p>
     <w:tbl>
       <w:tblPr>
-        <w:tblStyle w:val="Tablaconcuadrcula"/>
+        <w:tblStyle w:val="Tabela-Siatka"/>
         <w:tblW w:w="0" w:type="auto"/>
         <w:tblBorders>
           <w:insideH w:val="none" w:sz="0" w:space="0" w:color="auto"/>
@@ -7352,16 +7274,8 @@
               <w:rPr>
                 <w:lang w:val="es-ES"/>
               </w:rPr>
-              <w:t xml:space="preserve"> y asegurar la propiedad de los </w:t>
-            </w:r>
-            <w:proofErr w:type="spellStart"/>
-            <w:r>
-              <w:rPr>
-                <w:lang w:val="es-ES"/>
-              </w:rPr>
-              <w:t>assets</w:t>
-            </w:r>
-            <w:proofErr w:type="spellEnd"/>
+              <w:t xml:space="preserve"> y asegurar la propiedad de los assets</w:t>
+            </w:r>
             <w:r>
               <w:rPr>
                 <w:lang w:val="es-ES"/>
@@ -7381,7 +7295,7 @@
     </w:p>
     <w:tbl>
       <w:tblPr>
-        <w:tblStyle w:val="Tablaconcuadrcula"/>
+        <w:tblStyle w:val="Tabela-Siatka"/>
         <w:tblW w:w="0" w:type="auto"/>
         <w:tblBorders>
           <w:insideH w:val="none" w:sz="0" w:space="0" w:color="auto"/>
@@ -7566,7 +7480,7 @@
     </w:p>
     <w:tbl>
       <w:tblPr>
-        <w:tblStyle w:val="Tablaconcuadrcula"/>
+        <w:tblStyle w:val="Tabela-Siatka"/>
         <w:tblW w:w="0" w:type="auto"/>
         <w:tblBorders>
           <w:insideH w:val="none" w:sz="0" w:space="0" w:color="auto"/>
@@ -7787,7 +7701,7 @@
           </w:p>
           <w:p>
             <w:pPr>
-              <w:pStyle w:val="Prrafodelista"/>
+              <w:pStyle w:val="Akapitzlist"/>
               <w:numPr>
                 <w:ilvl w:val="0"/>
                 <w:numId w:val="6"/>
@@ -7853,7 +7767,7 @@
           </w:p>
           <w:p>
             <w:pPr>
-              <w:pStyle w:val="Prrafodelista"/>
+              <w:pStyle w:val="Akapitzlist"/>
               <w:numPr>
                 <w:ilvl w:val="0"/>
                 <w:numId w:val="6"/>
@@ -7887,7 +7801,7 @@
     </w:p>
     <w:tbl>
       <w:tblPr>
-        <w:tblStyle w:val="Tablaconcuadrcula"/>
+        <w:tblStyle w:val="Tabela-Siatka"/>
         <w:tblW w:w="0" w:type="auto"/>
         <w:tblBorders>
           <w:insideH w:val="none" w:sz="0" w:space="0" w:color="auto"/>
@@ -7982,7 +7896,7 @@
           </w:tcPr>
           <w:p>
             <w:pPr>
-              <w:pStyle w:val="NormalWeb"/>
+              <w:pStyle w:val="NormalnyWeb"/>
               <w:rPr>
                 <w:lang w:val="es-ES"/>
               </w:rPr>
@@ -7996,9 +7910,15 @@
               <w:t xml:space="preserve">quiero </w:t>
             </w:r>
             <w:r>
+              <w:rPr>
+                <w:lang w:val="es-ES"/>
+              </w:rPr>
               <w:t xml:space="preserve">que el sistema </w:t>
             </w:r>
             <w:r>
+              <w:rPr>
+                <w:lang w:val="es-ES"/>
+              </w:rPr>
               <w:t>permita</w:t>
             </w:r>
             <w:r>
@@ -8071,7 +7991,7 @@
           </w:p>
           <w:p>
             <w:pPr>
-              <w:pStyle w:val="Prrafodelista"/>
+              <w:pStyle w:val="Akapitzlist"/>
               <w:numPr>
                 <w:ilvl w:val="0"/>
                 <w:numId w:val="7"/>
@@ -8152,21 +8072,7 @@
               <w:rPr>
                 <w:lang w:val="es-ES"/>
               </w:rPr>
-              <w:t>, pulsar “</w:t>
-            </w:r>
-            <w:proofErr w:type="spellStart"/>
-            <w:r>
-              <w:rPr>
-                <w:lang w:val="es-ES"/>
-              </w:rPr>
-              <w:t>esc</w:t>
-            </w:r>
-            <w:proofErr w:type="spellEnd"/>
-            <w:r>
-              <w:rPr>
-                <w:lang w:val="es-ES"/>
-              </w:rPr>
-              <w:t>” sale al men</w:t>
+              <w:t>, pulsar “esc” sale al men</w:t>
             </w:r>
             <w:r>
               <w:rPr>
@@ -8189,7 +8095,7 @@
           </w:p>
           <w:p>
             <w:pPr>
-              <w:pStyle w:val="Prrafodelista"/>
+              <w:pStyle w:val="Akapitzlist"/>
               <w:numPr>
                 <w:ilvl w:val="0"/>
                 <w:numId w:val="7"/>
@@ -8231,7 +8137,7 @@
     </w:p>
     <w:tbl>
       <w:tblPr>
-        <w:tblStyle w:val="Tablaconcuadrcula"/>
+        <w:tblStyle w:val="Tabela-Siatka"/>
         <w:tblW w:w="0" w:type="auto"/>
         <w:tblBorders>
           <w:insideH w:val="none" w:sz="0" w:space="0" w:color="auto"/>
@@ -8480,7 +8386,7 @@
           </w:p>
           <w:p>
             <w:pPr>
-              <w:pStyle w:val="Prrafodelista"/>
+              <w:pStyle w:val="Akapitzlist"/>
               <w:numPr>
                 <w:ilvl w:val="0"/>
                 <w:numId w:val="10"/>
@@ -8528,7 +8434,7 @@
           </w:p>
           <w:p>
             <w:pPr>
-              <w:pStyle w:val="Prrafodelista"/>
+              <w:pStyle w:val="Akapitzlist"/>
               <w:numPr>
                 <w:ilvl w:val="0"/>
                 <w:numId w:val="10"/>
@@ -8576,7 +8482,7 @@
           </w:p>
           <w:p>
             <w:pPr>
-              <w:pStyle w:val="Prrafodelista"/>
+              <w:pStyle w:val="Akapitzlist"/>
               <w:numPr>
                 <w:ilvl w:val="0"/>
                 <w:numId w:val="10"/>
@@ -8606,7 +8512,7 @@
           </w:p>
           <w:p>
             <w:pPr>
-              <w:pStyle w:val="Prrafodelista"/>
+              <w:pStyle w:val="Akapitzlist"/>
               <w:numPr>
                 <w:ilvl w:val="0"/>
                 <w:numId w:val="10"/>
@@ -8634,7 +8540,7 @@
     </w:p>
     <w:tbl>
       <w:tblPr>
-        <w:tblStyle w:val="Tablaconcuadrcula"/>
+        <w:tblStyle w:val="Tabela-Siatka"/>
         <w:tblW w:w="0" w:type="auto"/>
         <w:tblBorders>
           <w:insideH w:val="none" w:sz="0" w:space="0" w:color="auto"/>
@@ -8841,7 +8747,7 @@
           </w:p>
           <w:p>
             <w:pPr>
-              <w:pStyle w:val="Prrafodelista"/>
+              <w:pStyle w:val="Akapitzlist"/>
               <w:numPr>
                 <w:ilvl w:val="0"/>
                 <w:numId w:val="11"/>
@@ -8885,7 +8791,7 @@
           </w:p>
           <w:p>
             <w:pPr>
-              <w:pStyle w:val="Prrafodelista"/>
+              <w:pStyle w:val="Akapitzlist"/>
               <w:numPr>
                 <w:ilvl w:val="0"/>
                 <w:numId w:val="11"/>
@@ -8917,7 +8823,7 @@
           </w:p>
           <w:p>
             <w:pPr>
-              <w:pStyle w:val="Prrafodelista"/>
+              <w:pStyle w:val="Akapitzlist"/>
               <w:numPr>
                 <w:ilvl w:val="0"/>
                 <w:numId w:val="11"/>
@@ -8955,7 +8861,7 @@
     </w:p>
     <w:tbl>
       <w:tblPr>
-        <w:tblStyle w:val="Tablaconcuadrcula"/>
+        <w:tblStyle w:val="Tabela-Siatka"/>
         <w:tblW w:w="0" w:type="auto"/>
         <w:tblBorders>
           <w:insideH w:val="none" w:sz="0" w:space="0" w:color="auto"/>
@@ -9140,7 +9046,7 @@
     </w:p>
     <w:tbl>
       <w:tblPr>
-        <w:tblStyle w:val="Tablaconcuadrcula"/>
+        <w:tblStyle w:val="Tabela-Siatka"/>
         <w:tblW w:w="0" w:type="auto"/>
         <w:tblBorders>
           <w:insideH w:val="none" w:sz="0" w:space="0" w:color="auto"/>
@@ -9273,6 +9179,9 @@
         <w:tc>
           <w:tcPr>
             <w:tcW w:w="9062" w:type="dxa"/>
+            <w:tcBorders>
+              <w:bottom w:val="single" w:sz="4" w:space="0" w:color="auto"/>
+            </w:tcBorders>
             <w:shd w:val="clear" w:color="auto" w:fill="92D050"/>
           </w:tcPr>
           <w:p>
@@ -9290,10 +9199,103 @@
               <w:t xml:space="preserve">Para </w:t>
             </w:r>
             <w:r>
+              <w:rPr>
+                <w:lang w:val="es-ES"/>
+              </w:rPr>
               <w:t xml:space="preserve">facilitar </w:t>
             </w:r>
             <w:r>
+              <w:rPr>
+                <w:lang w:val="es-ES"/>
+              </w:rPr>
               <w:t>el manejo del juego.</w:t>
+            </w:r>
+          </w:p>
+        </w:tc>
+      </w:tr>
+      <w:tr>
+        <w:tc>
+          <w:tcPr>
+            <w:tcW w:w="9062" w:type="dxa"/>
+            <w:tcBorders>
+              <w:top w:val="single" w:sz="4" w:space="0" w:color="auto"/>
+              <w:bottom w:val="single" w:sz="4" w:space="0" w:color="auto"/>
+            </w:tcBorders>
+            <w:shd w:val="clear" w:color="auto" w:fill="FFD966" w:themeFill="accent4" w:themeFillTint="99"/>
+          </w:tcPr>
+          <w:p>
+            <w:pPr>
+              <w:rPr>
+                <w:b/>
+                <w:bCs/>
+                <w:lang w:val="es-ES"/>
+              </w:rPr>
+            </w:pPr>
+            <w:r>
+              <w:rPr>
+                <w:b/>
+                <w:bCs/>
+                <w:lang w:val="es-ES"/>
+              </w:rPr>
+              <w:t>Pruebas de aceptación</w:t>
+            </w:r>
+          </w:p>
+          <w:p>
+            <w:pPr>
+              <w:pStyle w:val="Akapitzlist"/>
+              <w:numPr>
+                <w:ilvl w:val="0"/>
+                <w:numId w:val="12"/>
+              </w:numPr>
+              <w:rPr>
+                <w:b/>
+                <w:bCs/>
+                <w:lang w:val="es-ES"/>
+              </w:rPr>
+            </w:pPr>
+            <w:r>
+              <w:rPr>
+                <w:lang w:val="es-ES"/>
+              </w:rPr>
+              <w:t>Una acción elegida tiene que completarse o ser parada</w:t>
+            </w:r>
+            <w:r>
+              <w:rPr>
+                <w:lang w:val="es-ES"/>
+              </w:rPr>
+              <w:t xml:space="preserve"> antes de poder seguir con otra tarea</w:t>
+            </w:r>
+          </w:p>
+          <w:p>
+            <w:pPr>
+              <w:pStyle w:val="Akapitzlist"/>
+              <w:numPr>
+                <w:ilvl w:val="0"/>
+                <w:numId w:val="12"/>
+              </w:numPr>
+              <w:rPr>
+                <w:b/>
+                <w:bCs/>
+                <w:lang w:val="es-ES"/>
+              </w:rPr>
+            </w:pPr>
+            <w:r>
+              <w:rPr>
+                <w:lang w:val="es-ES"/>
+              </w:rPr>
+              <w:t xml:space="preserve">En un momento dado, si el personaje está haciendo una acción, </w:t>
+            </w:r>
+            <w:r>
+              <w:rPr>
+                <w:lang w:val="es-ES"/>
+              </w:rPr>
+              <w:t xml:space="preserve">el menú de opciones está deshabilitado, excluyendo la opción de parar, que </w:t>
+            </w:r>
+            <w:r>
+              <w:rPr>
+                <w:lang w:val="es-ES"/>
+              </w:rPr>
+              <w:t>deshabilita esta tarea y devuelve la posibilidad de elegir otras acciones.</w:t>
             </w:r>
           </w:p>
         </w:tc>
@@ -9308,7 +9310,7 @@
     </w:p>
     <w:tbl>
       <w:tblPr>
-        <w:tblStyle w:val="Tablaconcuadrcula"/>
+        <w:tblStyle w:val="Tabela-Siatka"/>
         <w:tblW w:w="0" w:type="auto"/>
         <w:tblBorders>
           <w:insideH w:val="none" w:sz="0" w:space="0" w:color="auto"/>
@@ -9490,6 +9492,9 @@
         <w:tc>
           <w:tcPr>
             <w:tcW w:w="9062" w:type="dxa"/>
+            <w:tcBorders>
+              <w:bottom w:val="single" w:sz="4" w:space="0" w:color="auto"/>
+            </w:tcBorders>
             <w:shd w:val="clear" w:color="auto" w:fill="C5E0B3" w:themeFill="accent6" w:themeFillTint="66"/>
           </w:tcPr>
           <w:p>
@@ -9517,6 +9522,85 @@
                 <w:lang w:val="es-ES"/>
               </w:rPr>
               <w:t>.</w:t>
+            </w:r>
+          </w:p>
+        </w:tc>
+      </w:tr>
+      <w:tr>
+        <w:tc>
+          <w:tcPr>
+            <w:tcW w:w="9062" w:type="dxa"/>
+            <w:tcBorders>
+              <w:top w:val="single" w:sz="4" w:space="0" w:color="auto"/>
+              <w:bottom w:val="single" w:sz="4" w:space="0" w:color="auto"/>
+            </w:tcBorders>
+            <w:shd w:val="clear" w:color="auto" w:fill="FFD966" w:themeFill="accent4" w:themeFillTint="99"/>
+          </w:tcPr>
+          <w:p>
+            <w:pPr>
+              <w:rPr>
+                <w:b/>
+                <w:bCs/>
+                <w:lang w:val="es-ES"/>
+              </w:rPr>
+            </w:pPr>
+            <w:r>
+              <w:rPr>
+                <w:b/>
+                <w:bCs/>
+                <w:lang w:val="es-ES"/>
+              </w:rPr>
+              <w:t>Pruebas de aceptación</w:t>
+            </w:r>
+          </w:p>
+          <w:p>
+            <w:pPr>
+              <w:pStyle w:val="Akapitzlist"/>
+              <w:numPr>
+                <w:ilvl w:val="0"/>
+                <w:numId w:val="13"/>
+              </w:numPr>
+              <w:rPr>
+                <w:b/>
+                <w:bCs/>
+                <w:lang w:val="es-ES"/>
+              </w:rPr>
+            </w:pPr>
+            <w:r>
+              <w:rPr>
+                <w:lang w:val="es-ES"/>
+              </w:rPr>
+              <w:t>Al comenzar el juego se habilitaría menú de diferentes modos de juego (diferente grado que puedo estudiar el personaje)</w:t>
+            </w:r>
+            <w:r>
+              <w:rPr>
+                <w:lang w:val="es-ES"/>
+              </w:rPr>
+              <w:t xml:space="preserve"> y </w:t>
+            </w:r>
+            <w:r>
+              <w:rPr>
+                <w:lang w:val="es-ES"/>
+              </w:rPr>
+              <w:t xml:space="preserve">dependiendo de </w:t>
+            </w:r>
+            <w:r>
+              <w:rPr>
+                <w:lang w:val="es-ES"/>
+              </w:rPr>
+              <w:t>elección</w:t>
+            </w:r>
+            <w:r>
+              <w:rPr>
+                <w:lang w:val="es-ES"/>
+              </w:rPr>
+              <w:t xml:space="preserve">, el juego se conmuta a </w:t>
+            </w:r>
+            <w:r>
+              <w:rPr>
+                <w:lang w:val="es-ES"/>
+              </w:rPr>
+              <w:t>diferentes versiones.</w:t>
             </w:r>
           </w:p>
         </w:tc>
@@ -9531,7 +9615,7 @@
     </w:p>
     <w:p>
       <w:pPr>
-        <w:pStyle w:val="Ttulo1"/>
+        <w:pStyle w:val="Nagwek1"/>
         <w:rPr>
           <w:lang w:val="es-ES"/>
         </w:rPr>
@@ -9594,7 +9678,7 @@
     </w:p>
     <w:p>
       <w:pPr>
-        <w:pStyle w:val="Prrafodelista"/>
+        <w:pStyle w:val="Akapitzlist"/>
         <w:numPr>
           <w:ilvl w:val="0"/>
           <w:numId w:val="4"/>
@@ -9624,7 +9708,7 @@
     </w:p>
     <w:p>
       <w:pPr>
-        <w:pStyle w:val="Prrafodelista"/>
+        <w:pStyle w:val="Akapitzlist"/>
         <w:numPr>
           <w:ilvl w:val="1"/>
           <w:numId w:val="4"/>
@@ -9642,7 +9726,7 @@
     </w:p>
     <w:p>
       <w:pPr>
-        <w:pStyle w:val="Prrafodelista"/>
+        <w:pStyle w:val="Akapitzlist"/>
         <w:numPr>
           <w:ilvl w:val="1"/>
           <w:numId w:val="4"/>
@@ -9651,18 +9735,16 @@
           <w:lang w:val="es-ES"/>
         </w:rPr>
       </w:pPr>
-      <w:proofErr w:type="spellStart"/>
       <w:r>
         <w:rPr>
           <w:lang w:val="es-ES"/>
         </w:rPr>
         <w:t>Discord</w:t>
       </w:r>
-      <w:proofErr w:type="spellEnd"/>
     </w:p>
     <w:p>
       <w:pPr>
-        <w:pStyle w:val="Prrafodelista"/>
+        <w:pStyle w:val="Akapitzlist"/>
         <w:numPr>
           <w:ilvl w:val="0"/>
           <w:numId w:val="4"/>
@@ -9684,7 +9766,7 @@
     </w:p>
     <w:p>
       <w:pPr>
-        <w:pStyle w:val="Prrafodelista"/>
+        <w:pStyle w:val="Akapitzlist"/>
         <w:numPr>
           <w:ilvl w:val="1"/>
           <w:numId w:val="4"/>
@@ -9693,24 +9775,16 @@
           <w:lang w:val="es-ES"/>
         </w:rPr>
       </w:pPr>
-      <w:proofErr w:type="spellStart"/>
       <w:r>
         <w:rPr>
           <w:lang w:val="es-ES"/>
         </w:rPr>
-        <w:t>Docs</w:t>
-      </w:r>
-      <w:proofErr w:type="spellEnd"/>
-      <w:r>
-        <w:rPr>
-          <w:lang w:val="es-ES"/>
-        </w:rPr>
-        <w:t xml:space="preserve"> Google</w:t>
+        <w:t>Docs Google</w:t>
       </w:r>
     </w:p>
     <w:p>
       <w:pPr>
-        <w:pStyle w:val="Prrafodelista"/>
+        <w:pStyle w:val="Akapitzlist"/>
         <w:numPr>
           <w:ilvl w:val="1"/>
           <w:numId w:val="4"/>
@@ -9728,7 +9802,7 @@
     </w:p>
     <w:p>
       <w:pPr>
-        <w:pStyle w:val="Prrafodelista"/>
+        <w:pStyle w:val="Akapitzlist"/>
         <w:numPr>
           <w:ilvl w:val="0"/>
           <w:numId w:val="4"/>
@@ -9750,7 +9824,7 @@
     </w:p>
     <w:p>
       <w:pPr>
-        <w:pStyle w:val="Prrafodelista"/>
+        <w:pStyle w:val="Akapitzlist"/>
         <w:numPr>
           <w:ilvl w:val="1"/>
           <w:numId w:val="4"/>
@@ -9759,18 +9833,16 @@
           <w:lang w:val="es-ES"/>
         </w:rPr>
       </w:pPr>
-      <w:proofErr w:type="spellStart"/>
       <w:r>
         <w:rPr>
           <w:lang w:val="es-ES"/>
         </w:rPr>
         <w:t>Github</w:t>
       </w:r>
-      <w:proofErr w:type="spellEnd"/>
     </w:p>
     <w:p>
       <w:pPr>
-        <w:pStyle w:val="Prrafodelista"/>
+        <w:pStyle w:val="Akapitzlist"/>
         <w:numPr>
           <w:ilvl w:val="0"/>
           <w:numId w:val="4"/>
@@ -9792,7 +9864,7 @@
     </w:p>
     <w:p>
       <w:pPr>
-        <w:pStyle w:val="Prrafodelista"/>
+        <w:pStyle w:val="Akapitzlist"/>
         <w:numPr>
           <w:ilvl w:val="1"/>
           <w:numId w:val="4"/>
@@ -9801,18 +9873,16 @@
           <w:lang w:val="es-ES"/>
         </w:rPr>
       </w:pPr>
-      <w:proofErr w:type="spellStart"/>
       <w:r>
         <w:rPr>
           <w:lang w:val="es-ES"/>
         </w:rPr>
         <w:t>Piskel</w:t>
       </w:r>
-      <w:proofErr w:type="spellEnd"/>
     </w:p>
     <w:p>
       <w:pPr>
-        <w:pStyle w:val="Prrafodelista"/>
+        <w:pStyle w:val="Akapitzlist"/>
         <w:numPr>
           <w:ilvl w:val="1"/>
           <w:numId w:val="4"/>
@@ -9821,18 +9891,16 @@
           <w:lang w:val="es-ES"/>
         </w:rPr>
       </w:pPr>
-      <w:proofErr w:type="spellStart"/>
       <w:r>
         <w:rPr>
           <w:lang w:val="es-ES"/>
         </w:rPr>
         <w:t>Illustrator</w:t>
       </w:r>
-      <w:proofErr w:type="spellEnd"/>
     </w:p>
     <w:p>
       <w:pPr>
-        <w:pStyle w:val="Prrafodelista"/>
+        <w:pStyle w:val="Akapitzlist"/>
         <w:numPr>
           <w:ilvl w:val="1"/>
           <w:numId w:val="4"/>
@@ -9850,7 +9918,7 @@
     </w:p>
     <w:p>
       <w:pPr>
-        <w:pStyle w:val="Prrafodelista"/>
+        <w:pStyle w:val="Akapitzlist"/>
         <w:numPr>
           <w:ilvl w:val="1"/>
           <w:numId w:val="4"/>
@@ -9859,18 +9927,16 @@
           <w:lang w:val="es-ES"/>
         </w:rPr>
       </w:pPr>
-      <w:proofErr w:type="spellStart"/>
       <w:r>
         <w:rPr>
           <w:lang w:val="es-ES"/>
         </w:rPr>
         <w:t>Canva</w:t>
       </w:r>
-      <w:proofErr w:type="spellEnd"/>
     </w:p>
     <w:p>
       <w:pPr>
-        <w:pStyle w:val="Prrafodelista"/>
+        <w:pStyle w:val="Akapitzlist"/>
         <w:numPr>
           <w:ilvl w:val="0"/>
           <w:numId w:val="4"/>
@@ -9892,7 +9958,7 @@
     </w:p>
     <w:p>
       <w:pPr>
-        <w:pStyle w:val="Prrafodelista"/>
+        <w:pStyle w:val="Akapitzlist"/>
         <w:numPr>
           <w:ilvl w:val="1"/>
           <w:numId w:val="4"/>
@@ -9901,18 +9967,16 @@
           <w:lang w:val="es-ES"/>
         </w:rPr>
       </w:pPr>
-      <w:proofErr w:type="spellStart"/>
       <w:r>
         <w:rPr>
           <w:lang w:val="es-ES"/>
         </w:rPr>
         <w:t>VsCode</w:t>
       </w:r>
-      <w:proofErr w:type="spellEnd"/>
     </w:p>
     <w:p>
       <w:pPr>
-        <w:pStyle w:val="Prrafodelista"/>
+        <w:pStyle w:val="Akapitzlist"/>
         <w:numPr>
           <w:ilvl w:val="1"/>
           <w:numId w:val="4"/>
@@ -9925,20 +9989,12 @@
         <w:rPr>
           <w:lang w:val="es-ES"/>
         </w:rPr>
-        <w:t xml:space="preserve">IntelliJ </w:t>
+        <w:t>IntelliJ Edit</w:t>
       </w:r>
-      <w:proofErr w:type="spellStart"/>
-      <w:r>
-        <w:rPr>
-          <w:lang w:val="es-ES"/>
-        </w:rPr>
-        <w:t>Edit</w:t>
-      </w:r>
-      <w:proofErr w:type="spellEnd"/>
     </w:p>
     <w:p>
       <w:pPr>
-        <w:pStyle w:val="Prrafodelista"/>
+        <w:pStyle w:val="Akapitzlist"/>
         <w:numPr>
           <w:ilvl w:val="1"/>
           <w:numId w:val="4"/>
@@ -9956,7 +10012,7 @@
     </w:p>
     <w:p>
       <w:pPr>
-        <w:pStyle w:val="Prrafodelista"/>
+        <w:pStyle w:val="Akapitzlist"/>
         <w:numPr>
           <w:ilvl w:val="0"/>
           <w:numId w:val="4"/>
@@ -9978,7 +10034,7 @@
     </w:p>
     <w:p>
       <w:pPr>
-        <w:pStyle w:val="Prrafodelista"/>
+        <w:pStyle w:val="Akapitzlist"/>
         <w:numPr>
           <w:ilvl w:val="1"/>
           <w:numId w:val="4"/>
@@ -10013,7 +10069,7 @@
       <w:hyperlink w:anchor="_top" w:history="1">
         <w:r>
           <w:rPr>
-            <w:rStyle w:val="Hipervnculo"/>
+            <w:rStyle w:val="Hipercze"/>
             <w:i/>
             <w:iCs/>
             <w:lang w:val="es-ES"/>
@@ -10207,7 +10263,7 @@
   </w:p>
   <w:p>
     <w:pPr>
-      <w:pStyle w:val="Encabezado"/>
+      <w:pStyle w:val="Nagwek"/>
     </w:pPr>
   </w:p>
 </w:hdr>
@@ -11121,9 +11177,9 @@
     </w:lvl>
   </w:abstractNum>
   <w:abstractNum w:abstractNumId="8" w15:restartNumberingAfterBreak="0">
-    <w:nsid w:val="62687CC6"/>
+    <w:nsid w:val="62077125"/>
     <w:multiLevelType w:val="hybridMultilevel"/>
-    <w:tmpl w:val="F7E6E8B8"/>
+    <w:tmpl w:val="B4B64F54"/>
     <w:lvl w:ilvl="0" w:tplc="04150001">
       <w:start w:val="1"/>
       <w:numFmt w:val="bullet"/>
@@ -11234,6 +11290,119 @@
     </w:lvl>
   </w:abstractNum>
   <w:abstractNum w:abstractNumId="9" w15:restartNumberingAfterBreak="0">
+    <w:nsid w:val="62687CC6"/>
+    <w:multiLevelType w:val="hybridMultilevel"/>
+    <w:tmpl w:val="F7E6E8B8"/>
+    <w:lvl w:ilvl="0" w:tplc="04150001">
+      <w:start w:val="1"/>
+      <w:numFmt w:val="bullet"/>
+      <w:lvlText w:val=""/>
+      <w:lvlJc w:val="left"/>
+      <w:pPr>
+        <w:ind w:left="720" w:hanging="360"/>
+      </w:pPr>
+      <w:rPr>
+        <w:rFonts w:ascii="Symbol" w:hAnsi="Symbol" w:hint="default"/>
+      </w:rPr>
+    </w:lvl>
+    <w:lvl w:ilvl="1" w:tplc="04150003" w:tentative="1">
+      <w:start w:val="1"/>
+      <w:numFmt w:val="bullet"/>
+      <w:lvlText w:val="o"/>
+      <w:lvlJc w:val="left"/>
+      <w:pPr>
+        <w:ind w:left="1440" w:hanging="360"/>
+      </w:pPr>
+      <w:rPr>
+        <w:rFonts w:ascii="Courier New" w:hAnsi="Courier New" w:cs="Courier New" w:hint="default"/>
+      </w:rPr>
+    </w:lvl>
+    <w:lvl w:ilvl="2" w:tplc="04150005" w:tentative="1">
+      <w:start w:val="1"/>
+      <w:numFmt w:val="bullet"/>
+      <w:lvlText w:val=""/>
+      <w:lvlJc w:val="left"/>
+      <w:pPr>
+        <w:ind w:left="2160" w:hanging="360"/>
+      </w:pPr>
+      <w:rPr>
+        <w:rFonts w:ascii="Wingdings" w:hAnsi="Wingdings" w:hint="default"/>
+      </w:rPr>
+    </w:lvl>
+    <w:lvl w:ilvl="3" w:tplc="04150001" w:tentative="1">
+      <w:start w:val="1"/>
+      <w:numFmt w:val="bullet"/>
+      <w:lvlText w:val=""/>
+      <w:lvlJc w:val="left"/>
+      <w:pPr>
+        <w:ind w:left="2880" w:hanging="360"/>
+      </w:pPr>
+      <w:rPr>
+        <w:rFonts w:ascii="Symbol" w:hAnsi="Symbol" w:hint="default"/>
+      </w:rPr>
+    </w:lvl>
+    <w:lvl w:ilvl="4" w:tplc="04150003" w:tentative="1">
+      <w:start w:val="1"/>
+      <w:numFmt w:val="bullet"/>
+      <w:lvlText w:val="o"/>
+      <w:lvlJc w:val="left"/>
+      <w:pPr>
+        <w:ind w:left="3600" w:hanging="360"/>
+      </w:pPr>
+      <w:rPr>
+        <w:rFonts w:ascii="Courier New" w:hAnsi="Courier New" w:cs="Courier New" w:hint="default"/>
+      </w:rPr>
+    </w:lvl>
+    <w:lvl w:ilvl="5" w:tplc="04150005" w:tentative="1">
+      <w:start w:val="1"/>
+      <w:numFmt w:val="bullet"/>
+      <w:lvlText w:val=""/>
+      <w:lvlJc w:val="left"/>
+      <w:pPr>
+        <w:ind w:left="4320" w:hanging="360"/>
+      </w:pPr>
+      <w:rPr>
+        <w:rFonts w:ascii="Wingdings" w:hAnsi="Wingdings" w:hint="default"/>
+      </w:rPr>
+    </w:lvl>
+    <w:lvl w:ilvl="6" w:tplc="04150001" w:tentative="1">
+      <w:start w:val="1"/>
+      <w:numFmt w:val="bullet"/>
+      <w:lvlText w:val=""/>
+      <w:lvlJc w:val="left"/>
+      <w:pPr>
+        <w:ind w:left="5040" w:hanging="360"/>
+      </w:pPr>
+      <w:rPr>
+        <w:rFonts w:ascii="Symbol" w:hAnsi="Symbol" w:hint="default"/>
+      </w:rPr>
+    </w:lvl>
+    <w:lvl w:ilvl="7" w:tplc="04150003" w:tentative="1">
+      <w:start w:val="1"/>
+      <w:numFmt w:val="bullet"/>
+      <w:lvlText w:val="o"/>
+      <w:lvlJc w:val="left"/>
+      <w:pPr>
+        <w:ind w:left="5760" w:hanging="360"/>
+      </w:pPr>
+      <w:rPr>
+        <w:rFonts w:ascii="Courier New" w:hAnsi="Courier New" w:cs="Courier New" w:hint="default"/>
+      </w:rPr>
+    </w:lvl>
+    <w:lvl w:ilvl="8" w:tplc="04150005" w:tentative="1">
+      <w:start w:val="1"/>
+      <w:numFmt w:val="bullet"/>
+      <w:lvlText w:val=""/>
+      <w:lvlJc w:val="left"/>
+      <w:pPr>
+        <w:ind w:left="6480" w:hanging="360"/>
+      </w:pPr>
+      <w:rPr>
+        <w:rFonts w:ascii="Wingdings" w:hAnsi="Wingdings" w:hint="default"/>
+      </w:rPr>
+    </w:lvl>
+  </w:abstractNum>
+  <w:abstractNum w:abstractNumId="10" w15:restartNumberingAfterBreak="0">
     <w:nsid w:val="75A92AE7"/>
     <w:multiLevelType w:val="multilevel"/>
     <w:tmpl w:val="42424F44"/>
@@ -11382,7 +11551,7 @@
       </w:rPr>
     </w:lvl>
   </w:abstractNum>
-  <w:abstractNum w:abstractNumId="10" w15:restartNumberingAfterBreak="0">
+  <w:abstractNum w:abstractNumId="11" w15:restartNumberingAfterBreak="0">
     <w:nsid w:val="768D3E16"/>
     <w:multiLevelType w:val="hybridMultilevel"/>
     <w:tmpl w:val="1E8C357E"/>
@@ -11495,11 +11664,124 @@
       </w:rPr>
     </w:lvl>
   </w:abstractNum>
+  <w:abstractNum w:abstractNumId="12" w15:restartNumberingAfterBreak="0">
+    <w:nsid w:val="79481DD1"/>
+    <w:multiLevelType w:val="hybridMultilevel"/>
+    <w:tmpl w:val="0FF8E85C"/>
+    <w:lvl w:ilvl="0" w:tplc="04150001">
+      <w:start w:val="1"/>
+      <w:numFmt w:val="bullet"/>
+      <w:lvlText w:val=""/>
+      <w:lvlJc w:val="left"/>
+      <w:pPr>
+        <w:ind w:left="720" w:hanging="360"/>
+      </w:pPr>
+      <w:rPr>
+        <w:rFonts w:ascii="Symbol" w:hAnsi="Symbol" w:hint="default"/>
+      </w:rPr>
+    </w:lvl>
+    <w:lvl w:ilvl="1" w:tplc="04150003" w:tentative="1">
+      <w:start w:val="1"/>
+      <w:numFmt w:val="bullet"/>
+      <w:lvlText w:val="o"/>
+      <w:lvlJc w:val="left"/>
+      <w:pPr>
+        <w:ind w:left="1440" w:hanging="360"/>
+      </w:pPr>
+      <w:rPr>
+        <w:rFonts w:ascii="Courier New" w:hAnsi="Courier New" w:cs="Courier New" w:hint="default"/>
+      </w:rPr>
+    </w:lvl>
+    <w:lvl w:ilvl="2" w:tplc="04150005" w:tentative="1">
+      <w:start w:val="1"/>
+      <w:numFmt w:val="bullet"/>
+      <w:lvlText w:val=""/>
+      <w:lvlJc w:val="left"/>
+      <w:pPr>
+        <w:ind w:left="2160" w:hanging="360"/>
+      </w:pPr>
+      <w:rPr>
+        <w:rFonts w:ascii="Wingdings" w:hAnsi="Wingdings" w:hint="default"/>
+      </w:rPr>
+    </w:lvl>
+    <w:lvl w:ilvl="3" w:tplc="04150001" w:tentative="1">
+      <w:start w:val="1"/>
+      <w:numFmt w:val="bullet"/>
+      <w:lvlText w:val=""/>
+      <w:lvlJc w:val="left"/>
+      <w:pPr>
+        <w:ind w:left="2880" w:hanging="360"/>
+      </w:pPr>
+      <w:rPr>
+        <w:rFonts w:ascii="Symbol" w:hAnsi="Symbol" w:hint="default"/>
+      </w:rPr>
+    </w:lvl>
+    <w:lvl w:ilvl="4" w:tplc="04150003" w:tentative="1">
+      <w:start w:val="1"/>
+      <w:numFmt w:val="bullet"/>
+      <w:lvlText w:val="o"/>
+      <w:lvlJc w:val="left"/>
+      <w:pPr>
+        <w:ind w:left="3600" w:hanging="360"/>
+      </w:pPr>
+      <w:rPr>
+        <w:rFonts w:ascii="Courier New" w:hAnsi="Courier New" w:cs="Courier New" w:hint="default"/>
+      </w:rPr>
+    </w:lvl>
+    <w:lvl w:ilvl="5" w:tplc="04150005" w:tentative="1">
+      <w:start w:val="1"/>
+      <w:numFmt w:val="bullet"/>
+      <w:lvlText w:val=""/>
+      <w:lvlJc w:val="left"/>
+      <w:pPr>
+        <w:ind w:left="4320" w:hanging="360"/>
+      </w:pPr>
+      <w:rPr>
+        <w:rFonts w:ascii="Wingdings" w:hAnsi="Wingdings" w:hint="default"/>
+      </w:rPr>
+    </w:lvl>
+    <w:lvl w:ilvl="6" w:tplc="04150001" w:tentative="1">
+      <w:start w:val="1"/>
+      <w:numFmt w:val="bullet"/>
+      <w:lvlText w:val=""/>
+      <w:lvlJc w:val="left"/>
+      <w:pPr>
+        <w:ind w:left="5040" w:hanging="360"/>
+      </w:pPr>
+      <w:rPr>
+        <w:rFonts w:ascii="Symbol" w:hAnsi="Symbol" w:hint="default"/>
+      </w:rPr>
+    </w:lvl>
+    <w:lvl w:ilvl="7" w:tplc="04150003" w:tentative="1">
+      <w:start w:val="1"/>
+      <w:numFmt w:val="bullet"/>
+      <w:lvlText w:val="o"/>
+      <w:lvlJc w:val="left"/>
+      <w:pPr>
+        <w:ind w:left="5760" w:hanging="360"/>
+      </w:pPr>
+      <w:rPr>
+        <w:rFonts w:ascii="Courier New" w:hAnsi="Courier New" w:cs="Courier New" w:hint="default"/>
+      </w:rPr>
+    </w:lvl>
+    <w:lvl w:ilvl="8" w:tplc="04150005" w:tentative="1">
+      <w:start w:val="1"/>
+      <w:numFmt w:val="bullet"/>
+      <w:lvlText w:val=""/>
+      <w:lvlJc w:val="left"/>
+      <w:pPr>
+        <w:ind w:left="6480" w:hanging="360"/>
+      </w:pPr>
+      <w:rPr>
+        <w:rFonts w:ascii="Wingdings" w:hAnsi="Wingdings" w:hint="default"/>
+      </w:rPr>
+    </w:lvl>
+  </w:abstractNum>
   <w:num w:numId="1" w16cid:durableId="584341201">
     <w:abstractNumId w:val="5"/>
   </w:num>
   <w:num w:numId="2" w16cid:durableId="1452086523">
-    <w:abstractNumId w:val="9"/>
+    <w:abstractNumId w:val="10"/>
   </w:num>
   <w:num w:numId="3" w16cid:durableId="2097168530">
     <w:abstractNumId w:val="7"/>
@@ -11508,7 +11790,7 @@
     <w:abstractNumId w:val="0"/>
   </w:num>
   <w:num w:numId="5" w16cid:durableId="707217985">
-    <w:abstractNumId w:val="10"/>
+    <w:abstractNumId w:val="11"/>
   </w:num>
   <w:num w:numId="6" w16cid:durableId="1583442424">
     <w:abstractNumId w:val="2"/>
@@ -11526,6 +11808,12 @@
     <w:abstractNumId w:val="6"/>
   </w:num>
   <w:num w:numId="11" w16cid:durableId="1188372967">
+    <w:abstractNumId w:val="9"/>
+  </w:num>
+  <w:num w:numId="12" w16cid:durableId="1647784148">
+    <w:abstractNumId w:val="12"/>
+  </w:num>
+  <w:num w:numId="13" w16cid:durableId="1916813571">
     <w:abstractNumId w:val="8"/>
   </w:num>
 </w:numbering>
@@ -11926,16 +12214,16 @@
     <w:lsdException w:name="Unresolved Mention" w:semiHidden="1" w:unhideWhenUsed="1"/>
     <w:lsdException w:name="Smart Link" w:semiHidden="1" w:unhideWhenUsed="1"/>
   </w:latentStyles>
-  <w:style w:type="paragraph" w:default="1" w:styleId="Normal">
+  <w:style w:type="paragraph" w:default="1" w:styleId="Normalny">
     <w:name w:val="Normal"/>
     <w:qFormat/>
     <w:rsid w:val="008B4BA0"/>
   </w:style>
-  <w:style w:type="paragraph" w:styleId="Ttulo1">
+  <w:style w:type="paragraph" w:styleId="Nagwek1">
     <w:name w:val="heading 1"/>
-    <w:basedOn w:val="Normal"/>
-    <w:next w:val="Normal"/>
-    <w:link w:val="Ttulo1Car"/>
+    <w:basedOn w:val="Normalny"/>
+    <w:next w:val="Normalny"/>
+    <w:link w:val="Nagwek1Znak"/>
     <w:uiPriority w:val="9"/>
     <w:qFormat/>
     <w:rsid w:val="008B4BA0"/>
@@ -11955,11 +12243,11 @@
       <w:szCs w:val="40"/>
     </w:rPr>
   </w:style>
-  <w:style w:type="paragraph" w:styleId="Ttulo2">
+  <w:style w:type="paragraph" w:styleId="Nagwek2">
     <w:name w:val="heading 2"/>
-    <w:basedOn w:val="Normal"/>
-    <w:next w:val="Normal"/>
-    <w:link w:val="Ttulo2Car"/>
+    <w:basedOn w:val="Normalny"/>
+    <w:next w:val="Normalny"/>
+    <w:link w:val="Nagwek2Znak"/>
     <w:uiPriority w:val="9"/>
     <w:unhideWhenUsed/>
     <w:qFormat/>
@@ -11977,11 +12265,11 @@
       <w:szCs w:val="36"/>
     </w:rPr>
   </w:style>
-  <w:style w:type="paragraph" w:styleId="Ttulo3">
+  <w:style w:type="paragraph" w:styleId="Nagwek3">
     <w:name w:val="heading 3"/>
-    <w:basedOn w:val="Normal"/>
-    <w:next w:val="Normal"/>
-    <w:link w:val="Ttulo3Car"/>
+    <w:basedOn w:val="Normalny"/>
+    <w:next w:val="Normalny"/>
+    <w:link w:val="Nagwek3Znak"/>
     <w:uiPriority w:val="9"/>
     <w:semiHidden/>
     <w:unhideWhenUsed/>
@@ -12000,11 +12288,11 @@
       <w:szCs w:val="32"/>
     </w:rPr>
   </w:style>
-  <w:style w:type="paragraph" w:styleId="Ttulo4">
+  <w:style w:type="paragraph" w:styleId="Nagwek4">
     <w:name w:val="heading 4"/>
-    <w:basedOn w:val="Normal"/>
-    <w:next w:val="Normal"/>
-    <w:link w:val="Ttulo4Car"/>
+    <w:basedOn w:val="Normalny"/>
+    <w:next w:val="Normalny"/>
+    <w:link w:val="Nagwek4Znak"/>
     <w:uiPriority w:val="9"/>
     <w:semiHidden/>
     <w:unhideWhenUsed/>
@@ -12025,11 +12313,11 @@
       <w:szCs w:val="28"/>
     </w:rPr>
   </w:style>
-  <w:style w:type="paragraph" w:styleId="Ttulo5">
+  <w:style w:type="paragraph" w:styleId="Nagwek5">
     <w:name w:val="heading 5"/>
-    <w:basedOn w:val="Normal"/>
-    <w:next w:val="Normal"/>
-    <w:link w:val="Ttulo5Car"/>
+    <w:basedOn w:val="Normalny"/>
+    <w:next w:val="Normalny"/>
+    <w:link w:val="Nagwek5Znak"/>
     <w:uiPriority w:val="9"/>
     <w:semiHidden/>
     <w:unhideWhenUsed/>
@@ -12048,11 +12336,11 @@
       <w:szCs w:val="24"/>
     </w:rPr>
   </w:style>
-  <w:style w:type="paragraph" w:styleId="Ttulo6">
+  <w:style w:type="paragraph" w:styleId="Nagwek6">
     <w:name w:val="heading 6"/>
-    <w:basedOn w:val="Normal"/>
-    <w:next w:val="Normal"/>
-    <w:link w:val="Ttulo6Car"/>
+    <w:basedOn w:val="Normalny"/>
+    <w:next w:val="Normalny"/>
+    <w:link w:val="Nagwek6Znak"/>
     <w:uiPriority w:val="9"/>
     <w:semiHidden/>
     <w:unhideWhenUsed/>
@@ -12073,11 +12361,11 @@
       <w:szCs w:val="24"/>
     </w:rPr>
   </w:style>
-  <w:style w:type="paragraph" w:styleId="Ttulo7">
+  <w:style w:type="paragraph" w:styleId="Nagwek7">
     <w:name w:val="heading 7"/>
-    <w:basedOn w:val="Normal"/>
-    <w:next w:val="Normal"/>
-    <w:link w:val="Ttulo7Car"/>
+    <w:basedOn w:val="Normalny"/>
+    <w:next w:val="Normalny"/>
+    <w:link w:val="Nagwek7Znak"/>
     <w:uiPriority w:val="9"/>
     <w:semiHidden/>
     <w:unhideWhenUsed/>
@@ -12098,11 +12386,11 @@
       <w:szCs w:val="22"/>
     </w:rPr>
   </w:style>
-  <w:style w:type="paragraph" w:styleId="Ttulo8">
+  <w:style w:type="paragraph" w:styleId="Nagwek8">
     <w:name w:val="heading 8"/>
-    <w:basedOn w:val="Normal"/>
-    <w:next w:val="Normal"/>
-    <w:link w:val="Ttulo8Car"/>
+    <w:basedOn w:val="Normalny"/>
+    <w:next w:val="Normalny"/>
+    <w:link w:val="Nagwek8Znak"/>
     <w:uiPriority w:val="9"/>
     <w:semiHidden/>
     <w:unhideWhenUsed/>
@@ -12121,11 +12409,11 @@
       <w:szCs w:val="22"/>
     </w:rPr>
   </w:style>
-  <w:style w:type="paragraph" w:styleId="Ttulo9">
+  <w:style w:type="paragraph" w:styleId="Nagwek9">
     <w:name w:val="heading 9"/>
-    <w:basedOn w:val="Normal"/>
-    <w:next w:val="Normal"/>
-    <w:link w:val="Ttulo9Car"/>
+    <w:basedOn w:val="Normalny"/>
+    <w:next w:val="Normalny"/>
+    <w:link w:val="Nagwek9Znak"/>
     <w:uiPriority w:val="9"/>
     <w:semiHidden/>
     <w:unhideWhenUsed/>
@@ -12146,13 +12434,13 @@
       <w:szCs w:val="22"/>
     </w:rPr>
   </w:style>
-  <w:style w:type="character" w:default="1" w:styleId="Fuentedeprrafopredeter">
+  <w:style w:type="character" w:default="1" w:styleId="Domylnaczcionkaakapitu">
     <w:name w:val="Default Paragraph Font"/>
     <w:uiPriority w:val="1"/>
     <w:semiHidden/>
     <w:unhideWhenUsed/>
   </w:style>
-  <w:style w:type="table" w:default="1" w:styleId="Tablanormal">
+  <w:style w:type="table" w:default="1" w:styleId="Standardowy">
     <w:name w:val="Normal Table"/>
     <w:uiPriority w:val="99"/>
     <w:semiHidden/>
@@ -12167,15 +12455,15 @@
       </w:tblCellMar>
     </w:tblPr>
   </w:style>
-  <w:style w:type="numbering" w:default="1" w:styleId="Sinlista">
+  <w:style w:type="numbering" w:default="1" w:styleId="Bezlisty">
     <w:name w:val="No List"/>
     <w:uiPriority w:val="99"/>
     <w:semiHidden/>
     <w:unhideWhenUsed/>
   </w:style>
-  <w:style w:type="character" w:styleId="Ttulodellibro">
+  <w:style w:type="character" w:styleId="Tytuksiki">
     <w:name w:val="Book Title"/>
-    <w:basedOn w:val="Fuentedeprrafopredeter"/>
+    <w:basedOn w:val="Domylnaczcionkaakapitu"/>
     <w:uiPriority w:val="33"/>
     <w:qFormat/>
     <w:rsid w:val="008B4BA0"/>
@@ -12187,9 +12475,9 @@
       <w:spacing w:val="0"/>
     </w:rPr>
   </w:style>
-  <w:style w:type="paragraph" w:styleId="Prrafodelista">
+  <w:style w:type="paragraph" w:styleId="Akapitzlist">
     <w:name w:val="List Paragraph"/>
-    <w:basedOn w:val="Normal"/>
+    <w:basedOn w:val="Normalny"/>
     <w:uiPriority w:val="34"/>
     <w:qFormat/>
     <w:rsid w:val="008B4BA0"/>
@@ -12198,9 +12486,9 @@
       <w:contextualSpacing/>
     </w:pPr>
   </w:style>
-  <w:style w:type="paragraph" w:styleId="NormalWeb">
+  <w:style w:type="paragraph" w:styleId="NormalnyWeb">
     <w:name w:val="Normal (Web)"/>
-    <w:basedOn w:val="Normal"/>
+    <w:basedOn w:val="Normalny"/>
     <w:uiPriority w:val="99"/>
     <w:unhideWhenUsed/>
     <w:rsid w:val="008B4BA0"/>
@@ -12214,9 +12502,9 @@
       <w:lang w:eastAsia="pl-PL"/>
     </w:rPr>
   </w:style>
-  <w:style w:type="character" w:styleId="Hipervnculo">
+  <w:style w:type="character" w:styleId="Hipercze">
     <w:name w:val="Hyperlink"/>
-    <w:basedOn w:val="Fuentedeprrafopredeter"/>
+    <w:basedOn w:val="Domylnaczcionkaakapitu"/>
     <w:uiPriority w:val="99"/>
     <w:unhideWhenUsed/>
     <w:rsid w:val="008B4BA0"/>
@@ -12225,9 +12513,9 @@
       <w:u w:val="single"/>
     </w:rPr>
   </w:style>
-  <w:style w:type="character" w:styleId="Mencinsinresolver">
+  <w:style w:type="character" w:styleId="Nierozpoznanawzmianka">
     <w:name w:val="Unresolved Mention"/>
-    <w:basedOn w:val="Fuentedeprrafopredeter"/>
+    <w:basedOn w:val="Domylnaczcionkaakapitu"/>
     <w:uiPriority w:val="99"/>
     <w:semiHidden/>
     <w:unhideWhenUsed/>
@@ -12237,9 +12525,9 @@
       <w:shd w:val="clear" w:color="auto" w:fill="E1DFDD"/>
     </w:rPr>
   </w:style>
-  <w:style w:type="character" w:styleId="Hipervnculovisitado">
+  <w:style w:type="character" w:styleId="UyteHipercze">
     <w:name w:val="FollowedHyperlink"/>
-    <w:basedOn w:val="Fuentedeprrafopredeter"/>
+    <w:basedOn w:val="Domylnaczcionkaakapitu"/>
     <w:uiPriority w:val="99"/>
     <w:semiHidden/>
     <w:unhideWhenUsed/>
@@ -12249,10 +12537,10 @@
       <w:u w:val="single"/>
     </w:rPr>
   </w:style>
-  <w:style w:type="character" w:customStyle="1" w:styleId="Ttulo1Car">
-    <w:name w:val="Título 1 Car"/>
-    <w:basedOn w:val="Fuentedeprrafopredeter"/>
-    <w:link w:val="Ttulo1"/>
+  <w:style w:type="character" w:customStyle="1" w:styleId="Nagwek1Znak">
+    <w:name w:val="Nagłówek 1 Znak"/>
+    <w:basedOn w:val="Domylnaczcionkaakapitu"/>
+    <w:link w:val="Nagwek1"/>
     <w:uiPriority w:val="9"/>
     <w:rsid w:val="008B4BA0"/>
     <w:rPr>
@@ -12262,10 +12550,10 @@
       <w:szCs w:val="40"/>
     </w:rPr>
   </w:style>
-  <w:style w:type="character" w:customStyle="1" w:styleId="Ttulo2Car">
-    <w:name w:val="Título 2 Car"/>
-    <w:basedOn w:val="Fuentedeprrafopredeter"/>
-    <w:link w:val="Ttulo2"/>
+  <w:style w:type="character" w:customStyle="1" w:styleId="Nagwek2Znak">
+    <w:name w:val="Nagłówek 2 Znak"/>
+    <w:basedOn w:val="Domylnaczcionkaakapitu"/>
+    <w:link w:val="Nagwek2"/>
     <w:uiPriority w:val="9"/>
     <w:rsid w:val="008B4BA0"/>
     <w:rPr>
@@ -12275,10 +12563,10 @@
       <w:szCs w:val="36"/>
     </w:rPr>
   </w:style>
-  <w:style w:type="character" w:customStyle="1" w:styleId="Ttulo3Car">
-    <w:name w:val="Título 3 Car"/>
-    <w:basedOn w:val="Fuentedeprrafopredeter"/>
-    <w:link w:val="Ttulo3"/>
+  <w:style w:type="character" w:customStyle="1" w:styleId="Nagwek3Znak">
+    <w:name w:val="Nagłówek 3 Znak"/>
+    <w:basedOn w:val="Domylnaczcionkaakapitu"/>
+    <w:link w:val="Nagwek3"/>
     <w:uiPriority w:val="9"/>
     <w:semiHidden/>
     <w:rsid w:val="008B4BA0"/>
@@ -12289,10 +12577,10 @@
       <w:szCs w:val="32"/>
     </w:rPr>
   </w:style>
-  <w:style w:type="character" w:customStyle="1" w:styleId="Ttulo4Car">
-    <w:name w:val="Título 4 Car"/>
-    <w:basedOn w:val="Fuentedeprrafopredeter"/>
-    <w:link w:val="Ttulo4"/>
+  <w:style w:type="character" w:customStyle="1" w:styleId="Nagwek4Znak">
+    <w:name w:val="Nagłówek 4 Znak"/>
+    <w:basedOn w:val="Domylnaczcionkaakapitu"/>
+    <w:link w:val="Nagwek4"/>
     <w:uiPriority w:val="9"/>
     <w:semiHidden/>
     <w:rsid w:val="008B4BA0"/>
@@ -12305,10 +12593,10 @@
       <w:szCs w:val="28"/>
     </w:rPr>
   </w:style>
-  <w:style w:type="character" w:customStyle="1" w:styleId="Ttulo5Car">
-    <w:name w:val="Título 5 Car"/>
-    <w:basedOn w:val="Fuentedeprrafopredeter"/>
-    <w:link w:val="Ttulo5"/>
+  <w:style w:type="character" w:customStyle="1" w:styleId="Nagwek5Znak">
+    <w:name w:val="Nagłówek 5 Znak"/>
+    <w:basedOn w:val="Domylnaczcionkaakapitu"/>
+    <w:link w:val="Nagwek5"/>
     <w:uiPriority w:val="9"/>
     <w:semiHidden/>
     <w:rsid w:val="008B4BA0"/>
@@ -12319,10 +12607,10 @@
       <w:szCs w:val="24"/>
     </w:rPr>
   </w:style>
-  <w:style w:type="character" w:customStyle="1" w:styleId="Ttulo6Car">
-    <w:name w:val="Título 6 Car"/>
-    <w:basedOn w:val="Fuentedeprrafopredeter"/>
-    <w:link w:val="Ttulo6"/>
+  <w:style w:type="character" w:customStyle="1" w:styleId="Nagwek6Znak">
+    <w:name w:val="Nagłówek 6 Znak"/>
+    <w:basedOn w:val="Domylnaczcionkaakapitu"/>
+    <w:link w:val="Nagwek6"/>
     <w:uiPriority w:val="9"/>
     <w:semiHidden/>
     <w:rsid w:val="008B4BA0"/>
@@ -12335,10 +12623,10 @@
       <w:szCs w:val="24"/>
     </w:rPr>
   </w:style>
-  <w:style w:type="character" w:customStyle="1" w:styleId="Ttulo7Car">
-    <w:name w:val="Título 7 Car"/>
-    <w:basedOn w:val="Fuentedeprrafopredeter"/>
-    <w:link w:val="Ttulo7"/>
+  <w:style w:type="character" w:customStyle="1" w:styleId="Nagwek7Znak">
+    <w:name w:val="Nagłówek 7 Znak"/>
+    <w:basedOn w:val="Domylnaczcionkaakapitu"/>
+    <w:link w:val="Nagwek7"/>
     <w:uiPriority w:val="9"/>
     <w:semiHidden/>
     <w:rsid w:val="008B4BA0"/>
@@ -12351,10 +12639,10 @@
       <w:szCs w:val="22"/>
     </w:rPr>
   </w:style>
-  <w:style w:type="character" w:customStyle="1" w:styleId="Ttulo8Car">
-    <w:name w:val="Título 8 Car"/>
-    <w:basedOn w:val="Fuentedeprrafopredeter"/>
-    <w:link w:val="Ttulo8"/>
+  <w:style w:type="character" w:customStyle="1" w:styleId="Nagwek8Znak">
+    <w:name w:val="Nagłówek 8 Znak"/>
+    <w:basedOn w:val="Domylnaczcionkaakapitu"/>
+    <w:link w:val="Nagwek8"/>
     <w:uiPriority w:val="9"/>
     <w:semiHidden/>
     <w:rsid w:val="008B4BA0"/>
@@ -12365,10 +12653,10 @@
       <w:szCs w:val="22"/>
     </w:rPr>
   </w:style>
-  <w:style w:type="character" w:customStyle="1" w:styleId="Ttulo9Car">
-    <w:name w:val="Título 9 Car"/>
-    <w:basedOn w:val="Fuentedeprrafopredeter"/>
-    <w:link w:val="Ttulo9"/>
+  <w:style w:type="character" w:customStyle="1" w:styleId="Nagwek9Znak">
+    <w:name w:val="Nagłówek 9 Znak"/>
+    <w:basedOn w:val="Domylnaczcionkaakapitu"/>
+    <w:link w:val="Nagwek9"/>
     <w:uiPriority w:val="9"/>
     <w:semiHidden/>
     <w:rsid w:val="008B4BA0"/>
@@ -12381,10 +12669,10 @@
       <w:szCs w:val="22"/>
     </w:rPr>
   </w:style>
-  <w:style w:type="paragraph" w:styleId="Descripcin">
+  <w:style w:type="paragraph" w:styleId="Legenda">
     <w:name w:val="caption"/>
-    <w:basedOn w:val="Normal"/>
-    <w:next w:val="Normal"/>
+    <w:basedOn w:val="Normalny"/>
+    <w:next w:val="Normalny"/>
     <w:uiPriority w:val="35"/>
     <w:unhideWhenUsed/>
     <w:qFormat/>
@@ -12400,11 +12688,11 @@
       <w:szCs w:val="16"/>
     </w:rPr>
   </w:style>
-  <w:style w:type="paragraph" w:styleId="Ttulo">
+  <w:style w:type="paragraph" w:styleId="Tytu">
     <w:name w:val="Title"/>
-    <w:basedOn w:val="Normal"/>
-    <w:next w:val="Normal"/>
-    <w:link w:val="TtuloCar"/>
+    <w:basedOn w:val="Normalny"/>
+    <w:next w:val="Normalny"/>
+    <w:link w:val="TytuZnak"/>
     <w:uiPriority w:val="10"/>
     <w:qFormat/>
     <w:rsid w:val="008B4BA0"/>
@@ -12419,10 +12707,10 @@
       <w:szCs w:val="96"/>
     </w:rPr>
   </w:style>
-  <w:style w:type="character" w:customStyle="1" w:styleId="TtuloCar">
-    <w:name w:val="Título Car"/>
-    <w:basedOn w:val="Fuentedeprrafopredeter"/>
-    <w:link w:val="Ttulo"/>
+  <w:style w:type="character" w:customStyle="1" w:styleId="TytuZnak">
+    <w:name w:val="Tytuł Znak"/>
+    <w:basedOn w:val="Domylnaczcionkaakapitu"/>
+    <w:link w:val="Tytu"/>
     <w:uiPriority w:val="10"/>
     <w:rsid w:val="008B4BA0"/>
     <w:rPr>
@@ -12432,11 +12720,11 @@
       <w:szCs w:val="96"/>
     </w:rPr>
   </w:style>
-  <w:style w:type="paragraph" w:styleId="Subttulo">
+  <w:style w:type="paragraph" w:styleId="Podtytu">
     <w:name w:val="Subtitle"/>
-    <w:basedOn w:val="Normal"/>
-    <w:next w:val="Normal"/>
-    <w:link w:val="SubttuloCar"/>
+    <w:basedOn w:val="Normalny"/>
+    <w:next w:val="Normalny"/>
+    <w:link w:val="PodtytuZnak"/>
     <w:uiPriority w:val="11"/>
     <w:qFormat/>
     <w:rsid w:val="008B4BA0"/>
@@ -12454,10 +12742,10 @@
       <w:szCs w:val="28"/>
     </w:rPr>
   </w:style>
-  <w:style w:type="character" w:customStyle="1" w:styleId="SubttuloCar">
-    <w:name w:val="Subtítulo Car"/>
-    <w:basedOn w:val="Fuentedeprrafopredeter"/>
-    <w:link w:val="Subttulo"/>
+  <w:style w:type="character" w:customStyle="1" w:styleId="PodtytuZnak">
+    <w:name w:val="Podtytuł Znak"/>
+    <w:basedOn w:val="Domylnaczcionkaakapitu"/>
+    <w:link w:val="Podtytu"/>
     <w:uiPriority w:val="11"/>
     <w:rsid w:val="008B4BA0"/>
     <w:rPr>
@@ -12468,9 +12756,9 @@
       <w:szCs w:val="28"/>
     </w:rPr>
   </w:style>
-  <w:style w:type="character" w:styleId="Textoennegrita">
+  <w:style w:type="character" w:styleId="Pogrubienie">
     <w:name w:val="Strong"/>
-    <w:basedOn w:val="Fuentedeprrafopredeter"/>
+    <w:basedOn w:val="Domylnaczcionkaakapitu"/>
     <w:uiPriority w:val="22"/>
     <w:qFormat/>
     <w:rsid w:val="008B4BA0"/>
@@ -12479,9 +12767,9 @@
       <w:bCs/>
     </w:rPr>
   </w:style>
-  <w:style w:type="character" w:styleId="nfasis">
+  <w:style w:type="character" w:styleId="Uwydatnienie">
     <w:name w:val="Emphasis"/>
-    <w:basedOn w:val="Fuentedeprrafopredeter"/>
+    <w:basedOn w:val="Domylnaczcionkaakapitu"/>
     <w:uiPriority w:val="20"/>
     <w:qFormat/>
     <w:rsid w:val="008B4BA0"/>
@@ -12491,7 +12779,7 @@
       <w:color w:val="000000" w:themeColor="text1"/>
     </w:rPr>
   </w:style>
-  <w:style w:type="paragraph" w:styleId="Sinespaciado">
+  <w:style w:type="paragraph" w:styleId="Bezodstpw">
     <w:name w:val="No Spacing"/>
     <w:uiPriority w:val="1"/>
     <w:qFormat/>
@@ -12500,11 +12788,11 @@
       <w:spacing w:after="0" w:line="240" w:lineRule="auto"/>
     </w:pPr>
   </w:style>
-  <w:style w:type="paragraph" w:styleId="Cita">
+  <w:style w:type="paragraph" w:styleId="Cytat">
     <w:name w:val="Quote"/>
-    <w:basedOn w:val="Normal"/>
-    <w:next w:val="Normal"/>
-    <w:link w:val="CitaCar"/>
+    <w:basedOn w:val="Normalny"/>
+    <w:next w:val="Normalny"/>
+    <w:link w:val="CytatZnak"/>
     <w:uiPriority w:val="29"/>
     <w:qFormat/>
     <w:rsid w:val="008B4BA0"/>
@@ -12520,10 +12808,10 @@
       <w:szCs w:val="24"/>
     </w:rPr>
   </w:style>
-  <w:style w:type="character" w:customStyle="1" w:styleId="CitaCar">
-    <w:name w:val="Cita Car"/>
-    <w:basedOn w:val="Fuentedeprrafopredeter"/>
-    <w:link w:val="Cita"/>
+  <w:style w:type="character" w:customStyle="1" w:styleId="CytatZnak">
+    <w:name w:val="Cytat Znak"/>
+    <w:basedOn w:val="Domylnaczcionkaakapitu"/>
+    <w:link w:val="Cytat"/>
     <w:uiPriority w:val="29"/>
     <w:rsid w:val="008B4BA0"/>
     <w:rPr>
@@ -12533,11 +12821,11 @@
       <w:szCs w:val="24"/>
     </w:rPr>
   </w:style>
-  <w:style w:type="paragraph" w:styleId="Citadestacada">
+  <w:style w:type="paragraph" w:styleId="Cytatintensywny">
     <w:name w:val="Intense Quote"/>
-    <w:basedOn w:val="Normal"/>
-    <w:next w:val="Normal"/>
-    <w:link w:val="CitadestacadaCar"/>
+    <w:basedOn w:val="Normalny"/>
+    <w:next w:val="Normalny"/>
+    <w:link w:val="CytatintensywnyZnak"/>
     <w:uiPriority w:val="30"/>
     <w:qFormat/>
     <w:rsid w:val="008B4BA0"/>
@@ -12555,10 +12843,10 @@
       <w:szCs w:val="24"/>
     </w:rPr>
   </w:style>
-  <w:style w:type="character" w:customStyle="1" w:styleId="CitadestacadaCar">
-    <w:name w:val="Cita destacada Car"/>
-    <w:basedOn w:val="Fuentedeprrafopredeter"/>
-    <w:link w:val="Citadestacada"/>
+  <w:style w:type="character" w:customStyle="1" w:styleId="CytatintensywnyZnak">
+    <w:name w:val="Cytat intensywny Znak"/>
+    <w:basedOn w:val="Domylnaczcionkaakapitu"/>
+    <w:link w:val="Cytatintensywny"/>
     <w:uiPriority w:val="30"/>
     <w:rsid w:val="008B4BA0"/>
     <w:rPr>
@@ -12567,9 +12855,9 @@
       <w:szCs w:val="24"/>
     </w:rPr>
   </w:style>
-  <w:style w:type="character" w:styleId="nfasissutil">
+  <w:style w:type="character" w:styleId="Wyrnieniedelikatne">
     <w:name w:val="Subtle Emphasis"/>
-    <w:basedOn w:val="Fuentedeprrafopredeter"/>
+    <w:basedOn w:val="Domylnaczcionkaakapitu"/>
     <w:uiPriority w:val="19"/>
     <w:qFormat/>
     <w:rsid w:val="008B4BA0"/>
@@ -12579,9 +12867,9 @@
       <w:color w:val="595959" w:themeColor="text1" w:themeTint="A6"/>
     </w:rPr>
   </w:style>
-  <w:style w:type="character" w:styleId="nfasisintenso">
+  <w:style w:type="character" w:styleId="Wyrnienieintensywne">
     <w:name w:val="Intense Emphasis"/>
-    <w:basedOn w:val="Fuentedeprrafopredeter"/>
+    <w:basedOn w:val="Domylnaczcionkaakapitu"/>
     <w:uiPriority w:val="21"/>
     <w:qFormat/>
     <w:rsid w:val="008B4BA0"/>
@@ -12597,9 +12885,9 @@
       <w:color w:val="ED7D31" w:themeColor="accent2"/>
     </w:rPr>
   </w:style>
-  <w:style w:type="character" w:styleId="Referenciasutil">
+  <w:style w:type="character" w:styleId="Odwoaniedelikatne">
     <w:name w:val="Subtle Reference"/>
-    <w:basedOn w:val="Fuentedeprrafopredeter"/>
+    <w:basedOn w:val="Domylnaczcionkaakapitu"/>
     <w:uiPriority w:val="31"/>
     <w:qFormat/>
     <w:rsid w:val="008B4BA0"/>
@@ -12611,9 +12899,9 @@
       <w:u w:val="single" w:color="7F7F7F" w:themeColor="text1" w:themeTint="80"/>
     </w:rPr>
   </w:style>
-  <w:style w:type="character" w:styleId="Referenciaintensa">
+  <w:style w:type="character" w:styleId="Odwoanieintensywne">
     <w:name w:val="Intense Reference"/>
-    <w:basedOn w:val="Fuentedeprrafopredeter"/>
+    <w:basedOn w:val="Domylnaczcionkaakapitu"/>
     <w:uiPriority w:val="32"/>
     <w:qFormat/>
     <w:rsid w:val="008B4BA0"/>
@@ -12627,10 +12915,10 @@
       <w:u w:val="single"/>
     </w:rPr>
   </w:style>
-  <w:style w:type="paragraph" w:styleId="TtuloTDC">
+  <w:style w:type="paragraph" w:styleId="Nagwekspisutreci">
     <w:name w:val="TOC Heading"/>
-    <w:basedOn w:val="Ttulo1"/>
-    <w:next w:val="Normal"/>
+    <w:basedOn w:val="Nagwek1"/>
+    <w:next w:val="Normalny"/>
     <w:uiPriority w:val="39"/>
     <w:unhideWhenUsed/>
     <w:qFormat/>
@@ -12639,9 +12927,9 @@
       <w:outlineLvl w:val="9"/>
     </w:pPr>
   </w:style>
-  <w:style w:type="table" w:styleId="Tablaconcuadrcula">
+  <w:style w:type="table" w:styleId="Tabela-Siatka">
     <w:name w:val="Table Grid"/>
-    <w:basedOn w:val="Tablanormal"/>
+    <w:basedOn w:val="Standardowy"/>
     <w:uiPriority w:val="39"/>
     <w:rsid w:val="00AD7C45"/>
     <w:pPr>
@@ -12658,10 +12946,10 @@
       </w:tblBorders>
     </w:tblPr>
   </w:style>
-  <w:style w:type="paragraph" w:styleId="TDC1">
+  <w:style w:type="paragraph" w:styleId="Spistreci1">
     <w:name w:val="toc 1"/>
-    <w:basedOn w:val="Normal"/>
-    <w:next w:val="Normal"/>
+    <w:basedOn w:val="Normalny"/>
+    <w:next w:val="Normalny"/>
     <w:autoRedefine/>
     <w:uiPriority w:val="39"/>
     <w:unhideWhenUsed/>
@@ -12674,10 +12962,10 @@
       <w:jc w:val="center"/>
     </w:pPr>
   </w:style>
-  <w:style w:type="paragraph" w:styleId="Encabezado">
+  <w:style w:type="paragraph" w:styleId="Nagwek">
     <w:name w:val="header"/>
-    <w:basedOn w:val="Normal"/>
-    <w:link w:val="EncabezadoCar"/>
+    <w:basedOn w:val="Normalny"/>
+    <w:link w:val="NagwekZnak"/>
     <w:uiPriority w:val="99"/>
     <w:unhideWhenUsed/>
     <w:rsid w:val="0069583F"/>
@@ -12689,17 +12977,17 @@
       <w:spacing w:after="0" w:line="240" w:lineRule="auto"/>
     </w:pPr>
   </w:style>
-  <w:style w:type="character" w:customStyle="1" w:styleId="EncabezadoCar">
-    <w:name w:val="Encabezado Car"/>
-    <w:basedOn w:val="Fuentedeprrafopredeter"/>
-    <w:link w:val="Encabezado"/>
+  <w:style w:type="character" w:customStyle="1" w:styleId="NagwekZnak">
+    <w:name w:val="Nagłówek Znak"/>
+    <w:basedOn w:val="Domylnaczcionkaakapitu"/>
+    <w:link w:val="Nagwek"/>
     <w:uiPriority w:val="99"/>
     <w:rsid w:val="0069583F"/>
   </w:style>
-  <w:style w:type="paragraph" w:styleId="Piedepgina">
+  <w:style w:type="paragraph" w:styleId="Stopka">
     <w:name w:val="footer"/>
-    <w:basedOn w:val="Normal"/>
-    <w:link w:val="PiedepginaCar"/>
+    <w:basedOn w:val="Normalny"/>
+    <w:link w:val="StopkaZnak"/>
     <w:uiPriority w:val="99"/>
     <w:unhideWhenUsed/>
     <w:rsid w:val="0069583F"/>
@@ -12711,10 +12999,10 @@
       <w:spacing w:after="0" w:line="240" w:lineRule="auto"/>
     </w:pPr>
   </w:style>
-  <w:style w:type="character" w:customStyle="1" w:styleId="PiedepginaCar">
-    <w:name w:val="Pie de página Car"/>
-    <w:basedOn w:val="Fuentedeprrafopredeter"/>
-    <w:link w:val="Piedepgina"/>
+  <w:style w:type="character" w:customStyle="1" w:styleId="StopkaZnak">
+    <w:name w:val="Stopka Znak"/>
+    <w:basedOn w:val="Domylnaczcionkaakapitu"/>
+    <w:link w:val="Stopka"/>
     <w:uiPriority w:val="99"/>
     <w:rsid w:val="0069583F"/>
   </w:style>
@@ -12770,7 +13058,7 @@
   </w:font>
   <w:font w:name="Times New Roman">
     <w:panose1 w:val="02020603050405020304"/>
-    <w:charset w:val="00"/>
+    <w:charset w:val="EE"/>
     <w:family w:val="roman"/>
     <w:pitch w:val="variable"/>
     <w:sig w:usb0="E0002EFF" w:usb1="C000785B" w:usb2="00000009" w:usb3="00000000" w:csb0="000001FF" w:csb1="00000000"/>
@@ -12784,24 +13072,24 @@
   </w:font>
   <w:font w:name="Courier New">
     <w:panose1 w:val="02070309020205020404"/>
-    <w:charset w:val="00"/>
+    <w:charset w:val="EE"/>
     <w:family w:val="modern"/>
     <w:pitch w:val="fixed"/>
     <w:sig w:usb0="E0002EFF" w:usb1="C0007843" w:usb2="00000009" w:usb3="00000000" w:csb0="000001FF" w:csb1="00000000"/>
   </w:font>
   <w:font w:name="Calibri">
     <w:panose1 w:val="020F0502020204030204"/>
-    <w:charset w:val="00"/>
+    <w:charset w:val="EE"/>
     <w:family w:val="swiss"/>
     <w:pitch w:val="variable"/>
-    <w:sig w:usb0="E4002EFF" w:usb1="C200247B" w:usb2="00000009" w:usb3="00000000" w:csb0="000001FF" w:csb1="00000000"/>
+    <w:sig w:usb0="E4002EFF" w:usb1="C000247B" w:usb2="00000009" w:usb3="00000000" w:csb0="000001FF" w:csb1="00000000"/>
   </w:font>
   <w:font w:name="Calibri Light">
     <w:panose1 w:val="020F0302020204030204"/>
-    <w:charset w:val="00"/>
+    <w:charset w:val="EE"/>
     <w:family w:val="swiss"/>
     <w:pitch w:val="variable"/>
-    <w:sig w:usb0="E4002EFF" w:usb1="C200247B" w:usb2="00000009" w:usb3="00000000" w:csb0="000001FF" w:csb1="00000000"/>
+    <w:sig w:usb0="E4002EFF" w:usb1="C000247B" w:usb2="00000009" w:usb3="00000000" w:csb0="000001FF" w:csb1="00000000"/>
   </w:font>
 </w:fonts>
 </file>
@@ -12842,6 +13130,7 @@
     <w:rsid w:val="00E333E6"/>
     <w:rsid w:val="00EE26DB"/>
     <w:rsid w:val="00F24454"/>
+    <w:rsid w:val="00F75F40"/>
   </w:rsids>
   <m:mathPr>
     <m:mathFont m:val="Cambria Math"/>
@@ -13259,17 +13548,17 @@
     <w:lsdException w:name="Unresolved Mention" w:semiHidden="1" w:unhideWhenUsed="1"/>
     <w:lsdException w:name="Smart Link" w:semiHidden="1" w:unhideWhenUsed="1"/>
   </w:latentStyles>
-  <w:style w:type="paragraph" w:default="1" w:styleId="Normal">
+  <w:style w:type="paragraph" w:default="1" w:styleId="Normalny">
     <w:name w:val="Normal"/>
     <w:qFormat/>
   </w:style>
-  <w:style w:type="character" w:default="1" w:styleId="Fuentedeprrafopredeter">
+  <w:style w:type="character" w:default="1" w:styleId="Domylnaczcionkaakapitu">
     <w:name w:val="Default Paragraph Font"/>
     <w:uiPriority w:val="1"/>
     <w:semiHidden/>
     <w:unhideWhenUsed/>
   </w:style>
-  <w:style w:type="table" w:default="1" w:styleId="Tablanormal">
+  <w:style w:type="table" w:default="1" w:styleId="Standardowy">
     <w:name w:val="Normal Table"/>
     <w:uiPriority w:val="99"/>
     <w:semiHidden/>
@@ -13284,7 +13573,7 @@
       </w:tblCellMar>
     </w:tblPr>
   </w:style>
-  <w:style w:type="numbering" w:default="1" w:styleId="Sinlista">
+  <w:style w:type="numbering" w:default="1" w:styleId="Bezlisty">
     <w:name w:val="No List"/>
     <w:uiPriority w:val="99"/>
     <w:semiHidden/>
@@ -13620,25 +13909,6 @@
 </file>
 
 <file path=customXml/item1.xml><?xml version="1.0" encoding="utf-8"?>
-<b:Sources xmlns:b="http://schemas.openxmlformats.org/officeDocument/2006/bibliography" xmlns="http://schemas.openxmlformats.org/officeDocument/2006/bibliography" SelectedStyle="\APASixthEditionOfficeOnline.xsl" StyleName="APA" Version="6"/>
-</file>
-
-<file path=customXml/item2.xml><?xml version="1.0" encoding="utf-8"?>
-<p:properties xmlns:p="http://schemas.microsoft.com/office/2006/metadata/properties" xmlns:xsi="http://www.w3.org/2001/XMLSchema-instance" xmlns:pc="http://schemas.microsoft.com/office/infopath/2007/PartnerControls">
-  <documentManagement/>
-</p:properties>
-</file>
-
-<file path=customXml/item3.xml><?xml version="1.0" encoding="utf-8"?>
-<?mso-contentType ?>
-<FormTemplates xmlns="http://schemas.microsoft.com/sharepoint/v3/contenttype/forms">
-  <Display>DocumentLibraryForm</Display>
-  <Edit>DocumentLibraryForm</Edit>
-  <New>DocumentLibraryForm</New>
-</FormTemplates>
-</file>
-
-<file path=customXml/item4.xml><?xml version="1.0" encoding="utf-8"?>
 <ct:contentTypeSchema xmlns:ct="http://schemas.microsoft.com/office/2006/metadata/contentType" xmlns:ma="http://schemas.microsoft.com/office/2006/metadata/properties/metaAttributes" ct:_="" ma:_="" ma:contentTypeName="Document" ma:contentTypeID="0x01010011969A99975E704893396190DA1A5459" ma:contentTypeVersion="2" ma:contentTypeDescription="Create a new document." ma:contentTypeScope="" ma:versionID="97da8ddb9d447a3ff124840a985c2733">
   <xsd:schema xmlns:xsd="http://www.w3.org/2001/XMLSchema" xmlns:xs="http://www.w3.org/2001/XMLSchema" xmlns:p="http://schemas.microsoft.com/office/2006/metadata/properties" xmlns:ns3="194766e4-0712-4782-902b-02fbcb4237a0" targetNamespace="http://schemas.microsoft.com/office/2006/metadata/properties" ma:root="true" ma:fieldsID="4f1a4069e40eb2e6564cd2147c25f163" ns3:_="">
     <xsd:import namespace="194766e4-0712-4782-902b-02fbcb4237a0"/>
@@ -13770,32 +14040,26 @@
 </ct:contentTypeSchema>
 </file>
 
-<file path=customXml/itemProps1.xml><?xml version="1.0" encoding="utf-8"?>
-<ds:datastoreItem xmlns:ds="http://schemas.openxmlformats.org/officeDocument/2006/customXml" ds:itemID="{3112A787-1A60-40B5-8685-0BC93B04A3F8}">
-  <ds:schemaRefs>
-    <ds:schemaRef ds:uri="http://schemas.openxmlformats.org/officeDocument/2006/bibliography"/>
-  </ds:schemaRefs>
-</ds:datastoreItem>
+<file path=customXml/item2.xml><?xml version="1.0" encoding="utf-8"?>
+<?mso-contentType ?>
+<FormTemplates xmlns="http://schemas.microsoft.com/sharepoint/v3/contenttype/forms">
+  <Display>DocumentLibraryForm</Display>
+  <Edit>DocumentLibraryForm</Edit>
+  <New>DocumentLibraryForm</New>
+</FormTemplates>
 </file>
 
-<file path=customXml/itemProps2.xml><?xml version="1.0" encoding="utf-8"?>
-<ds:datastoreItem xmlns:ds="http://schemas.openxmlformats.org/officeDocument/2006/customXml" ds:itemID="{5423178B-35CA-4889-988E-78A08F0A2119}">
-  <ds:schemaRefs>
-    <ds:schemaRef ds:uri="http://schemas.microsoft.com/office/2006/metadata/properties"/>
-    <ds:schemaRef ds:uri="http://schemas.microsoft.com/office/infopath/2007/PartnerControls"/>
-  </ds:schemaRefs>
-</ds:datastoreItem>
+<file path=customXml/item3.xml><?xml version="1.0" encoding="utf-8"?>
+<p:properties xmlns:p="http://schemas.microsoft.com/office/2006/metadata/properties" xmlns:xsi="http://www.w3.org/2001/XMLSchema-instance" xmlns:pc="http://schemas.microsoft.com/office/infopath/2007/PartnerControls">
+  <documentManagement/>
+</p:properties>
 </file>
 
-<file path=customXml/itemProps3.xml><?xml version="1.0" encoding="utf-8"?>
-<ds:datastoreItem xmlns:ds="http://schemas.openxmlformats.org/officeDocument/2006/customXml" ds:itemID="{0C30A707-477E-4B4F-AD2B-4F7BC2046C7E}">
-  <ds:schemaRefs>
-    <ds:schemaRef ds:uri="http://schemas.microsoft.com/sharepoint/v3/contenttype/forms"/>
-  </ds:schemaRefs>
-</ds:datastoreItem>
+<file path=customXml/item4.xml><?xml version="1.0" encoding="utf-8"?>
+<b:Sources xmlns:b="http://schemas.openxmlformats.org/officeDocument/2006/bibliography" xmlns="http://schemas.openxmlformats.org/officeDocument/2006/bibliography" SelectedStyle="\APASixthEditionOfficeOnline.xsl" StyleName="APA" Version="6"/>
 </file>
 
-<file path=customXml/itemProps4.xml><?xml version="1.0" encoding="utf-8"?>
+<file path=customXml/itemProps1.xml><?xml version="1.0" encoding="utf-8"?>
 <ds:datastoreItem xmlns:ds="http://schemas.openxmlformats.org/officeDocument/2006/customXml" ds:itemID="{3782CF05-CD58-4073-88B1-7BD7D28DC5B3}">
   <ds:schemaRefs>
     <ds:schemaRef ds:uri="http://schemas.microsoft.com/office/2006/metadata/contentType"/>
@@ -13811,4 +14075,29 @@
     <ds:schemaRef ds:uri="http://schemas.microsoft.com/internal/obd"/>
   </ds:schemaRefs>
 </ds:datastoreItem>
+</file>
+
+<file path=customXml/itemProps2.xml><?xml version="1.0" encoding="utf-8"?>
+<ds:datastoreItem xmlns:ds="http://schemas.openxmlformats.org/officeDocument/2006/customXml" ds:itemID="{0C30A707-477E-4B4F-AD2B-4F7BC2046C7E}">
+  <ds:schemaRefs>
+    <ds:schemaRef ds:uri="http://schemas.microsoft.com/sharepoint/v3/contenttype/forms"/>
+  </ds:schemaRefs>
+</ds:datastoreItem>
+</file>
+
+<file path=customXml/itemProps3.xml><?xml version="1.0" encoding="utf-8"?>
+<ds:datastoreItem xmlns:ds="http://schemas.openxmlformats.org/officeDocument/2006/customXml" ds:itemID="{5423178B-35CA-4889-988E-78A08F0A2119}">
+  <ds:schemaRefs>
+    <ds:schemaRef ds:uri="http://schemas.microsoft.com/office/2006/metadata/properties"/>
+    <ds:schemaRef ds:uri="http://schemas.microsoft.com/office/infopath/2007/PartnerControls"/>
+  </ds:schemaRefs>
+</ds:datastoreItem>
+</file>
+
+<file path=customXml/itemProps4.xml><?xml version="1.0" encoding="utf-8"?>
+<ds:datastoreItem xmlns:ds="http://schemas.openxmlformats.org/officeDocument/2006/customXml" ds:itemID="{3112A787-1A60-40B5-8685-0BC93B04A3F8}">
+  <ds:schemaRefs>
+    <ds:schemaRef ds:uri="http://schemas.openxmlformats.org/officeDocument/2006/bibliography"/>
+  </ds:schemaRefs>
+</ds:datastoreItem>
 </file>
</xml_diff>